<commit_message>
4.1 Get the data from QQ server
</commit_message>
<xml_diff>
--- a/notes/notes.docx
+++ b/notes/notes.docx
@@ -8809,7 +8809,7 @@
           </mc:Choice>
           <mc:Fallback>
             <w:pict>
-              <v:shapetype w14:anchorId="379BF2DF" id="_x0000_t75" coordsize="21600,21600" o:spt="75" o:preferrelative="t" path="m@4@5l@4@11@9@11@9@5xe" filled="f" stroked="f">
+              <v:shapetype w14:anchorId="7CB82A31" id="_x0000_t75" coordsize="21600,21600" o:spt="75" o:preferrelative="t" path="m@4@5l@4@11@9@11@9@5xe" filled="f" stroked="f">
                 <v:stroke joinstyle="miter"/>
                 <v:formulas>
                   <v:f eqn="if lineDrawn pixelLineWidth 0"/>
@@ -8876,7 +8876,7 @@
           </mc:Choice>
           <mc:Fallback>
             <w:pict>
-              <v:shape w14:anchorId="47E4C766" id="Ink 68" o:spid="_x0000_s1026" type="#_x0000_t75" style="position:absolute;margin-left:36.45pt;margin-top:126.55pt;width:60.9pt;height:2.05pt;z-index:251710464;visibility:visible;mso-wrap-style:square;mso-wrap-distance-left:9pt;mso-wrap-distance-top:0;mso-wrap-distance-right:9pt;mso-wrap-distance-bottom:0;mso-position-horizontal:absolute;mso-position-horizontal-relative:text;mso-position-vertical:absolute;mso-position-vertical-relative:text" o:gfxdata="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">
+              <v:shape w14:anchorId="61B12F96" id="Ink 68" o:spid="_x0000_s1026" type="#_x0000_t75" style="position:absolute;margin-left:36.45pt;margin-top:126.55pt;width:60.9pt;height:2.05pt;z-index:251710464;visibility:visible;mso-wrap-style:square;mso-wrap-distance-left:9pt;mso-wrap-distance-top:0;mso-wrap-distance-right:9pt;mso-wrap-distance-bottom:0;mso-position-horizontal:absolute;mso-position-horizontal-relative:text;mso-position-vertical:absolute;mso-position-vertical-relative:text" o:gfxdata="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">
                 <v:imagedata r:id="rId113" o:title=""/>
               </v:shape>
             </w:pict>
@@ -8924,7 +8924,7 @@
           </mc:Choice>
           <mc:Fallback>
             <w:pict>
-              <v:shape w14:anchorId="59C0595A" id="Ink 67" o:spid="_x0000_s1026" type="#_x0000_t75" style="position:absolute;margin-left:142.7pt;margin-top:129.55pt;width:76.55pt;height:5.05pt;z-index:251709440;visibility:visible;mso-wrap-style:square;mso-wrap-distance-left:9pt;mso-wrap-distance-top:0;mso-wrap-distance-right:9pt;mso-wrap-distance-bottom:0;mso-position-horizontal:absolute;mso-position-horizontal-relative:text;mso-position-vertical:absolute;mso-position-vertical-relative:text" o:gfxdata="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">
+              <v:shape w14:anchorId="7D99404E" id="Ink 67" o:spid="_x0000_s1026" type="#_x0000_t75" style="position:absolute;margin-left:142.7pt;margin-top:129.55pt;width:76.55pt;height:5.05pt;z-index:251709440;visibility:visible;mso-wrap-style:square;mso-wrap-distance-left:9pt;mso-wrap-distance-top:0;mso-wrap-distance-right:9pt;mso-wrap-distance-bottom:0;mso-position-horizontal:absolute;mso-position-horizontal-relative:text;mso-position-vertical:absolute;mso-position-vertical-relative:text" o:gfxdata="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">
                 <v:imagedata r:id="rId115" o:title=""/>
               </v:shape>
             </w:pict>
@@ -9305,7 +9305,7 @@
           </mc:Choice>
           <mc:Fallback>
             <w:pict>
-              <v:shape w14:anchorId="2F0A5435" id="Ink 81" o:spid="_x0000_s1026" type="#_x0000_t75" style="position:absolute;margin-left:28.85pt;margin-top:32.65pt;width:51.35pt;height:2.15pt;z-index:251717632;visibility:visible;mso-wrap-style:square;mso-wrap-distance-left:9pt;mso-wrap-distance-top:0;mso-wrap-distance-right:9pt;mso-wrap-distance-bottom:0;mso-position-horizontal:absolute;mso-position-horizontal-relative:text;mso-position-vertical:absolute;mso-position-vertical-relative:text" o:gfxdata="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">
+              <v:shape w14:anchorId="760BA1AC" id="Ink 81" o:spid="_x0000_s1026" type="#_x0000_t75" style="position:absolute;margin-left:28.85pt;margin-top:32.65pt;width:51.35pt;height:2.15pt;z-index:251717632;visibility:visible;mso-wrap-style:square;mso-wrap-distance-left:9pt;mso-wrap-distance-top:0;mso-wrap-distance-right:9pt;mso-wrap-distance-bottom:0;mso-position-horizontal:absolute;mso-position-horizontal-relative:text;mso-position-vertical:absolute;mso-position-vertical-relative:text" o:gfxdata="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">
                 <v:imagedata r:id="rId119" o:title=""/>
               </v:shape>
             </w:pict>
@@ -9411,7 +9411,7 @@
           </mc:Choice>
           <mc:Fallback>
             <w:pict>
-              <v:shape w14:anchorId="6049B658" id="Ink 79" o:spid="_x0000_s1026" type="#_x0000_t75" style="position:absolute;margin-left:144.6pt;margin-top:184.3pt;width:20.05pt;height:1.9pt;z-index:251716608;visibility:visible;mso-wrap-style:square;mso-wrap-distance-left:9pt;mso-wrap-distance-top:0;mso-wrap-distance-right:9pt;mso-wrap-distance-bottom:0;mso-position-horizontal:absolute;mso-position-horizontal-relative:text;mso-position-vertical:absolute;mso-position-vertical-relative:text" o:gfxdata="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">
+              <v:shape w14:anchorId="1CC2E712" id="Ink 79" o:spid="_x0000_s1026" type="#_x0000_t75" style="position:absolute;margin-left:144.6pt;margin-top:184.3pt;width:20.05pt;height:1.9pt;z-index:251716608;visibility:visible;mso-wrap-style:square;mso-wrap-distance-left:9pt;mso-wrap-distance-top:0;mso-wrap-distance-right:9pt;mso-wrap-distance-bottom:0;mso-position-horizontal:absolute;mso-position-horizontal-relative:text;mso-position-vertical:absolute;mso-position-vertical-relative:text" o:gfxdata="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">
                 <v:imagedata r:id="rId122" o:title=""/>
               </v:shape>
             </w:pict>
@@ -9459,7 +9459,7 @@
           </mc:Choice>
           <mc:Fallback>
             <w:pict>
-              <v:shape w14:anchorId="271941A1" id="Ink 78" o:spid="_x0000_s1026" type="#_x0000_t75" style="position:absolute;margin-left:42.75pt;margin-top:173.25pt;width:44.25pt;height:2.65pt;z-index:251715584;visibility:visible;mso-wrap-style:square;mso-wrap-distance-left:9pt;mso-wrap-distance-top:0;mso-wrap-distance-right:9pt;mso-wrap-distance-bottom:0;mso-position-horizontal:absolute;mso-position-horizontal-relative:text;mso-position-vertical:absolute;mso-position-vertical-relative:text" o:gfxdata="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">
+              <v:shape w14:anchorId="6E707E5B" id="Ink 78" o:spid="_x0000_s1026" type="#_x0000_t75" style="position:absolute;margin-left:42.75pt;margin-top:173.25pt;width:44.25pt;height:2.65pt;z-index:251715584;visibility:visible;mso-wrap-style:square;mso-wrap-distance-left:9pt;mso-wrap-distance-top:0;mso-wrap-distance-right:9pt;mso-wrap-distance-bottom:0;mso-position-horizontal:absolute;mso-position-horizontal-relative:text;mso-position-vertical:absolute;mso-position-vertical-relative:text" o:gfxdata="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">
                 <v:imagedata r:id="rId124" o:title=""/>
               </v:shape>
             </w:pict>
@@ -9507,7 +9507,7 @@
           </mc:Choice>
           <mc:Fallback>
             <w:pict>
-              <v:shape w14:anchorId="1B120DF2" id="Ink 75" o:spid="_x0000_s1026" type="#_x0000_t75" style="position:absolute;margin-left:40.45pt;margin-top:122.05pt;width:8.65pt;height:23.5pt;z-index:251714560;visibility:visible;mso-wrap-style:square;mso-wrap-distance-left:9pt;mso-wrap-distance-top:0;mso-wrap-distance-right:9pt;mso-wrap-distance-bottom:0;mso-position-horizontal:absolute;mso-position-horizontal-relative:text;mso-position-vertical:absolute;mso-position-vertical-relative:text" o:gfxdata="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">
+              <v:shape w14:anchorId="02A4965F" id="Ink 75" o:spid="_x0000_s1026" type="#_x0000_t75" style="position:absolute;margin-left:40.45pt;margin-top:122.05pt;width:8.65pt;height:23.5pt;z-index:251714560;visibility:visible;mso-wrap-style:square;mso-wrap-distance-left:9pt;mso-wrap-distance-top:0;mso-wrap-distance-right:9pt;mso-wrap-distance-bottom:0;mso-position-horizontal:absolute;mso-position-horizontal-relative:text;mso-position-vertical:absolute;mso-position-vertical-relative:text" o:gfxdata="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">
                 <v:imagedata r:id="rId126" o:title=""/>
               </v:shape>
             </w:pict>
@@ -10100,7 +10100,7 @@
           </mc:Choice>
           <mc:Fallback>
             <w:pict>
-              <v:shape w14:anchorId="39FAB829" id="Ink 89" o:spid="_x0000_s1026" type="#_x0000_t75" style="position:absolute;margin-left:117.4pt;margin-top:50.35pt;width:28.8pt;height:1.8pt;z-index:251720704;visibility:visible;mso-wrap-style:square;mso-wrap-distance-left:9pt;mso-wrap-distance-top:0;mso-wrap-distance-right:9pt;mso-wrap-distance-bottom:0;mso-position-horizontal:absolute;mso-position-horizontal-relative:text;mso-position-vertical:absolute;mso-position-vertical-relative:text" o:gfxdata="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">
+              <v:shape w14:anchorId="22974897" id="Ink 89" o:spid="_x0000_s1026" type="#_x0000_t75" style="position:absolute;margin-left:117.4pt;margin-top:50.35pt;width:28.8pt;height:1.8pt;z-index:251720704;visibility:visible;mso-wrap-style:square;mso-wrap-distance-left:9pt;mso-wrap-distance-top:0;mso-wrap-distance-right:9pt;mso-wrap-distance-bottom:0;mso-position-horizontal:absolute;mso-position-horizontal-relative:text;mso-position-vertical:absolute;mso-position-vertical-relative:text" o:gfxdata="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">
                 <v:imagedata r:id="rId132" o:title=""/>
               </v:shape>
             </w:pict>
@@ -10148,7 +10148,7 @@
           </mc:Choice>
           <mc:Fallback>
             <w:pict>
-              <v:shape w14:anchorId="0A10F295" id="Ink 88" o:spid="_x0000_s1026" type="#_x0000_t75" style="position:absolute;margin-left:46.1pt;margin-top:197.9pt;width:111.95pt;height:2.1pt;z-index:251719680;visibility:visible;mso-wrap-style:square;mso-wrap-distance-left:9pt;mso-wrap-distance-top:0;mso-wrap-distance-right:9pt;mso-wrap-distance-bottom:0;mso-position-horizontal:absolute;mso-position-horizontal-relative:text;mso-position-vertical:absolute;mso-position-vertical-relative:text" o:gfxdata="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">
+              <v:shape w14:anchorId="7D5D165E" id="Ink 88" o:spid="_x0000_s1026" type="#_x0000_t75" style="position:absolute;margin-left:46.1pt;margin-top:197.9pt;width:111.95pt;height:2.1pt;z-index:251719680;visibility:visible;mso-wrap-style:square;mso-wrap-distance-left:9pt;mso-wrap-distance-top:0;mso-wrap-distance-right:9pt;mso-wrap-distance-bottom:0;mso-position-horizontal:absolute;mso-position-horizontal-relative:text;mso-position-vertical:absolute;mso-position-vertical-relative:text" o:gfxdata="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">
                 <v:imagedata r:id="rId134" o:title=""/>
               </v:shape>
             </w:pict>
@@ -10196,7 +10196,7 @@
           </mc:Choice>
           <mc:Fallback>
             <w:pict>
-              <v:shape w14:anchorId="63B96761" id="Ink 86" o:spid="_x0000_s1026" type="#_x0000_t75" style="position:absolute;margin-left:-.35pt;margin-top:7.4pt;width:6.95pt;height:57.1pt;z-index:251718656;visibility:visible;mso-wrap-style:square;mso-wrap-distance-left:9pt;mso-wrap-distance-top:0;mso-wrap-distance-right:9pt;mso-wrap-distance-bottom:0;mso-position-horizontal:absolute;mso-position-horizontal-relative:text;mso-position-vertical:absolute;mso-position-vertical-relative:text" o:gfxdata="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">
+              <v:shape w14:anchorId="7AE91247" id="Ink 86" o:spid="_x0000_s1026" type="#_x0000_t75" style="position:absolute;margin-left:-.35pt;margin-top:7.4pt;width:6.95pt;height:57.1pt;z-index:251718656;visibility:visible;mso-wrap-style:square;mso-wrap-distance-left:9pt;mso-wrap-distance-top:0;mso-wrap-distance-right:9pt;mso-wrap-distance-bottom:0;mso-position-horizontal:absolute;mso-position-horizontal-relative:text;mso-position-vertical:absolute;mso-position-vertical-relative:text" o:gfxdata="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">
                 <v:imagedata r:id="rId136" o:title=""/>
               </v:shape>
             </w:pict>
@@ -10255,190 +10255,1712 @@
     </w:p>
     <w:p>
       <w:pPr>
+        <w:pBdr>
+          <w:bottom w:val="single" w:sz="6" w:space="1" w:color="auto"/>
+        </w:pBdr>
         <w:rPr>
           <w:rFonts w:asciiTheme="minorHAnsi" w:eastAsia="PingFang TC" w:hAnsiTheme="minorHAnsi" w:cstheme="minorHAnsi"/>
           <w:sz w:val="22"/>
           <w:szCs w:val="22"/>
-        </w:rPr>
-      </w:pPr>
-      <w:r>
+          <w:lang w:val="en-US"/>
+        </w:rPr>
+      </w:pPr>
+    </w:p>
+    <w:p>
+      <w:pPr>
         <w:rPr>
           <w:rFonts w:asciiTheme="minorHAnsi" w:eastAsia="PingFang TC" w:hAnsiTheme="minorHAnsi" w:cstheme="minorHAnsi"/>
           <w:sz w:val="22"/>
           <w:szCs w:val="22"/>
+          <w:lang w:val="en-US"/>
+        </w:rPr>
+      </w:pPr>
+    </w:p>
+    <w:p>
+      <w:pPr>
+        <w:rPr>
+          <w:rFonts w:asciiTheme="minorHAnsi" w:eastAsia="PingFang TC" w:hAnsiTheme="minorHAnsi" w:cstheme="minorHAnsi"/>
+          <w:sz w:val="22"/>
+          <w:szCs w:val="22"/>
+          <w:lang w:val="en-US"/>
+        </w:rPr>
+      </w:pPr>
+      <w:r>
+        <w:rPr>
+          <w:rFonts w:asciiTheme="minorHAnsi" w:eastAsia="PingFang TC" w:hAnsiTheme="minorHAnsi" w:cstheme="minorHAnsi" w:hint="eastAsia"/>
+          <w:sz w:val="22"/>
+          <w:szCs w:val="22"/>
+          <w:lang w:val="en-US"/>
+        </w:rPr>
+        <w:t>4</w:t>
+      </w:r>
+      <w:r>
+        <w:rPr>
+          <w:rFonts w:asciiTheme="minorHAnsi" w:eastAsia="PingFang TC" w:hAnsiTheme="minorHAnsi" w:cstheme="minorHAnsi"/>
+          <w:sz w:val="22"/>
+          <w:szCs w:val="22"/>
+          <w:lang w:val="en-US"/>
+        </w:rPr>
+        <w:t>.1</w:t>
+      </w:r>
+    </w:p>
+    <w:p>
+      <w:pPr>
+        <w:rPr>
+          <w:rFonts w:asciiTheme="minorHAnsi" w:eastAsia="PingFang TC" w:hAnsiTheme="minorHAnsi" w:cstheme="minorHAnsi"/>
+          <w:sz w:val="22"/>
+          <w:szCs w:val="22"/>
+          <w:lang w:val="en-US"/>
+        </w:rPr>
+      </w:pPr>
+    </w:p>
+    <w:p>
+      <w:pPr>
+        <w:rPr>
+          <w:rFonts w:asciiTheme="minorHAnsi" w:eastAsia="PingFang TC" w:hAnsiTheme="minorHAnsi" w:cstheme="minorHAnsi"/>
+          <w:sz w:val="22"/>
+          <w:szCs w:val="22"/>
+          <w:lang w:val="en-US"/>
+        </w:rPr>
+      </w:pPr>
+      <w:r>
+        <w:rPr>
+          <w:rFonts w:asciiTheme="minorHAnsi" w:eastAsia="PingFang TC" w:hAnsiTheme="minorHAnsi" w:cstheme="minorHAnsi" w:hint="eastAsia"/>
+          <w:sz w:val="22"/>
+          <w:szCs w:val="22"/>
+          <w:lang w:val="en-US"/>
+        </w:rPr>
+        <w:t>開發歌手頁面，點</w:t>
+      </w:r>
+      <w:r>
+        <w:rPr>
+          <w:rFonts w:asciiTheme="minorHAnsi" w:eastAsia="PingFang TC" w:hAnsiTheme="minorHAnsi" w:cstheme="minorHAnsi" w:hint="eastAsia"/>
+          <w:sz w:val="22"/>
+          <w:szCs w:val="22"/>
+          <w:lang w:val="en-US"/>
+        </w:rPr>
+        <w:t>觸後，進入到該歌手的音樂頁面。</w:t>
+      </w:r>
+    </w:p>
+    <w:p>
+      <w:pPr>
+        <w:rPr>
+          <w:rFonts w:asciiTheme="minorHAnsi" w:eastAsia="PingFang TC" w:hAnsiTheme="minorHAnsi" w:cstheme="minorHAnsi"/>
+          <w:sz w:val="22"/>
+          <w:szCs w:val="22"/>
+          <w:lang w:val="en-US"/>
+        </w:rPr>
+      </w:pPr>
+    </w:p>
+    <w:p>
+      <w:pPr>
+        <w:rPr>
+          <w:rFonts w:asciiTheme="minorHAnsi" w:eastAsia="PingFang TC" w:hAnsiTheme="minorHAnsi" w:cstheme="minorHAnsi"/>
+          <w:sz w:val="22"/>
+          <w:szCs w:val="22"/>
+          <w:lang w:val="en-US"/>
+        </w:rPr>
+      </w:pPr>
+      <w:r>
+        <w:rPr>
+          <w:rFonts w:asciiTheme="minorHAnsi" w:eastAsia="PingFang TC" w:hAnsiTheme="minorHAnsi" w:cstheme="minorHAnsi" w:hint="eastAsia"/>
+          <w:sz w:val="22"/>
+          <w:szCs w:val="22"/>
+          <w:lang w:val="en-US"/>
+        </w:rPr>
+        <w:t>重點：二級路由，</w:t>
+      </w:r>
+      <w:proofErr w:type="spellStart"/>
+      <w:r>
+        <w:rPr>
+          <w:rFonts w:asciiTheme="minorHAnsi" w:eastAsia="PingFang TC" w:hAnsiTheme="minorHAnsi" w:cstheme="minorHAnsi"/>
+          <w:sz w:val="22"/>
+          <w:szCs w:val="22"/>
+          <w:lang w:val="en-US"/>
+        </w:rPr>
+        <w:t>url</w:t>
+      </w:r>
+      <w:proofErr w:type="spellEnd"/>
+      <w:r>
+        <w:rPr>
+          <w:rFonts w:asciiTheme="minorHAnsi" w:eastAsia="PingFang TC" w:hAnsiTheme="minorHAnsi" w:cstheme="minorHAnsi"/>
+          <w:sz w:val="22"/>
+          <w:szCs w:val="22"/>
+          <w:lang w:val="en-US"/>
+        </w:rPr>
+        <w:t xml:space="preserve"> </w:t>
+      </w:r>
+      <w:r>
+        <w:rPr>
+          <w:rFonts w:asciiTheme="minorHAnsi" w:eastAsia="PingFang TC" w:hAnsiTheme="minorHAnsi" w:cstheme="minorHAnsi" w:hint="eastAsia"/>
+          <w:sz w:val="22"/>
+          <w:szCs w:val="22"/>
+          <w:lang w:val="en-US"/>
+        </w:rPr>
+        <w:t>傳參數（跨組件間的傳參）</w:t>
+      </w:r>
+    </w:p>
+    <w:p>
+      <w:pPr>
+        <w:rPr>
+          <w:rFonts w:asciiTheme="minorHAnsi" w:eastAsia="PingFang TC" w:hAnsiTheme="minorHAnsi" w:cstheme="minorHAnsi"/>
+          <w:sz w:val="22"/>
+          <w:szCs w:val="22"/>
+          <w:lang w:val="en-US"/>
+        </w:rPr>
+      </w:pPr>
+    </w:p>
+    <w:p>
+      <w:pPr>
+        <w:rPr>
+          <w:rFonts w:asciiTheme="minorHAnsi" w:eastAsia="PingFang TC" w:hAnsiTheme="minorHAnsi" w:cstheme="minorHAnsi"/>
+          <w:sz w:val="22"/>
+          <w:szCs w:val="22"/>
+          <w:lang w:val="en-US"/>
+        </w:rPr>
+      </w:pPr>
+      <w:r>
+        <w:rPr>
+          <w:rFonts w:asciiTheme="minorHAnsi" w:eastAsia="PingFang TC" w:hAnsiTheme="minorHAnsi" w:cstheme="minorHAnsi"/>
+          <w:sz w:val="22"/>
+          <w:szCs w:val="22"/>
+          <w:lang w:val="en-US"/>
+        </w:rPr>
+        <w:t xml:space="preserve">Step 1 : </w:t>
+      </w:r>
+      <w:r>
+        <w:rPr>
+          <w:rFonts w:asciiTheme="minorHAnsi" w:eastAsia="PingFang TC" w:hAnsiTheme="minorHAnsi" w:cstheme="minorHAnsi" w:hint="eastAsia"/>
+          <w:sz w:val="22"/>
+          <w:szCs w:val="22"/>
+          <w:lang w:val="en-US"/>
+        </w:rPr>
+        <w:t>老師已寫好</w:t>
+      </w:r>
+      <w:r>
+        <w:rPr>
+          <w:rFonts w:asciiTheme="minorHAnsi" w:eastAsia="PingFang TC" w:hAnsiTheme="minorHAnsi" w:cstheme="minorHAnsi" w:hint="eastAsia"/>
+          <w:sz w:val="22"/>
+          <w:szCs w:val="22"/>
+          <w:lang w:val="en-US"/>
+        </w:rPr>
+        <w:t xml:space="preserve"> </w:t>
+      </w:r>
+      <w:r>
+        <w:rPr>
+          <w:rFonts w:asciiTheme="minorHAnsi" w:eastAsia="PingFang TC" w:hAnsiTheme="minorHAnsi" w:cstheme="minorHAnsi"/>
+          <w:sz w:val="22"/>
+          <w:szCs w:val="22"/>
+          <w:lang w:val="en-US"/>
+        </w:rPr>
+        <w:t xml:space="preserve">router.js </w:t>
+      </w:r>
+      <w:r>
+        <w:rPr>
+          <w:rFonts w:asciiTheme="minorHAnsi" w:eastAsia="PingFang TC" w:hAnsiTheme="minorHAnsi" w:cstheme="minorHAnsi" w:hint="eastAsia"/>
+          <w:sz w:val="22"/>
+          <w:szCs w:val="22"/>
+          <w:lang w:val="en-US"/>
+        </w:rPr>
+        <w:t>提取</w:t>
+      </w:r>
+      <w:r>
+        <w:rPr>
+          <w:rFonts w:asciiTheme="minorHAnsi" w:eastAsia="PingFang TC" w:hAnsiTheme="minorHAnsi" w:cstheme="minorHAnsi" w:hint="eastAsia"/>
+          <w:sz w:val="22"/>
+          <w:szCs w:val="22"/>
+          <w:lang w:val="en-US"/>
+        </w:rPr>
+        <w:t xml:space="preserve"> </w:t>
+      </w:r>
+      <w:r>
+        <w:rPr>
+          <w:rFonts w:asciiTheme="minorHAnsi" w:eastAsia="PingFang TC" w:hAnsiTheme="minorHAnsi" w:cstheme="minorHAnsi"/>
+          <w:sz w:val="22"/>
+          <w:szCs w:val="22"/>
+          <w:lang w:val="en-US"/>
+        </w:rPr>
+        <w:t xml:space="preserve">QQ </w:t>
+      </w:r>
+      <w:r>
+        <w:rPr>
+          <w:rFonts w:asciiTheme="minorHAnsi" w:eastAsia="PingFang TC" w:hAnsiTheme="minorHAnsi" w:cstheme="minorHAnsi" w:hint="eastAsia"/>
+          <w:sz w:val="22"/>
+          <w:szCs w:val="22"/>
+          <w:lang w:val="en-US"/>
+        </w:rPr>
+        <w:t>數據</w:t>
+      </w:r>
+    </w:p>
+    <w:p>
+      <w:pPr>
+        <w:rPr>
+          <w:rFonts w:asciiTheme="minorHAnsi" w:eastAsia="PingFang TC" w:hAnsiTheme="minorHAnsi" w:cstheme="minorHAnsi"/>
+          <w:sz w:val="22"/>
+          <w:szCs w:val="22"/>
+          <w:lang w:val="en-US"/>
+        </w:rPr>
+      </w:pPr>
+      <w:r>
+        <w:rPr>
+          <w:rFonts w:asciiTheme="minorHAnsi" w:eastAsia="PingFang TC" w:hAnsiTheme="minorHAnsi" w:cstheme="minorHAnsi" w:hint="eastAsia"/>
+          <w:noProof/>
+          <w:sz w:val="22"/>
+          <w:szCs w:val="22"/>
+          <w:lang w:val="en-US"/>
+        </w:rPr>
+        <w:drawing>
+          <wp:inline distT="0" distB="0" distL="0" distR="0" wp14:anchorId="1F24C864" wp14:editId="14961D5E">
+            <wp:extent cx="2899317" cy="764747"/>
+            <wp:effectExtent l="0" t="0" r="0" b="0"/>
+            <wp:docPr id="90" name="Picture 90" descr="Text&#10;&#10;Description automatically generated with medium confidence"/>
+            <wp:cNvGraphicFramePr>
+              <a:graphicFrameLocks xmlns:a="http://schemas.openxmlformats.org/drawingml/2006/main" noChangeAspect="1"/>
+            </wp:cNvGraphicFramePr>
+            <a:graphic xmlns:a="http://schemas.openxmlformats.org/drawingml/2006/main">
+              <a:graphicData uri="http://schemas.openxmlformats.org/drawingml/2006/picture">
+                <pic:pic xmlns:pic="http://schemas.openxmlformats.org/drawingml/2006/picture">
+                  <pic:nvPicPr>
+                    <pic:cNvPr id="90" name="Picture 90" descr="Text&#10;&#10;Description automatically generated with medium confidence"/>
+                    <pic:cNvPicPr/>
+                  </pic:nvPicPr>
+                  <pic:blipFill>
+                    <a:blip r:embed="rId138">
+                      <a:extLst>
+                        <a:ext uri="{28A0092B-C50C-407E-A947-70E740481C1C}">
+                          <a14:useLocalDpi xmlns:a14="http://schemas.microsoft.com/office/drawing/2010/main" val="0"/>
+                        </a:ext>
+                      </a:extLst>
+                    </a:blip>
+                    <a:stretch>
+                      <a:fillRect/>
+                    </a:stretch>
+                  </pic:blipFill>
+                  <pic:spPr>
+                    <a:xfrm>
+                      <a:off x="0" y="0"/>
+                      <a:ext cx="2917603" cy="769570"/>
+                    </a:xfrm>
+                    <a:prstGeom prst="rect">
+                      <a:avLst/>
+                    </a:prstGeom>
+                  </pic:spPr>
+                </pic:pic>
+              </a:graphicData>
+            </a:graphic>
+          </wp:inline>
+        </w:drawing>
+      </w:r>
+    </w:p>
+    <w:p>
+      <w:pPr>
+        <w:rPr>
+          <w:rFonts w:asciiTheme="minorHAnsi" w:eastAsia="PingFang TC" w:hAnsiTheme="minorHAnsi" w:cstheme="minorHAnsi"/>
+          <w:sz w:val="22"/>
+          <w:szCs w:val="22"/>
+          <w:lang w:val="en-US"/>
+        </w:rPr>
+      </w:pPr>
+    </w:p>
+    <w:p>
+      <w:pPr>
+        <w:rPr>
+          <w:rFonts w:asciiTheme="minorHAnsi" w:eastAsia="PingFang TC" w:hAnsiTheme="minorHAnsi" w:cstheme="minorHAnsi"/>
+          <w:sz w:val="22"/>
+          <w:szCs w:val="22"/>
+          <w:lang w:val="en-US"/>
+        </w:rPr>
+      </w:pPr>
+      <w:r>
+        <w:rPr>
+          <w:rFonts w:asciiTheme="minorHAnsi" w:eastAsia="PingFang TC" w:hAnsiTheme="minorHAnsi" w:cstheme="minorHAnsi"/>
+          <w:sz w:val="22"/>
+          <w:szCs w:val="22"/>
+          <w:lang w:val="en-US"/>
+        </w:rPr>
+        <w:t xml:space="preserve">Step 2 : </w:t>
+      </w:r>
+      <w:r>
+        <w:rPr>
+          <w:rFonts w:asciiTheme="minorHAnsi" w:eastAsia="PingFang TC" w:hAnsiTheme="minorHAnsi" w:cstheme="minorHAnsi" w:hint="eastAsia"/>
+          <w:sz w:val="22"/>
+          <w:szCs w:val="22"/>
+          <w:lang w:val="en-US"/>
+        </w:rPr>
+        <w:t>將這個方法引入到前端頁面</w:t>
+      </w:r>
+      <w:r>
+        <w:rPr>
+          <w:rFonts w:asciiTheme="minorHAnsi" w:eastAsia="PingFang TC" w:hAnsiTheme="minorHAnsi" w:cstheme="minorHAnsi" w:hint="eastAsia"/>
+          <w:sz w:val="22"/>
+          <w:szCs w:val="22"/>
+          <w:lang w:val="en-US"/>
+        </w:rPr>
+        <w:t>，並在前端用異步方法發送。</w:t>
+      </w:r>
+    </w:p>
+    <w:p>
+      <w:pPr>
+        <w:rPr>
+          <w:rFonts w:asciiTheme="minorHAnsi" w:eastAsia="PingFang TC" w:hAnsiTheme="minorHAnsi" w:cstheme="minorHAnsi"/>
+          <w:sz w:val="22"/>
+          <w:szCs w:val="22"/>
+          <w:lang w:val="en-US"/>
+        </w:rPr>
+      </w:pPr>
+      <w:r>
+        <w:rPr>
+          <w:rFonts w:asciiTheme="minorHAnsi" w:eastAsia="PingFang TC" w:hAnsiTheme="minorHAnsi" w:cstheme="minorHAnsi" w:hint="eastAsia"/>
+          <w:noProof/>
+          <w:sz w:val="22"/>
+          <w:szCs w:val="22"/>
+          <w:lang w:val="en-US"/>
+        </w:rPr>
+        <mc:AlternateContent>
+          <mc:Choice Requires="wpi">
+            <w:drawing>
+              <wp:anchor distT="0" distB="0" distL="114300" distR="114300" simplePos="0" relativeHeight="251721728" behindDoc="0" locked="0" layoutInCell="1" allowOverlap="1" wp14:anchorId="0A5FF667" wp14:editId="5F5842BB">
+                <wp:simplePos x="0" y="0"/>
+                <wp:positionH relativeFrom="column">
+                  <wp:posOffset>-96474</wp:posOffset>
+                </wp:positionH>
+                <wp:positionV relativeFrom="paragraph">
+                  <wp:posOffset>1232380</wp:posOffset>
+                </wp:positionV>
+                <wp:extent cx="168120" cy="573840"/>
+                <wp:effectExtent l="38100" t="38100" r="48260" b="48895"/>
+                <wp:wrapNone/>
+                <wp:docPr id="92" name="Ink 92"/>
+                <wp:cNvGraphicFramePr/>
+                <a:graphic xmlns:a="http://schemas.openxmlformats.org/drawingml/2006/main">
+                  <a:graphicData uri="http://schemas.microsoft.com/office/word/2010/wordprocessingInk">
+                    <w14:contentPart bwMode="auto" r:id="rId139">
+                      <w14:nvContentPartPr>
+                        <w14:cNvContentPartPr/>
+                      </w14:nvContentPartPr>
+                      <w14:xfrm>
+                        <a:off x="0" y="0"/>
+                        <a:ext cx="168120" cy="573840"/>
+                      </w14:xfrm>
+                    </w14:contentPart>
+                  </a:graphicData>
+                </a:graphic>
+              </wp:anchor>
+            </w:drawing>
+          </mc:Choice>
+          <mc:Fallback>
+            <w:pict>
+              <v:shape w14:anchorId="6401BB63" id="Ink 92" o:spid="_x0000_s1026" type="#_x0000_t75" style="position:absolute;margin-left:-8.3pt;margin-top:96.35pt;width:14.7pt;height:46.6pt;z-index:251721728;visibility:visible;mso-wrap-style:square;mso-wrap-distance-left:9pt;mso-wrap-distance-top:0;mso-wrap-distance-right:9pt;mso-wrap-distance-bottom:0;mso-position-horizontal:absolute;mso-position-horizontal-relative:text;mso-position-vertical:absolute;mso-position-vertical-relative:text" o:gfxdata="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">
+                <v:imagedata r:id="rId140" o:title=""/>
+              </v:shape>
+            </w:pict>
+          </mc:Fallback>
+        </mc:AlternateContent>
+      </w:r>
+      <w:r>
+        <w:rPr>
+          <w:rFonts w:asciiTheme="minorHAnsi" w:eastAsia="PingFang TC" w:hAnsiTheme="minorHAnsi" w:cstheme="minorHAnsi" w:hint="eastAsia"/>
+          <w:noProof/>
+          <w:sz w:val="22"/>
+          <w:szCs w:val="22"/>
+          <w:lang w:val="en-US"/>
+        </w:rPr>
+        <w:drawing>
+          <wp:inline distT="0" distB="0" distL="0" distR="0" wp14:anchorId="137752FB" wp14:editId="4E2589CA">
+            <wp:extent cx="3946501" cy="1055649"/>
+            <wp:effectExtent l="0" t="0" r="3810" b="0"/>
+            <wp:docPr id="91" name="Picture 91" descr="Text&#10;&#10;Description automatically generated"/>
+            <wp:cNvGraphicFramePr>
+              <a:graphicFrameLocks xmlns:a="http://schemas.openxmlformats.org/drawingml/2006/main" noChangeAspect="1"/>
+            </wp:cNvGraphicFramePr>
+            <a:graphic xmlns:a="http://schemas.openxmlformats.org/drawingml/2006/main">
+              <a:graphicData uri="http://schemas.openxmlformats.org/drawingml/2006/picture">
+                <pic:pic xmlns:pic="http://schemas.openxmlformats.org/drawingml/2006/picture">
+                  <pic:nvPicPr>
+                    <pic:cNvPr id="91" name="Picture 91" descr="Text&#10;&#10;Description automatically generated"/>
+                    <pic:cNvPicPr/>
+                  </pic:nvPicPr>
+                  <pic:blipFill rotWithShape="1">
+                    <a:blip r:embed="rId141">
+                      <a:extLst>
+                        <a:ext uri="{28A0092B-C50C-407E-A947-70E740481C1C}">
+                          <a14:useLocalDpi xmlns:a14="http://schemas.microsoft.com/office/drawing/2010/main" val="0"/>
+                        </a:ext>
+                      </a:extLst>
+                    </a:blip>
+                    <a:srcRect b="53898"/>
+                    <a:stretch/>
+                  </pic:blipFill>
+                  <pic:spPr bwMode="auto">
+                    <a:xfrm>
+                      <a:off x="0" y="0"/>
+                      <a:ext cx="3953826" cy="1057608"/>
+                    </a:xfrm>
+                    <a:prstGeom prst="rect">
+                      <a:avLst/>
+                    </a:prstGeom>
+                    <a:ln>
+                      <a:noFill/>
+                    </a:ln>
+                    <a:extLst>
+                      <a:ext uri="{53640926-AAD7-44D8-BBD7-CCE9431645EC}">
+                        <a14:shadowObscured xmlns:a14="http://schemas.microsoft.com/office/drawing/2010/main"/>
+                      </a:ext>
+                    </a:extLst>
+                  </pic:spPr>
+                </pic:pic>
+              </a:graphicData>
+            </a:graphic>
+          </wp:inline>
+        </w:drawing>
+      </w:r>
+      <w:r>
+        <w:rPr>
+          <w:rFonts w:asciiTheme="minorHAnsi" w:eastAsia="PingFang TC" w:hAnsiTheme="minorHAnsi" w:cstheme="minorHAnsi"/>
+          <w:noProof/>
+          <w:sz w:val="22"/>
+          <w:szCs w:val="22"/>
+          <w:lang w:val="en-US"/>
+        </w:rPr>
+        <w:drawing>
+          <wp:inline distT="0" distB="0" distL="0" distR="0" wp14:anchorId="0A409E54" wp14:editId="5B45EEEB">
+            <wp:extent cx="3605561" cy="857674"/>
+            <wp:effectExtent l="0" t="0" r="1270" b="6350"/>
+            <wp:docPr id="122" name="Picture 122" descr="Graphical user interface&#10;&#10;Description automatically generated with medium confidence"/>
+            <wp:cNvGraphicFramePr>
+              <a:graphicFrameLocks xmlns:a="http://schemas.openxmlformats.org/drawingml/2006/main" noChangeAspect="1"/>
+            </wp:cNvGraphicFramePr>
+            <a:graphic xmlns:a="http://schemas.openxmlformats.org/drawingml/2006/main">
+              <a:graphicData uri="http://schemas.openxmlformats.org/drawingml/2006/picture">
+                <pic:pic xmlns:pic="http://schemas.openxmlformats.org/drawingml/2006/picture">
+                  <pic:nvPicPr>
+                    <pic:cNvPr id="122" name="Picture 122" descr="Graphical user interface&#10;&#10;Description automatically generated with medium confidence"/>
+                    <pic:cNvPicPr/>
+                  </pic:nvPicPr>
+                  <pic:blipFill>
+                    <a:blip r:embed="rId142">
+                      <a:extLst>
+                        <a:ext uri="{28A0092B-C50C-407E-A947-70E740481C1C}">
+                          <a14:useLocalDpi xmlns:a14="http://schemas.microsoft.com/office/drawing/2010/main" val="0"/>
+                        </a:ext>
+                      </a:extLst>
+                    </a:blip>
+                    <a:stretch>
+                      <a:fillRect/>
+                    </a:stretch>
+                  </pic:blipFill>
+                  <pic:spPr>
+                    <a:xfrm>
+                      <a:off x="0" y="0"/>
+                      <a:ext cx="3651208" cy="868532"/>
+                    </a:xfrm>
+                    <a:prstGeom prst="rect">
+                      <a:avLst/>
+                    </a:prstGeom>
+                  </pic:spPr>
+                </pic:pic>
+              </a:graphicData>
+            </a:graphic>
+          </wp:inline>
+        </w:drawing>
+      </w:r>
+    </w:p>
+    <w:p>
+      <w:pPr>
+        <w:rPr>
+          <w:rFonts w:asciiTheme="minorHAnsi" w:eastAsia="PingFang TC" w:hAnsiTheme="minorHAnsi" w:cstheme="minorHAnsi"/>
+          <w:sz w:val="22"/>
+          <w:szCs w:val="22"/>
+          <w:lang w:val="en-US"/>
+        </w:rPr>
+      </w:pPr>
+    </w:p>
+    <w:p>
+      <w:pPr>
+        <w:rPr>
+          <w:rFonts w:asciiTheme="minorHAnsi" w:eastAsia="PingFang TC" w:hAnsiTheme="minorHAnsi" w:cstheme="minorHAnsi"/>
+          <w:sz w:val="22"/>
+          <w:szCs w:val="22"/>
+          <w:lang w:val="en-US"/>
+        </w:rPr>
+      </w:pPr>
+      <w:r>
+        <w:rPr>
+          <w:rFonts w:asciiTheme="minorHAnsi" w:eastAsia="PingFang TC" w:hAnsiTheme="minorHAnsi" w:cstheme="minorHAnsi"/>
+          <w:sz w:val="22"/>
+          <w:szCs w:val="22"/>
+          <w:lang w:val="en-US"/>
+        </w:rPr>
+        <w:t xml:space="preserve">Step 3 : </w:t>
+      </w:r>
+      <w:r>
+        <w:rPr>
+          <w:rFonts w:asciiTheme="minorHAnsi" w:eastAsia="PingFang TC" w:hAnsiTheme="minorHAnsi" w:cstheme="minorHAnsi" w:hint="eastAsia"/>
+          <w:sz w:val="22"/>
+          <w:szCs w:val="22"/>
+          <w:lang w:val="en-US"/>
+        </w:rPr>
+        <w:t>進行路由的配置，配置二級路由</w:t>
+      </w:r>
+    </w:p>
+    <w:p>
+      <w:pPr>
+        <w:rPr>
+          <w:rFonts w:asciiTheme="minorHAnsi" w:eastAsia="PingFang TC" w:hAnsiTheme="minorHAnsi" w:cstheme="minorHAnsi"/>
+          <w:sz w:val="22"/>
+          <w:szCs w:val="22"/>
+          <w:lang w:val="en-US"/>
+        </w:rPr>
+      </w:pPr>
+      <w:r>
+        <w:rPr>
+          <w:rFonts w:asciiTheme="minorHAnsi" w:eastAsia="PingFang TC" w:hAnsiTheme="minorHAnsi" w:cstheme="minorHAnsi" w:hint="eastAsia"/>
+          <w:noProof/>
+          <w:sz w:val="22"/>
+          <w:szCs w:val="22"/>
+          <w:lang w:val="en-US"/>
+        </w:rPr>
+        <mc:AlternateContent>
+          <mc:Choice Requires="wpi">
+            <w:drawing>
+              <wp:anchor distT="0" distB="0" distL="114300" distR="114300" simplePos="0" relativeHeight="251724800" behindDoc="0" locked="0" layoutInCell="1" allowOverlap="1" wp14:anchorId="1F7582C6" wp14:editId="72C80E5E">
+                <wp:simplePos x="0" y="0"/>
+                <wp:positionH relativeFrom="column">
+                  <wp:posOffset>126365</wp:posOffset>
+                </wp:positionH>
+                <wp:positionV relativeFrom="paragraph">
+                  <wp:posOffset>447040</wp:posOffset>
+                </wp:positionV>
+                <wp:extent cx="96505" cy="571500"/>
+                <wp:effectExtent l="38100" t="38100" r="43815" b="38100"/>
+                <wp:wrapNone/>
+                <wp:docPr id="96" name="Ink 96"/>
+                <wp:cNvGraphicFramePr/>
+                <a:graphic xmlns:a="http://schemas.openxmlformats.org/drawingml/2006/main">
+                  <a:graphicData uri="http://schemas.microsoft.com/office/word/2010/wordprocessingInk">
+                    <w14:contentPart bwMode="auto" r:id="rId143">
+                      <w14:nvContentPartPr>
+                        <w14:cNvContentPartPr/>
+                      </w14:nvContentPartPr>
+                      <w14:xfrm>
+                        <a:off x="0" y="0"/>
+                        <a:ext cx="96505" cy="571500"/>
+                      </w14:xfrm>
+                    </w14:contentPart>
+                  </a:graphicData>
+                </a:graphic>
+              </wp:anchor>
+            </w:drawing>
+          </mc:Choice>
+          <mc:Fallback>
+            <w:pict>
+              <v:shape w14:anchorId="49841474" id="Ink 96" o:spid="_x0000_s1026" type="#_x0000_t75" style="position:absolute;margin-left:9.25pt;margin-top:34.5pt;width:9.05pt;height:46.4pt;z-index:251724800;visibility:visible;mso-wrap-style:square;mso-wrap-distance-left:9pt;mso-wrap-distance-top:0;mso-wrap-distance-right:9pt;mso-wrap-distance-bottom:0;mso-position-horizontal:absolute;mso-position-horizontal-relative:text;mso-position-vertical:absolute;mso-position-vertical-relative:text" o:gfxdata="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">
+                <v:imagedata r:id="rId144" o:title=""/>
+              </v:shape>
+            </w:pict>
+          </mc:Fallback>
+        </mc:AlternateContent>
+      </w:r>
+      <w:r>
+        <w:rPr>
+          <w:rFonts w:asciiTheme="minorHAnsi" w:eastAsia="PingFang TC" w:hAnsiTheme="minorHAnsi" w:cstheme="minorHAnsi" w:hint="eastAsia"/>
+          <w:noProof/>
+          <w:sz w:val="22"/>
+          <w:szCs w:val="22"/>
+          <w:lang w:val="en-US"/>
+        </w:rPr>
+        <w:drawing>
+          <wp:inline distT="0" distB="0" distL="0" distR="0" wp14:anchorId="22F62A6B" wp14:editId="3107EA40">
+            <wp:extent cx="2029522" cy="1392423"/>
+            <wp:effectExtent l="0" t="0" r="2540" b="5080"/>
+            <wp:docPr id="93" name="Picture 93" descr="Text&#10;&#10;Description automatically generated"/>
+            <wp:cNvGraphicFramePr>
+              <a:graphicFrameLocks xmlns:a="http://schemas.openxmlformats.org/drawingml/2006/main" noChangeAspect="1"/>
+            </wp:cNvGraphicFramePr>
+            <a:graphic xmlns:a="http://schemas.openxmlformats.org/drawingml/2006/main">
+              <a:graphicData uri="http://schemas.openxmlformats.org/drawingml/2006/picture">
+                <pic:pic xmlns:pic="http://schemas.openxmlformats.org/drawingml/2006/picture">
+                  <pic:nvPicPr>
+                    <pic:cNvPr id="93" name="Picture 93" descr="Text&#10;&#10;Description automatically generated"/>
+                    <pic:cNvPicPr/>
+                  </pic:nvPicPr>
+                  <pic:blipFill>
+                    <a:blip r:embed="rId145">
+                      <a:extLst>
+                        <a:ext uri="{28A0092B-C50C-407E-A947-70E740481C1C}">
+                          <a14:useLocalDpi xmlns:a14="http://schemas.microsoft.com/office/drawing/2010/main" val="0"/>
+                        </a:ext>
+                      </a:extLst>
+                    </a:blip>
+                    <a:stretch>
+                      <a:fillRect/>
+                    </a:stretch>
+                  </pic:blipFill>
+                  <pic:spPr>
+                    <a:xfrm>
+                      <a:off x="0" y="0"/>
+                      <a:ext cx="2035149" cy="1396283"/>
+                    </a:xfrm>
+                    <a:prstGeom prst="rect">
+                      <a:avLst/>
+                    </a:prstGeom>
+                  </pic:spPr>
+                </pic:pic>
+              </a:graphicData>
+            </a:graphic>
+          </wp:inline>
+        </w:drawing>
+      </w:r>
+    </w:p>
+    <w:p>
+      <w:pPr>
+        <w:rPr>
+          <w:rFonts w:asciiTheme="minorHAnsi" w:eastAsia="PingFang TC" w:hAnsiTheme="minorHAnsi" w:cstheme="minorHAnsi"/>
+          <w:sz w:val="22"/>
+          <w:szCs w:val="22"/>
+          <w:lang w:val="en-US"/>
+        </w:rPr>
+      </w:pPr>
+    </w:p>
+    <w:p>
+      <w:pPr>
+        <w:rPr>
+          <w:rFonts w:asciiTheme="minorHAnsi" w:eastAsia="PingFang TC" w:hAnsiTheme="minorHAnsi" w:cstheme="minorHAnsi"/>
+          <w:sz w:val="22"/>
+          <w:szCs w:val="22"/>
+          <w:lang w:val="en-US"/>
+        </w:rPr>
+      </w:pPr>
+      <w:r>
+        <w:rPr>
+          <w:rFonts w:asciiTheme="minorHAnsi" w:eastAsia="PingFang TC" w:hAnsiTheme="minorHAnsi" w:cstheme="minorHAnsi"/>
+          <w:sz w:val="22"/>
+          <w:szCs w:val="22"/>
+          <w:lang w:val="en-US"/>
+        </w:rPr>
+        <w:t xml:space="preserve">Step 4 : </w:t>
+      </w:r>
+      <w:r>
+        <w:rPr>
+          <w:rFonts w:asciiTheme="minorHAnsi" w:eastAsia="PingFang TC" w:hAnsiTheme="minorHAnsi" w:cstheme="minorHAnsi" w:hint="eastAsia"/>
+          <w:sz w:val="22"/>
+          <w:szCs w:val="22"/>
+          <w:lang w:val="en-US"/>
+        </w:rPr>
+        <w:t>接收</w:t>
+      </w:r>
+      <w:r>
+        <w:rPr>
+          <w:rFonts w:asciiTheme="minorHAnsi" w:eastAsia="PingFang TC" w:hAnsiTheme="minorHAnsi" w:cstheme="minorHAnsi" w:hint="eastAsia"/>
+          <w:sz w:val="22"/>
+          <w:szCs w:val="22"/>
+          <w:lang w:val="en-US"/>
+        </w:rPr>
+        <w:t xml:space="preserve"> </w:t>
+      </w:r>
+      <w:r>
+        <w:rPr>
+          <w:rFonts w:asciiTheme="minorHAnsi" w:eastAsia="PingFang TC" w:hAnsiTheme="minorHAnsi" w:cstheme="minorHAnsi"/>
+          <w:sz w:val="22"/>
+          <w:szCs w:val="22"/>
+          <w:lang w:val="en-US"/>
+        </w:rPr>
+        <w:t xml:space="preserve">URL </w:t>
+      </w:r>
+      <w:r>
+        <w:rPr>
+          <w:rFonts w:asciiTheme="minorHAnsi" w:eastAsia="PingFang TC" w:hAnsiTheme="minorHAnsi" w:cstheme="minorHAnsi" w:hint="eastAsia"/>
+          <w:sz w:val="22"/>
+          <w:szCs w:val="22"/>
+          <w:lang w:val="en-US"/>
+        </w:rPr>
+        <w:t>傳遞過來的參數處理</w:t>
+      </w:r>
+    </w:p>
+    <w:p>
+      <w:pPr>
+        <w:pStyle w:val="ListParagraph"/>
+        <w:numPr>
+          <w:ilvl w:val="0"/>
+          <w:numId w:val="5"/>
+        </w:numPr>
+        <w:rPr>
+          <w:rFonts w:eastAsia="PingFang TC" w:cstheme="minorHAnsi"/>
+          <w:sz w:val="22"/>
+          <w:szCs w:val="22"/>
+          <w:lang w:val="en-US"/>
+        </w:rPr>
+      </w:pPr>
+      <w:r>
+        <w:rPr>
+          <w:rFonts w:eastAsia="PingFang TC" w:cstheme="minorHAnsi" w:hint="eastAsia"/>
+          <w:sz w:val="22"/>
+          <w:szCs w:val="22"/>
+          <w:lang w:val="en-US"/>
+        </w:rPr>
+        <w:t>先從歌手頁</w:t>
+      </w:r>
+      <w:r>
+        <w:rPr>
+          <w:rFonts w:eastAsia="PingFang TC" w:cstheme="minorHAnsi" w:hint="eastAsia"/>
+          <w:sz w:val="22"/>
+          <w:szCs w:val="22"/>
+          <w:lang w:val="en-US"/>
+        </w:rPr>
+        <w:t xml:space="preserve"> </w:t>
+      </w:r>
+      <w:r>
+        <w:rPr>
+          <w:rFonts w:eastAsia="PingFang TC" w:cstheme="minorHAnsi"/>
+          <w:sz w:val="22"/>
+          <w:szCs w:val="22"/>
+          <w:lang w:val="en-US"/>
+        </w:rPr>
+        <w:t xml:space="preserve">component </w:t>
+      </w:r>
+      <w:r>
+        <w:rPr>
+          <w:rFonts w:eastAsia="PingFang TC" w:cstheme="minorHAnsi" w:hint="eastAsia"/>
+          <w:sz w:val="22"/>
+          <w:szCs w:val="22"/>
+          <w:lang w:val="en-US"/>
+        </w:rPr>
+        <w:t>跨組件間傳遞參數</w:t>
+      </w:r>
+    </w:p>
+    <w:p>
+      <w:pPr>
+        <w:pStyle w:val="ListParagraph"/>
+        <w:rPr>
+          <w:rFonts w:eastAsia="PingFang TC" w:cstheme="minorHAnsi"/>
+          <w:sz w:val="22"/>
+          <w:szCs w:val="22"/>
+          <w:lang w:val="en-US"/>
+        </w:rPr>
+      </w:pPr>
+      <w:r>
+        <w:rPr>
+          <w:rFonts w:eastAsia="PingFang TC" w:cstheme="minorHAnsi" w:hint="eastAsia"/>
+          <w:noProof/>
+          <w:sz w:val="22"/>
+          <w:szCs w:val="22"/>
+          <w:lang w:val="en-US"/>
         </w:rPr>
         <w:lastRenderedPageBreak/>
-        <w:t>3.7-8-9</w:t>
-      </w:r>
-    </w:p>
-    <w:p>
-      <w:pPr>
-        <w:rPr>
-          <w:rFonts w:asciiTheme="minorHAnsi" w:eastAsia="PingFang TC" w:hAnsiTheme="minorHAnsi" w:cstheme="minorHAnsi"/>
-          <w:sz w:val="22"/>
-          <w:szCs w:val="22"/>
-        </w:rPr>
-      </w:pPr>
-    </w:p>
-    <w:p>
-      <w:pPr>
-        <w:rPr>
+        <mc:AlternateContent>
+          <mc:Choice Requires="wpi">
+            <w:drawing>
+              <wp:anchor distT="0" distB="0" distL="114300" distR="114300" simplePos="0" relativeHeight="251725824" behindDoc="0" locked="0" layoutInCell="1" allowOverlap="1" wp14:anchorId="21F2D332" wp14:editId="1F769E88">
+                <wp:simplePos x="0" y="0"/>
+                <wp:positionH relativeFrom="column">
+                  <wp:posOffset>1074664</wp:posOffset>
+                </wp:positionH>
+                <wp:positionV relativeFrom="paragraph">
+                  <wp:posOffset>1638430</wp:posOffset>
+                </wp:positionV>
+                <wp:extent cx="1095120" cy="39240"/>
+                <wp:effectExtent l="38100" t="38100" r="35560" b="50165"/>
+                <wp:wrapNone/>
+                <wp:docPr id="98" name="Ink 98"/>
+                <wp:cNvGraphicFramePr/>
+                <a:graphic xmlns:a="http://schemas.openxmlformats.org/drawingml/2006/main">
+                  <a:graphicData uri="http://schemas.microsoft.com/office/word/2010/wordprocessingInk">
+                    <w14:contentPart bwMode="auto" r:id="rId146">
+                      <w14:nvContentPartPr>
+                        <w14:cNvContentPartPr/>
+                      </w14:nvContentPartPr>
+                      <w14:xfrm>
+                        <a:off x="0" y="0"/>
+                        <a:ext cx="1095120" cy="39240"/>
+                      </w14:xfrm>
+                    </w14:contentPart>
+                  </a:graphicData>
+                </a:graphic>
+              </wp:anchor>
+            </w:drawing>
+          </mc:Choice>
+          <mc:Fallback>
+            <w:pict>
+              <v:shape w14:anchorId="67EE5D8A" id="Ink 98" o:spid="_x0000_s1026" type="#_x0000_t75" style="position:absolute;margin-left:83.9pt;margin-top:128.3pt;width:87.65pt;height:4.55pt;z-index:251725824;visibility:visible;mso-wrap-style:square;mso-wrap-distance-left:9pt;mso-wrap-distance-top:0;mso-wrap-distance-right:9pt;mso-wrap-distance-bottom:0;mso-position-horizontal:absolute;mso-position-horizontal-relative:text;mso-position-vertical:absolute;mso-position-vertical-relative:text" o:gfxdata="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">
+                <v:imagedata r:id="rId147" o:title=""/>
+              </v:shape>
+            </w:pict>
+          </mc:Fallback>
+        </mc:AlternateContent>
+      </w:r>
+      <w:r>
+        <w:rPr>
+          <w:rFonts w:eastAsia="PingFang TC" w:cstheme="minorHAnsi" w:hint="eastAsia"/>
+          <w:noProof/>
+          <w:sz w:val="22"/>
+          <w:szCs w:val="22"/>
           <w:lang w:val="en-US"/>
         </w:rPr>
-      </w:pPr>
-      <w:proofErr w:type="spellStart"/>
-      <w:r>
-        <w:rPr>
-          <w:rFonts w:hint="eastAsia"/>
+        <w:drawing>
+          <wp:inline distT="0" distB="0" distL="0" distR="0" wp14:anchorId="0E2FBFBC" wp14:editId="210BD55C">
+            <wp:extent cx="2854712" cy="2380040"/>
+            <wp:effectExtent l="0" t="0" r="3175" b="0"/>
+            <wp:docPr id="97" name="Picture 97" descr="Text&#10;&#10;Description automatically generated"/>
+            <wp:cNvGraphicFramePr>
+              <a:graphicFrameLocks xmlns:a="http://schemas.openxmlformats.org/drawingml/2006/main" noChangeAspect="1"/>
+            </wp:cNvGraphicFramePr>
+            <a:graphic xmlns:a="http://schemas.openxmlformats.org/drawingml/2006/main">
+              <a:graphicData uri="http://schemas.openxmlformats.org/drawingml/2006/picture">
+                <pic:pic xmlns:pic="http://schemas.openxmlformats.org/drawingml/2006/picture">
+                  <pic:nvPicPr>
+                    <pic:cNvPr id="97" name="Picture 97" descr="Text&#10;&#10;Description automatically generated"/>
+                    <pic:cNvPicPr/>
+                  </pic:nvPicPr>
+                  <pic:blipFill>
+                    <a:blip r:embed="rId148">
+                      <a:extLst>
+                        <a:ext uri="{28A0092B-C50C-407E-A947-70E740481C1C}">
+                          <a14:useLocalDpi xmlns:a14="http://schemas.microsoft.com/office/drawing/2010/main" val="0"/>
+                        </a:ext>
+                      </a:extLst>
+                    </a:blip>
+                    <a:stretch>
+                      <a:fillRect/>
+                    </a:stretch>
+                  </pic:blipFill>
+                  <pic:spPr>
+                    <a:xfrm>
+                      <a:off x="0" y="0"/>
+                      <a:ext cx="2864799" cy="2388450"/>
+                    </a:xfrm>
+                    <a:prstGeom prst="rect">
+                      <a:avLst/>
+                    </a:prstGeom>
+                  </pic:spPr>
+                </pic:pic>
+              </a:graphicData>
+            </a:graphic>
+          </wp:inline>
+        </w:drawing>
+      </w:r>
+    </w:p>
+    <w:p>
+      <w:pPr>
+        <w:pStyle w:val="ListParagraph"/>
+        <w:rPr>
+          <w:rFonts w:eastAsia="PingFang TC" w:cstheme="minorHAnsi" w:hint="eastAsia"/>
+          <w:sz w:val="22"/>
+          <w:szCs w:val="22"/>
           <w:lang w:val="en-US"/>
         </w:rPr>
-        <w:t>右手邊快速定位的</w:t>
-      </w:r>
-      <w:proofErr w:type="spellEnd"/>
-      <w:r>
-        <w:rPr>
-          <w:rFonts w:hint="eastAsia"/>
+      </w:pPr>
+      <w:r>
+        <w:rPr>
+          <w:rFonts w:eastAsia="PingFang TC" w:cstheme="minorHAnsi" w:hint="eastAsia"/>
+          <w:sz w:val="22"/>
+          <w:szCs w:val="22"/>
           <w:lang w:val="en-US"/>
         </w:rPr>
+        <w:t>在其他組件中，透過</w:t>
+      </w:r>
+      <w:r>
+        <w:rPr>
+          <w:rFonts w:eastAsia="PingFang TC" w:cstheme="minorHAnsi" w:hint="eastAsia"/>
+          <w:sz w:val="22"/>
+          <w:szCs w:val="22"/>
+          <w:lang w:val="en-US"/>
+        </w:rPr>
         <w:t xml:space="preserve"> </w:t>
       </w:r>
       <w:r>
         <w:rPr>
+          <w:rFonts w:eastAsia="PingFang TC" w:cstheme="minorHAnsi"/>
+          <w:sz w:val="22"/>
+          <w:szCs w:val="22"/>
           <w:lang w:val="en-US"/>
         </w:rPr>
-        <w:t xml:space="preserve">shortcut </w:t>
-      </w:r>
-      <w:proofErr w:type="gramStart"/>
-      <w:r>
-        <w:rPr>
+        <w:t xml:space="preserve">emit </w:t>
+      </w:r>
+      <w:r>
+        <w:rPr>
+          <w:rFonts w:eastAsia="PingFang TC" w:cstheme="minorHAnsi" w:hint="eastAsia"/>
+          <w:sz w:val="22"/>
+          <w:szCs w:val="22"/>
           <w:lang w:val="en-US"/>
         </w:rPr>
-        <w:t>bar !!!</w:t>
-      </w:r>
-      <w:proofErr w:type="gramEnd"/>
-    </w:p>
-    <w:p>
-      <w:pPr>
-        <w:rPr>
+        <w:t>傳遞想要的參數俾另一個組件</w:t>
+      </w:r>
+    </w:p>
+    <w:p>
+      <w:pPr>
+        <w:pStyle w:val="ListParagraph"/>
+        <w:rPr>
+          <w:rFonts w:eastAsia="PingFang TC" w:cstheme="minorHAnsi"/>
+          <w:sz w:val="22"/>
+          <w:szCs w:val="22"/>
           <w:lang w:val="en-US"/>
         </w:rPr>
       </w:pPr>
-    </w:p>
-    <w:p>
-      <w:pPr>
-        <w:rPr>
+      <w:r>
+        <w:rPr>
+          <w:rFonts w:eastAsia="PingFang TC" w:cstheme="minorHAnsi" w:hint="eastAsia"/>
+          <w:noProof/>
+          <w:sz w:val="22"/>
+          <w:szCs w:val="22"/>
           <w:lang w:val="en-US"/>
         </w:rPr>
-      </w:pPr>
-      <w:r>
-        <w:rPr>
+        <mc:AlternateContent>
+          <mc:Choice Requires="wpi">
+            <w:drawing>
+              <wp:anchor distT="0" distB="0" distL="114300" distR="114300" simplePos="0" relativeHeight="251727872" behindDoc="0" locked="0" layoutInCell="1" allowOverlap="1" wp14:anchorId="0B780D82" wp14:editId="2EC85875">
+                <wp:simplePos x="0" y="0"/>
+                <wp:positionH relativeFrom="column">
+                  <wp:posOffset>536104</wp:posOffset>
+                </wp:positionH>
+                <wp:positionV relativeFrom="paragraph">
+                  <wp:posOffset>1501330</wp:posOffset>
+                </wp:positionV>
+                <wp:extent cx="157680" cy="365400"/>
+                <wp:effectExtent l="38100" t="38100" r="45720" b="41275"/>
+                <wp:wrapNone/>
+                <wp:docPr id="101" name="Ink 101"/>
+                <wp:cNvGraphicFramePr/>
+                <a:graphic xmlns:a="http://schemas.openxmlformats.org/drawingml/2006/main">
+                  <a:graphicData uri="http://schemas.microsoft.com/office/word/2010/wordprocessingInk">
+                    <w14:contentPart bwMode="auto" r:id="rId149">
+                      <w14:nvContentPartPr>
+                        <w14:cNvContentPartPr/>
+                      </w14:nvContentPartPr>
+                      <w14:xfrm>
+                        <a:off x="0" y="0"/>
+                        <a:ext cx="157680" cy="365400"/>
+                      </w14:xfrm>
+                    </w14:contentPart>
+                  </a:graphicData>
+                </a:graphic>
+              </wp:anchor>
+            </w:drawing>
+          </mc:Choice>
+          <mc:Fallback>
+            <w:pict>
+              <v:shape w14:anchorId="601CF950" id="Ink 101" o:spid="_x0000_s1026" type="#_x0000_t75" style="position:absolute;margin-left:41.5pt;margin-top:117.5pt;width:13.8pt;height:30.15pt;z-index:251727872;visibility:visible;mso-wrap-style:square;mso-wrap-distance-left:9pt;mso-wrap-distance-top:0;mso-wrap-distance-right:9pt;mso-wrap-distance-bottom:0;mso-position-horizontal:absolute;mso-position-horizontal-relative:text;mso-position-vertical:absolute;mso-position-vertical-relative:text" o:gfxdata="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">
+                <v:imagedata r:id="rId150" o:title=""/>
+              </v:shape>
+            </w:pict>
+          </mc:Fallback>
+        </mc:AlternateContent>
+      </w:r>
+      <w:r>
+        <w:rPr>
+          <w:rFonts w:eastAsia="PingFang TC" w:cstheme="minorHAnsi" w:hint="eastAsia"/>
+          <w:noProof/>
+          <w:sz w:val="22"/>
+          <w:szCs w:val="22"/>
           <w:lang w:val="en-US"/>
         </w:rPr>
-        <w:t xml:space="preserve">shortcut bar </w:t>
-      </w:r>
-      <w:proofErr w:type="spellStart"/>
-      <w:r>
-        <w:rPr>
-          <w:rFonts w:hint="eastAsia"/>
+        <mc:AlternateContent>
+          <mc:Choice Requires="wpi">
+            <w:drawing>
+              <wp:anchor distT="0" distB="0" distL="114300" distR="114300" simplePos="0" relativeHeight="251726848" behindDoc="0" locked="0" layoutInCell="1" allowOverlap="1" wp14:anchorId="3621A749" wp14:editId="15708542">
+                <wp:simplePos x="0" y="0"/>
+                <wp:positionH relativeFrom="column">
+                  <wp:posOffset>608464</wp:posOffset>
+                </wp:positionH>
+                <wp:positionV relativeFrom="paragraph">
+                  <wp:posOffset>388930</wp:posOffset>
+                </wp:positionV>
+                <wp:extent cx="572400" cy="13680"/>
+                <wp:effectExtent l="25400" t="38100" r="37465" b="50165"/>
+                <wp:wrapNone/>
+                <wp:docPr id="100" name="Ink 100"/>
+                <wp:cNvGraphicFramePr/>
+                <a:graphic xmlns:a="http://schemas.openxmlformats.org/drawingml/2006/main">
+                  <a:graphicData uri="http://schemas.microsoft.com/office/word/2010/wordprocessingInk">
+                    <w14:contentPart bwMode="auto" r:id="rId151">
+                      <w14:nvContentPartPr>
+                        <w14:cNvContentPartPr/>
+                      </w14:nvContentPartPr>
+                      <w14:xfrm>
+                        <a:off x="0" y="0"/>
+                        <a:ext cx="572400" cy="13680"/>
+                      </w14:xfrm>
+                    </w14:contentPart>
+                  </a:graphicData>
+                </a:graphic>
+              </wp:anchor>
+            </w:drawing>
+          </mc:Choice>
+          <mc:Fallback>
+            <w:pict>
+              <v:shape w14:anchorId="3E815E31" id="Ink 100" o:spid="_x0000_s1026" type="#_x0000_t75" style="position:absolute;margin-left:47.2pt;margin-top:29.9pt;width:46.45pt;height:2.5pt;z-index:251726848;visibility:visible;mso-wrap-style:square;mso-wrap-distance-left:9pt;mso-wrap-distance-top:0;mso-wrap-distance-right:9pt;mso-wrap-distance-bottom:0;mso-position-horizontal:absolute;mso-position-horizontal-relative:text;mso-position-vertical:absolute;mso-position-vertical-relative:text" o:gfxdata="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">
+                <v:imagedata r:id="rId152" o:title=""/>
+              </v:shape>
+            </w:pict>
+          </mc:Fallback>
+        </mc:AlternateContent>
+      </w:r>
+      <w:r>
+        <w:rPr>
+          <w:rFonts w:eastAsia="PingFang TC" w:cstheme="minorHAnsi" w:hint="eastAsia"/>
+          <w:noProof/>
+          <w:sz w:val="22"/>
+          <w:szCs w:val="22"/>
           <w:lang w:val="en-US"/>
         </w:rPr>
-        <w:t>的效果係顯示你當前區域時，該</w:t>
-      </w:r>
-      <w:proofErr w:type="spellEnd"/>
-      <w:r>
-        <w:rPr>
-          <w:rFonts w:hint="eastAsia"/>
+        <w:drawing>
+          <wp:inline distT="0" distB="0" distL="0" distR="0" wp14:anchorId="66F3A34B" wp14:editId="3BE69818">
+            <wp:extent cx="4503751" cy="1910576"/>
+            <wp:effectExtent l="0" t="0" r="5080" b="0"/>
+            <wp:docPr id="99" name="Picture 99" descr="Text&#10;&#10;Description automatically generated"/>
+            <wp:cNvGraphicFramePr>
+              <a:graphicFrameLocks xmlns:a="http://schemas.openxmlformats.org/drawingml/2006/main" noChangeAspect="1"/>
+            </wp:cNvGraphicFramePr>
+            <a:graphic xmlns:a="http://schemas.openxmlformats.org/drawingml/2006/main">
+              <a:graphicData uri="http://schemas.openxmlformats.org/drawingml/2006/picture">
+                <pic:pic xmlns:pic="http://schemas.openxmlformats.org/drawingml/2006/picture">
+                  <pic:nvPicPr>
+                    <pic:cNvPr id="99" name="Picture 99" descr="Text&#10;&#10;Description automatically generated"/>
+                    <pic:cNvPicPr/>
+                  </pic:nvPicPr>
+                  <pic:blipFill>
+                    <a:blip r:embed="rId153">
+                      <a:extLst>
+                        <a:ext uri="{28A0092B-C50C-407E-A947-70E740481C1C}">
+                          <a14:useLocalDpi xmlns:a14="http://schemas.microsoft.com/office/drawing/2010/main" val="0"/>
+                        </a:ext>
+                      </a:extLst>
+                    </a:blip>
+                    <a:stretch>
+                      <a:fillRect/>
+                    </a:stretch>
+                  </pic:blipFill>
+                  <pic:spPr>
+                    <a:xfrm>
+                      <a:off x="0" y="0"/>
+                      <a:ext cx="4512331" cy="1914216"/>
+                    </a:xfrm>
+                    <a:prstGeom prst="rect">
+                      <a:avLst/>
+                    </a:prstGeom>
+                  </pic:spPr>
+                </pic:pic>
+              </a:graphicData>
+            </a:graphic>
+          </wp:inline>
+        </w:drawing>
+      </w:r>
+    </w:p>
+    <w:p>
+      <w:pPr>
+        <w:pStyle w:val="ListParagraph"/>
+        <w:rPr>
+          <w:rFonts w:eastAsia="PingFang TC" w:cstheme="minorHAnsi"/>
+          <w:sz w:val="22"/>
+          <w:szCs w:val="22"/>
           <w:lang w:val="en-US"/>
         </w:rPr>
+      </w:pPr>
+    </w:p>
+    <w:p>
+      <w:pPr>
+        <w:pStyle w:val="ListParagraph"/>
+        <w:rPr>
+          <w:rFonts w:eastAsia="PingFang TC" w:cstheme="minorHAnsi"/>
+          <w:sz w:val="22"/>
+          <w:szCs w:val="22"/>
+          <w:lang w:val="en-US"/>
+        </w:rPr>
+      </w:pPr>
+      <w:r>
+        <w:rPr>
+          <w:rFonts w:eastAsia="PingFang TC" w:cstheme="minorHAnsi" w:hint="eastAsia"/>
+          <w:sz w:val="22"/>
+          <w:szCs w:val="22"/>
+          <w:lang w:val="en-US"/>
+        </w:rPr>
+        <w:t>接收方通過監聽自定義事件來接收</w:t>
+      </w:r>
+    </w:p>
+    <w:p>
+      <w:pPr>
+        <w:pStyle w:val="ListParagraph"/>
+        <w:rPr>
+          <w:rFonts w:eastAsia="PingFang TC" w:cstheme="minorHAnsi"/>
+          <w:sz w:val="22"/>
+          <w:szCs w:val="22"/>
+          <w:lang w:val="en-US"/>
+        </w:rPr>
+      </w:pPr>
+    </w:p>
+    <w:p>
+      <w:pPr>
+        <w:pStyle w:val="ListParagraph"/>
+        <w:rPr>
+          <w:rFonts w:eastAsia="PingFang TC" w:cstheme="minorHAnsi"/>
+          <w:sz w:val="22"/>
+          <w:szCs w:val="22"/>
+          <w:lang w:val="en-US"/>
+        </w:rPr>
+      </w:pPr>
+      <w:r>
+        <w:rPr>
+          <w:rFonts w:eastAsia="PingFang TC" w:cstheme="minorHAnsi" w:hint="eastAsia"/>
+          <w:noProof/>
+          <w:sz w:val="22"/>
+          <w:szCs w:val="22"/>
+          <w:lang w:val="en-US"/>
+        </w:rPr>
+        <mc:AlternateContent>
+          <mc:Choice Requires="wpi">
+            <w:drawing>
+              <wp:anchor distT="0" distB="0" distL="114300" distR="114300" simplePos="0" relativeHeight="251728896" behindDoc="0" locked="0" layoutInCell="1" allowOverlap="1" wp14:anchorId="2B900ACB" wp14:editId="12031ECE">
+                <wp:simplePos x="0" y="0"/>
+                <wp:positionH relativeFrom="column">
+                  <wp:posOffset>3253024</wp:posOffset>
+                </wp:positionH>
+                <wp:positionV relativeFrom="paragraph">
+                  <wp:posOffset>402850</wp:posOffset>
+                </wp:positionV>
+                <wp:extent cx="901440" cy="2880"/>
+                <wp:effectExtent l="38100" t="38100" r="38735" b="48260"/>
+                <wp:wrapNone/>
+                <wp:docPr id="103" name="Ink 103"/>
+                <wp:cNvGraphicFramePr/>
+                <a:graphic xmlns:a="http://schemas.openxmlformats.org/drawingml/2006/main">
+                  <a:graphicData uri="http://schemas.microsoft.com/office/word/2010/wordprocessingInk">
+                    <w14:contentPart bwMode="auto" r:id="rId154">
+                      <w14:nvContentPartPr>
+                        <w14:cNvContentPartPr/>
+                      </w14:nvContentPartPr>
+                      <w14:xfrm>
+                        <a:off x="0" y="0"/>
+                        <a:ext cx="901440" cy="2880"/>
+                      </w14:xfrm>
+                    </w14:contentPart>
+                  </a:graphicData>
+                </a:graphic>
+              </wp:anchor>
+            </w:drawing>
+          </mc:Choice>
+          <mc:Fallback>
+            <w:pict>
+              <v:shape w14:anchorId="06FE4EC8" id="Ink 103" o:spid="_x0000_s1026" type="#_x0000_t75" style="position:absolute;margin-left:255.45pt;margin-top:31pt;width:72.4pt;height:1.65pt;z-index:251728896;visibility:visible;mso-wrap-style:square;mso-wrap-distance-left:9pt;mso-wrap-distance-top:0;mso-wrap-distance-right:9pt;mso-wrap-distance-bottom:0;mso-position-horizontal:absolute;mso-position-horizontal-relative:text;mso-position-vertical:absolute;mso-position-vertical-relative:text" o:gfxdata="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">
+                <v:imagedata r:id="rId155" o:title=""/>
+              </v:shape>
+            </w:pict>
+          </mc:Fallback>
+        </mc:AlternateContent>
+      </w:r>
+      <w:r>
+        <w:rPr>
+          <w:rFonts w:eastAsia="PingFang TC" w:cstheme="minorHAnsi" w:hint="eastAsia"/>
+          <w:noProof/>
+          <w:sz w:val="22"/>
+          <w:szCs w:val="22"/>
+          <w:lang w:val="en-US"/>
+        </w:rPr>
+        <w:drawing>
+          <wp:inline distT="0" distB="0" distL="0" distR="0" wp14:anchorId="752D5C94" wp14:editId="07A00ACB">
+            <wp:extent cx="4661210" cy="775663"/>
+            <wp:effectExtent l="0" t="0" r="0" b="0"/>
+            <wp:docPr id="102" name="Picture 102" descr="Text&#10;&#10;Description automatically generated"/>
+            <wp:cNvGraphicFramePr>
+              <a:graphicFrameLocks xmlns:a="http://schemas.openxmlformats.org/drawingml/2006/main" noChangeAspect="1"/>
+            </wp:cNvGraphicFramePr>
+            <a:graphic xmlns:a="http://schemas.openxmlformats.org/drawingml/2006/main">
+              <a:graphicData uri="http://schemas.openxmlformats.org/drawingml/2006/picture">
+                <pic:pic xmlns:pic="http://schemas.openxmlformats.org/drawingml/2006/picture">
+                  <pic:nvPicPr>
+                    <pic:cNvPr id="102" name="Picture 102" descr="Text&#10;&#10;Description automatically generated"/>
+                    <pic:cNvPicPr/>
+                  </pic:nvPicPr>
+                  <pic:blipFill>
+                    <a:blip r:embed="rId156">
+                      <a:extLst>
+                        <a:ext uri="{28A0092B-C50C-407E-A947-70E740481C1C}">
+                          <a14:useLocalDpi xmlns:a14="http://schemas.microsoft.com/office/drawing/2010/main" val="0"/>
+                        </a:ext>
+                      </a:extLst>
+                    </a:blip>
+                    <a:stretch>
+                      <a:fillRect/>
+                    </a:stretch>
+                  </pic:blipFill>
+                  <pic:spPr>
+                    <a:xfrm>
+                      <a:off x="0" y="0"/>
+                      <a:ext cx="4678837" cy="778596"/>
+                    </a:xfrm>
+                    <a:prstGeom prst="rect">
+                      <a:avLst/>
+                    </a:prstGeom>
+                  </pic:spPr>
+                </pic:pic>
+              </a:graphicData>
+            </a:graphic>
+          </wp:inline>
+        </w:drawing>
+      </w:r>
+    </w:p>
+    <w:p>
+      <w:pPr>
+        <w:pStyle w:val="ListParagraph"/>
+        <w:rPr>
+          <w:rFonts w:eastAsia="PingFang TC" w:cstheme="minorHAnsi"/>
+          <w:sz w:val="22"/>
+          <w:szCs w:val="22"/>
+          <w:lang w:val="en-US"/>
+        </w:rPr>
+      </w:pPr>
+    </w:p>
+    <w:p>
+      <w:pPr>
+        <w:pStyle w:val="ListParagraph"/>
+        <w:rPr>
+          <w:rFonts w:eastAsia="PingFang TC" w:cstheme="minorHAnsi"/>
+          <w:sz w:val="22"/>
+          <w:szCs w:val="22"/>
+          <w:lang w:val="en-US"/>
+        </w:rPr>
+      </w:pPr>
+      <w:r>
+        <w:rPr>
+          <w:rFonts w:eastAsia="PingFang TC" w:cstheme="minorHAnsi" w:hint="eastAsia"/>
+          <w:sz w:val="22"/>
+          <w:szCs w:val="22"/>
+          <w:lang w:val="en-US"/>
+        </w:rPr>
+        <w:t>在下面聲明一個方法，然後賦值，傳給</w:t>
+      </w:r>
+      <w:r>
+        <w:rPr>
+          <w:rFonts w:eastAsia="PingFang TC" w:cstheme="minorHAnsi" w:hint="eastAsia"/>
+          <w:sz w:val="22"/>
+          <w:szCs w:val="22"/>
+          <w:lang w:val="en-US"/>
+        </w:rPr>
         <w:t xml:space="preserve"> </w:t>
       </w:r>
       <w:r>
         <w:rPr>
+          <w:rFonts w:eastAsia="PingFang TC" w:cstheme="minorHAnsi"/>
+          <w:sz w:val="22"/>
+          <w:szCs w:val="22"/>
           <w:lang w:val="en-US"/>
         </w:rPr>
-        <w:t xml:space="preserve">bar </w:t>
-      </w:r>
-      <w:proofErr w:type="spellStart"/>
-      <w:r>
-        <w:rPr>
-          <w:rFonts w:hint="eastAsia"/>
+        <w:t>:singer</w:t>
+      </w:r>
+    </w:p>
+    <w:p>
+      <w:pPr>
+        <w:pStyle w:val="ListParagraph"/>
+        <w:rPr>
+          <w:rFonts w:eastAsia="PingFang TC" w:cstheme="minorHAnsi"/>
+          <w:sz w:val="22"/>
+          <w:szCs w:val="22"/>
           <w:lang w:val="en-US"/>
         </w:rPr>
-        <w:t>的標誌會高亮顯示</w:t>
-      </w:r>
-      <w:proofErr w:type="spellEnd"/>
-      <w:r>
-        <w:rPr>
-          <w:rFonts w:hint="eastAsia"/>
+      </w:pPr>
+      <w:r>
+        <w:rPr>
+          <w:rFonts w:eastAsia="PingFang TC" w:cstheme="minorHAnsi" w:hint="eastAsia"/>
+          <w:noProof/>
+          <w:sz w:val="22"/>
+          <w:szCs w:val="22"/>
           <w:lang w:val="en-US"/>
         </w:rPr>
-        <w:t>！！</w:t>
-      </w:r>
-    </w:p>
-    <w:p>
-      <w:pPr>
-        <w:rPr>
-          <w:rFonts w:asciiTheme="minorHAnsi" w:eastAsia="PingFang TC" w:hAnsiTheme="minorHAnsi" w:cstheme="minorHAnsi"/>
-          <w:sz w:val="22"/>
-          <w:szCs w:val="22"/>
-        </w:rPr>
-      </w:pPr>
-    </w:p>
-    <w:p>
-      <w:pPr>
-        <w:rPr>
-          <w:rFonts w:asciiTheme="minorHAnsi" w:eastAsia="PingFang TC" w:hAnsiTheme="minorHAnsi" w:cstheme="minorHAnsi" w:hint="eastAsia"/>
-          <w:sz w:val="22"/>
-          <w:szCs w:val="22"/>
-        </w:rPr>
-      </w:pPr>
-      <w:r>
-        <w:rPr>
-          <w:rFonts w:asciiTheme="minorHAnsi" w:eastAsia="PingFang TC" w:hAnsiTheme="minorHAnsi" w:cstheme="minorHAnsi" w:hint="eastAsia"/>
-          <w:sz w:val="22"/>
-          <w:szCs w:val="22"/>
-        </w:rPr>
-        <w:t>所以，難道位：將你當前區域的</w:t>
-      </w:r>
-      <w:r>
-        <w:rPr>
-          <w:rFonts w:asciiTheme="minorHAnsi" w:eastAsia="PingFang TC" w:hAnsiTheme="minorHAnsi" w:cstheme="minorHAnsi" w:hint="eastAsia"/>
-          <w:sz w:val="22"/>
-          <w:szCs w:val="22"/>
-        </w:rPr>
-        <w:t xml:space="preserve"> </w:t>
-      </w:r>
-      <w:r>
-        <w:rPr>
-          <w:rFonts w:asciiTheme="minorHAnsi" w:eastAsia="PingFang TC" w:hAnsiTheme="minorHAnsi" w:cstheme="minorHAnsi"/>
-          <w:sz w:val="22"/>
-          <w:szCs w:val="22"/>
-        </w:rPr>
-        <w:t xml:space="preserve">index </w:t>
-      </w:r>
-      <w:r>
-        <w:rPr>
-          <w:rFonts w:asciiTheme="minorHAnsi" w:eastAsia="PingFang TC" w:hAnsiTheme="minorHAnsi" w:cstheme="minorHAnsi" w:hint="eastAsia"/>
-          <w:sz w:val="22"/>
-          <w:szCs w:val="22"/>
-        </w:rPr>
-        <w:t>傳俾</w:t>
-      </w:r>
-      <w:r>
-        <w:rPr>
-          <w:rFonts w:asciiTheme="minorHAnsi" w:eastAsia="PingFang TC" w:hAnsiTheme="minorHAnsi" w:cstheme="minorHAnsi"/>
-          <w:sz w:val="22"/>
-          <w:szCs w:val="22"/>
-        </w:rPr>
-        <w:t xml:space="preserve"> shortcut bar</w:t>
-      </w:r>
-      <w:r>
-        <w:rPr>
-          <w:rFonts w:asciiTheme="minorHAnsi" w:eastAsia="PingFang TC" w:hAnsiTheme="minorHAnsi" w:cstheme="minorHAnsi" w:hint="eastAsia"/>
-          <w:sz w:val="22"/>
-          <w:szCs w:val="22"/>
-        </w:rPr>
-        <w:t>，讓佢高亮顯示出來</w:t>
+        <mc:AlternateContent>
+          <mc:Choice Requires="wpi">
+            <w:drawing>
+              <wp:anchor distT="0" distB="0" distL="114300" distR="114300" simplePos="0" relativeHeight="251745280" behindDoc="0" locked="0" layoutInCell="1" allowOverlap="1" wp14:anchorId="7636604C" wp14:editId="0F93FF1F">
+                <wp:simplePos x="0" y="0"/>
+                <wp:positionH relativeFrom="column">
+                  <wp:posOffset>1036955</wp:posOffset>
+                </wp:positionH>
+                <wp:positionV relativeFrom="paragraph">
+                  <wp:posOffset>127635</wp:posOffset>
+                </wp:positionV>
+                <wp:extent cx="931545" cy="210830"/>
+                <wp:effectExtent l="38100" t="38100" r="46355" b="43180"/>
+                <wp:wrapNone/>
+                <wp:docPr id="120" name="Ink 120"/>
+                <wp:cNvGraphicFramePr/>
+                <a:graphic xmlns:a="http://schemas.openxmlformats.org/drawingml/2006/main">
+                  <a:graphicData uri="http://schemas.microsoft.com/office/word/2010/wordprocessingInk">
+                    <w14:contentPart bwMode="auto" r:id="rId157">
+                      <w14:nvContentPartPr>
+                        <w14:cNvContentPartPr/>
+                      </w14:nvContentPartPr>
+                      <w14:xfrm>
+                        <a:off x="0" y="0"/>
+                        <a:ext cx="931545" cy="210830"/>
+                      </w14:xfrm>
+                    </w14:contentPart>
+                  </a:graphicData>
+                </a:graphic>
+              </wp:anchor>
+            </w:drawing>
+          </mc:Choice>
+          <mc:Fallback>
+            <w:pict>
+              <v:shape w14:anchorId="64527850" id="Ink 120" o:spid="_x0000_s1026" type="#_x0000_t75" style="position:absolute;margin-left:80.95pt;margin-top:9.35pt;width:74.75pt;height:18pt;z-index:251745280;visibility:visible;mso-wrap-style:square;mso-wrap-distance-left:9pt;mso-wrap-distance-top:0;mso-wrap-distance-right:9pt;mso-wrap-distance-bottom:0;mso-position-horizontal:absolute;mso-position-horizontal-relative:text;mso-position-vertical:absolute;mso-position-vertical-relative:text" o:gfxdata="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">
+                <v:imagedata r:id="rId158" o:title=""/>
+              </v:shape>
+            </w:pict>
+          </mc:Fallback>
+        </mc:AlternateContent>
+      </w:r>
+      <w:r>
+        <w:rPr>
+          <w:rFonts w:eastAsia="PingFang TC" w:cstheme="minorHAnsi" w:hint="eastAsia"/>
+          <w:noProof/>
+          <w:sz w:val="22"/>
+          <w:szCs w:val="22"/>
+          <w:lang w:val="en-US"/>
+        </w:rPr>
+        <mc:AlternateContent>
+          <mc:Choice Requires="wpi">
+            <w:drawing>
+              <wp:anchor distT="0" distB="0" distL="114300" distR="114300" simplePos="0" relativeHeight="251740160" behindDoc="0" locked="0" layoutInCell="1" allowOverlap="1" wp14:anchorId="191665D5" wp14:editId="4A73E3F7">
+                <wp:simplePos x="0" y="0"/>
+                <wp:positionH relativeFrom="column">
+                  <wp:posOffset>194310</wp:posOffset>
+                </wp:positionH>
+                <wp:positionV relativeFrom="paragraph">
+                  <wp:posOffset>1782445</wp:posOffset>
+                </wp:positionV>
+                <wp:extent cx="140335" cy="180775"/>
+                <wp:effectExtent l="38100" t="38100" r="37465" b="48260"/>
+                <wp:wrapNone/>
+                <wp:docPr id="115" name="Ink 115"/>
+                <wp:cNvGraphicFramePr/>
+                <a:graphic xmlns:a="http://schemas.openxmlformats.org/drawingml/2006/main">
+                  <a:graphicData uri="http://schemas.microsoft.com/office/word/2010/wordprocessingInk">
+                    <w14:contentPart bwMode="auto" r:id="rId159">
+                      <w14:nvContentPartPr>
+                        <w14:cNvContentPartPr/>
+                      </w14:nvContentPartPr>
+                      <w14:xfrm>
+                        <a:off x="0" y="0"/>
+                        <a:ext cx="140335" cy="180775"/>
+                      </w14:xfrm>
+                    </w14:contentPart>
+                  </a:graphicData>
+                </a:graphic>
+              </wp:anchor>
+            </w:drawing>
+          </mc:Choice>
+          <mc:Fallback>
+            <w:pict>
+              <v:shape w14:anchorId="7E1B0BEA" id="Ink 115" o:spid="_x0000_s1026" type="#_x0000_t75" style="position:absolute;margin-left:14.6pt;margin-top:139.65pt;width:12.45pt;height:15.7pt;z-index:251740160;visibility:visible;mso-wrap-style:square;mso-wrap-distance-left:9pt;mso-wrap-distance-top:0;mso-wrap-distance-right:9pt;mso-wrap-distance-bottom:0;mso-position-horizontal:absolute;mso-position-horizontal-relative:text;mso-position-vertical:absolute;mso-position-vertical-relative:text" o:gfxdata="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">
+                <v:imagedata r:id="rId160" o:title=""/>
+              </v:shape>
+            </w:pict>
+          </mc:Fallback>
+        </mc:AlternateContent>
+      </w:r>
+      <w:r>
+        <w:rPr>
+          <w:rFonts w:eastAsia="PingFang TC" w:cstheme="minorHAnsi" w:hint="eastAsia"/>
+          <w:noProof/>
+          <w:sz w:val="22"/>
+          <w:szCs w:val="22"/>
+          <w:lang w:val="en-US"/>
+        </w:rPr>
+        <mc:AlternateContent>
+          <mc:Choice Requires="wpi">
+            <w:drawing>
+              <wp:anchor distT="0" distB="0" distL="114300" distR="114300" simplePos="0" relativeHeight="251737088" behindDoc="0" locked="0" layoutInCell="1" allowOverlap="1" wp14:anchorId="67E89DB1" wp14:editId="7CC82626">
+                <wp:simplePos x="0" y="0"/>
+                <wp:positionH relativeFrom="column">
+                  <wp:posOffset>204184</wp:posOffset>
+                </wp:positionH>
+                <wp:positionV relativeFrom="paragraph">
+                  <wp:posOffset>1227708</wp:posOffset>
+                </wp:positionV>
+                <wp:extent cx="74160" cy="130320"/>
+                <wp:effectExtent l="38100" t="38100" r="2540" b="47625"/>
+                <wp:wrapNone/>
+                <wp:docPr id="112" name="Ink 112"/>
+                <wp:cNvGraphicFramePr/>
+                <a:graphic xmlns:a="http://schemas.openxmlformats.org/drawingml/2006/main">
+                  <a:graphicData uri="http://schemas.microsoft.com/office/word/2010/wordprocessingInk">
+                    <w14:contentPart bwMode="auto" r:id="rId161">
+                      <w14:nvContentPartPr>
+                        <w14:cNvContentPartPr/>
+                      </w14:nvContentPartPr>
+                      <w14:xfrm>
+                        <a:off x="0" y="0"/>
+                        <a:ext cx="74160" cy="130320"/>
+                      </w14:xfrm>
+                    </w14:contentPart>
+                  </a:graphicData>
+                </a:graphic>
+              </wp:anchor>
+            </w:drawing>
+          </mc:Choice>
+          <mc:Fallback>
+            <w:pict>
+              <v:shape w14:anchorId="2CCAE4E7" id="Ink 112" o:spid="_x0000_s1026" type="#_x0000_t75" style="position:absolute;margin-left:15.4pt;margin-top:95.95pt;width:7.3pt;height:11.65pt;z-index:251737088;visibility:visible;mso-wrap-style:square;mso-wrap-distance-left:9pt;mso-wrap-distance-top:0;mso-wrap-distance-right:9pt;mso-wrap-distance-bottom:0;mso-position-horizontal:absolute;mso-position-horizontal-relative:text;mso-position-vertical:absolute;mso-position-vertical-relative:text" o:gfxdata="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">
+                <v:imagedata r:id="rId162" o:title=""/>
+              </v:shape>
+            </w:pict>
+          </mc:Fallback>
+        </mc:AlternateContent>
+      </w:r>
+      <w:r>
+        <w:rPr>
+          <w:rFonts w:eastAsia="PingFang TC" w:cstheme="minorHAnsi" w:hint="eastAsia"/>
+          <w:noProof/>
+          <w:sz w:val="22"/>
+          <w:szCs w:val="22"/>
+          <w:lang w:val="en-US"/>
+        </w:rPr>
+        <mc:AlternateContent>
+          <mc:Choice Requires="wpi">
+            <w:drawing>
+              <wp:anchor distT="0" distB="0" distL="114300" distR="114300" simplePos="0" relativeHeight="251736064" behindDoc="0" locked="0" layoutInCell="1" allowOverlap="1" wp14:anchorId="568D10E2" wp14:editId="4068FDDC">
+                <wp:simplePos x="0" y="0"/>
+                <wp:positionH relativeFrom="column">
+                  <wp:posOffset>129540</wp:posOffset>
+                </wp:positionH>
+                <wp:positionV relativeFrom="paragraph">
+                  <wp:posOffset>1143000</wp:posOffset>
+                </wp:positionV>
+                <wp:extent cx="551520" cy="174960"/>
+                <wp:effectExtent l="38100" t="38100" r="0" b="41275"/>
+                <wp:wrapNone/>
+                <wp:docPr id="111" name="Ink 111"/>
+                <wp:cNvGraphicFramePr/>
+                <a:graphic xmlns:a="http://schemas.openxmlformats.org/drawingml/2006/main">
+                  <a:graphicData uri="http://schemas.microsoft.com/office/word/2010/wordprocessingInk">
+                    <w14:contentPart bwMode="auto" r:id="rId163">
+                      <w14:nvContentPartPr>
+                        <w14:cNvContentPartPr/>
+                      </w14:nvContentPartPr>
+                      <w14:xfrm>
+                        <a:off x="0" y="0"/>
+                        <a:ext cx="551180" cy="174960"/>
+                      </w14:xfrm>
+                    </w14:contentPart>
+                  </a:graphicData>
+                </a:graphic>
+                <wp14:sizeRelV relativeFrom="margin">
+                  <wp14:pctHeight>0</wp14:pctHeight>
+                </wp14:sizeRelV>
+              </wp:anchor>
+            </w:drawing>
+          </mc:Choice>
+          <mc:Fallback>
+            <w:pict>
+              <v:shape w14:anchorId="0A3E59CD" id="Ink 111" o:spid="_x0000_s1026" type="#_x0000_t75" style="position:absolute;margin-left:9.5pt;margin-top:89.3pt;width:44.85pt;height:15.2pt;z-index:251736064;visibility:visible;mso-wrap-style:square;mso-height-percent:0;mso-wrap-distance-left:9pt;mso-wrap-distance-top:0;mso-wrap-distance-right:9pt;mso-wrap-distance-bottom:0;mso-position-horizontal:absolute;mso-position-horizontal-relative:text;mso-position-vertical:absolute;mso-position-vertical-relative:text;mso-height-percent:0;mso-height-relative:margin" o:gfxdata="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">
+                <v:imagedata r:id="rId164" o:title=""/>
+              </v:shape>
+            </w:pict>
+          </mc:Fallback>
+        </mc:AlternateContent>
+      </w:r>
+      <w:r>
+        <w:rPr>
+          <w:rFonts w:eastAsia="PingFang TC" w:cstheme="minorHAnsi" w:hint="eastAsia"/>
+          <w:noProof/>
+          <w:sz w:val="22"/>
+          <w:szCs w:val="22"/>
+          <w:lang w:val="en-US"/>
+        </w:rPr>
+        <mc:AlternateContent>
+          <mc:Choice Requires="wpi">
+            <w:drawing>
+              <wp:anchor distT="0" distB="0" distL="114300" distR="114300" simplePos="0" relativeHeight="251729920" behindDoc="0" locked="0" layoutInCell="1" allowOverlap="1" wp14:anchorId="20EBB0B7" wp14:editId="44845B21">
+                <wp:simplePos x="0" y="0"/>
+                <wp:positionH relativeFrom="column">
+                  <wp:posOffset>349984</wp:posOffset>
+                </wp:positionH>
+                <wp:positionV relativeFrom="paragraph">
+                  <wp:posOffset>1799388</wp:posOffset>
+                </wp:positionV>
+                <wp:extent cx="154440" cy="282600"/>
+                <wp:effectExtent l="38100" t="38100" r="48895" b="47625"/>
+                <wp:wrapNone/>
+                <wp:docPr id="105" name="Ink 105"/>
+                <wp:cNvGraphicFramePr/>
+                <a:graphic xmlns:a="http://schemas.openxmlformats.org/drawingml/2006/main">
+                  <a:graphicData uri="http://schemas.microsoft.com/office/word/2010/wordprocessingInk">
+                    <w14:contentPart bwMode="auto" r:id="rId165">
+                      <w14:nvContentPartPr>
+                        <w14:cNvContentPartPr/>
+                      </w14:nvContentPartPr>
+                      <w14:xfrm>
+                        <a:off x="0" y="0"/>
+                        <a:ext cx="154440" cy="282600"/>
+                      </w14:xfrm>
+                    </w14:contentPart>
+                  </a:graphicData>
+                </a:graphic>
+              </wp:anchor>
+            </w:drawing>
+          </mc:Choice>
+          <mc:Fallback>
+            <w:pict>
+              <v:shape w14:anchorId="5D676688" id="Ink 105" o:spid="_x0000_s1026" type="#_x0000_t75" style="position:absolute;margin-left:26.85pt;margin-top:141pt;width:13.55pt;height:23.65pt;z-index:251729920;visibility:visible;mso-wrap-style:square;mso-wrap-distance-left:9pt;mso-wrap-distance-top:0;mso-wrap-distance-right:9pt;mso-wrap-distance-bottom:0;mso-position-horizontal:absolute;mso-position-horizontal-relative:text;mso-position-vertical:absolute;mso-position-vertical-relative:text" o:gfxdata="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">
+                <v:imagedata r:id="rId166" o:title=""/>
+              </v:shape>
+            </w:pict>
+          </mc:Fallback>
+        </mc:AlternateContent>
+      </w:r>
+      <w:r>
+        <w:rPr>
+          <w:rFonts w:eastAsia="PingFang TC" w:cstheme="minorHAnsi" w:hint="eastAsia"/>
+          <w:noProof/>
+          <w:sz w:val="22"/>
+          <w:szCs w:val="22"/>
+          <w:lang w:val="en-US"/>
+        </w:rPr>
+        <w:drawing>
+          <wp:inline distT="0" distB="0" distL="0" distR="0" wp14:anchorId="45CB279E" wp14:editId="5D7A8B05">
+            <wp:extent cx="2465022" cy="2185639"/>
+            <wp:effectExtent l="0" t="0" r="0" b="0"/>
+            <wp:docPr id="104" name="Picture 104" descr="Text&#10;&#10;Description automatically generated"/>
+            <wp:cNvGraphicFramePr>
+              <a:graphicFrameLocks xmlns:a="http://schemas.openxmlformats.org/drawingml/2006/main" noChangeAspect="1"/>
+            </wp:cNvGraphicFramePr>
+            <a:graphic xmlns:a="http://schemas.openxmlformats.org/drawingml/2006/main">
+              <a:graphicData uri="http://schemas.openxmlformats.org/drawingml/2006/picture">
+                <pic:pic xmlns:pic="http://schemas.openxmlformats.org/drawingml/2006/picture">
+                  <pic:nvPicPr>
+                    <pic:cNvPr id="104" name="Picture 104" descr="Text&#10;&#10;Description automatically generated"/>
+                    <pic:cNvPicPr/>
+                  </pic:nvPicPr>
+                  <pic:blipFill>
+                    <a:blip r:embed="rId167">
+                      <a:extLst>
+                        <a:ext uri="{28A0092B-C50C-407E-A947-70E740481C1C}">
+                          <a14:useLocalDpi xmlns:a14="http://schemas.microsoft.com/office/drawing/2010/main" val="0"/>
+                        </a:ext>
+                      </a:extLst>
+                    </a:blip>
+                    <a:stretch>
+                      <a:fillRect/>
+                    </a:stretch>
+                  </pic:blipFill>
+                  <pic:spPr>
+                    <a:xfrm>
+                      <a:off x="0" y="0"/>
+                      <a:ext cx="2469216" cy="2189358"/>
+                    </a:xfrm>
+                    <a:prstGeom prst="rect">
+                      <a:avLst/>
+                    </a:prstGeom>
+                  </pic:spPr>
+                </pic:pic>
+              </a:graphicData>
+            </a:graphic>
+          </wp:inline>
+        </w:drawing>
+      </w:r>
+    </w:p>
+    <w:p>
+      <w:pPr>
+        <w:pStyle w:val="ListParagraph"/>
+        <w:rPr>
+          <w:rFonts w:eastAsia="PingFang TC" w:cstheme="minorHAnsi"/>
+          <w:sz w:val="22"/>
+          <w:szCs w:val="22"/>
+          <w:lang w:val="en-US"/>
+        </w:rPr>
+      </w:pPr>
+    </w:p>
+    <w:p>
+      <w:pPr>
+        <w:pStyle w:val="ListParagraph"/>
+        <w:numPr>
+          <w:ilvl w:val="0"/>
+          <w:numId w:val="5"/>
+        </w:numPr>
+        <w:rPr>
+          <w:rFonts w:eastAsia="PingFang TC" w:cstheme="minorHAnsi"/>
+          <w:sz w:val="22"/>
+          <w:szCs w:val="22"/>
+          <w:lang w:val="en-US"/>
+        </w:rPr>
+      </w:pPr>
+      <w:r>
+        <w:rPr>
+          <w:rFonts w:eastAsia="PingFang TC" w:cstheme="minorHAnsi" w:hint="eastAsia"/>
+          <w:sz w:val="22"/>
+          <w:szCs w:val="22"/>
+          <w:lang w:val="en-US"/>
+        </w:rPr>
+        <w:lastRenderedPageBreak/>
+        <w:t>併合傳遞的參數，進行路徑跳轉</w:t>
+      </w:r>
+    </w:p>
+    <w:p>
+      <w:pPr>
+        <w:ind w:left="360"/>
+        <w:rPr>
+          <w:rFonts w:eastAsia="PingFang TC" w:cstheme="minorHAnsi"/>
+          <w:sz w:val="22"/>
+          <w:szCs w:val="22"/>
+          <w:lang w:val="en-US"/>
+        </w:rPr>
+      </w:pPr>
+    </w:p>
+    <w:p>
+      <w:pPr>
+        <w:ind w:left="720"/>
+        <w:rPr>
+          <w:rFonts w:eastAsia="PingFang TC" w:cstheme="minorHAnsi" w:hint="eastAsia"/>
+          <w:sz w:val="22"/>
+          <w:szCs w:val="22"/>
+          <w:lang w:val="en-US"/>
+        </w:rPr>
+      </w:pPr>
+      <w:r>
+        <w:rPr>
+          <w:rFonts w:eastAsia="PingFang TC" w:cstheme="minorHAnsi" w:hint="eastAsia"/>
+          <w:noProof/>
+          <w:sz w:val="22"/>
+          <w:szCs w:val="22"/>
+          <w:lang w:val="en-US"/>
+        </w:rPr>
+        <w:drawing>
+          <wp:inline distT="0" distB="0" distL="0" distR="0" wp14:anchorId="15BB428D" wp14:editId="1F9407E9">
+            <wp:extent cx="2549912" cy="1242054"/>
+            <wp:effectExtent l="0" t="0" r="3175" b="3175"/>
+            <wp:docPr id="121" name="Picture 121" descr="Text&#10;&#10;Description automatically generated"/>
+            <wp:cNvGraphicFramePr>
+              <a:graphicFrameLocks xmlns:a="http://schemas.openxmlformats.org/drawingml/2006/main" noChangeAspect="1"/>
+            </wp:cNvGraphicFramePr>
+            <a:graphic xmlns:a="http://schemas.openxmlformats.org/drawingml/2006/main">
+              <a:graphicData uri="http://schemas.openxmlformats.org/drawingml/2006/picture">
+                <pic:pic xmlns:pic="http://schemas.openxmlformats.org/drawingml/2006/picture">
+                  <pic:nvPicPr>
+                    <pic:cNvPr id="121" name="Picture 121" descr="Text&#10;&#10;Description automatically generated"/>
+                    <pic:cNvPicPr/>
+                  </pic:nvPicPr>
+                  <pic:blipFill>
+                    <a:blip r:embed="rId168">
+                      <a:extLst>
+                        <a:ext uri="{28A0092B-C50C-407E-A947-70E740481C1C}">
+                          <a14:useLocalDpi xmlns:a14="http://schemas.microsoft.com/office/drawing/2010/main" val="0"/>
+                        </a:ext>
+                      </a:extLst>
+                    </a:blip>
+                    <a:stretch>
+                      <a:fillRect/>
+                    </a:stretch>
+                  </pic:blipFill>
+                  <pic:spPr>
+                    <a:xfrm>
+                      <a:off x="0" y="0"/>
+                      <a:ext cx="2554877" cy="1244472"/>
+                    </a:xfrm>
+                    <a:prstGeom prst="rect">
+                      <a:avLst/>
+                    </a:prstGeom>
+                  </pic:spPr>
+                </pic:pic>
+              </a:graphicData>
+            </a:graphic>
+          </wp:inline>
+        </w:drawing>
       </w:r>
     </w:p>
     <w:sectPr>
@@ -10656,6 +12178,95 @@
     </w:lvl>
   </w:abstractNum>
   <w:abstractNum w:abstractNumId="2" w15:restartNumberingAfterBreak="0">
+    <w:nsid w:val="351C2434"/>
+    <w:multiLevelType w:val="hybridMultilevel"/>
+    <w:tmpl w:val="29FCEFC0"/>
+    <w:lvl w:ilvl="0" w:tplc="0809000F">
+      <w:start w:val="1"/>
+      <w:numFmt w:val="decimal"/>
+      <w:lvlText w:val="%1."/>
+      <w:lvlJc w:val="left"/>
+      <w:pPr>
+        <w:ind w:left="720" w:hanging="360"/>
+      </w:pPr>
+      <w:rPr>
+        <w:rFonts w:hint="default"/>
+      </w:rPr>
+    </w:lvl>
+    <w:lvl w:ilvl="1" w:tplc="08090019" w:tentative="1">
+      <w:start w:val="1"/>
+      <w:numFmt w:val="lowerLetter"/>
+      <w:lvlText w:val="%2."/>
+      <w:lvlJc w:val="left"/>
+      <w:pPr>
+        <w:ind w:left="1440" w:hanging="360"/>
+      </w:pPr>
+    </w:lvl>
+    <w:lvl w:ilvl="2" w:tplc="0809001B" w:tentative="1">
+      <w:start w:val="1"/>
+      <w:numFmt w:val="lowerRoman"/>
+      <w:lvlText w:val="%3."/>
+      <w:lvlJc w:val="right"/>
+      <w:pPr>
+        <w:ind w:left="2160" w:hanging="180"/>
+      </w:pPr>
+    </w:lvl>
+    <w:lvl w:ilvl="3" w:tplc="0809000F" w:tentative="1">
+      <w:start w:val="1"/>
+      <w:numFmt w:val="decimal"/>
+      <w:lvlText w:val="%4."/>
+      <w:lvlJc w:val="left"/>
+      <w:pPr>
+        <w:ind w:left="2880" w:hanging="360"/>
+      </w:pPr>
+    </w:lvl>
+    <w:lvl w:ilvl="4" w:tplc="08090019" w:tentative="1">
+      <w:start w:val="1"/>
+      <w:numFmt w:val="lowerLetter"/>
+      <w:lvlText w:val="%5."/>
+      <w:lvlJc w:val="left"/>
+      <w:pPr>
+        <w:ind w:left="3600" w:hanging="360"/>
+      </w:pPr>
+    </w:lvl>
+    <w:lvl w:ilvl="5" w:tplc="0809001B" w:tentative="1">
+      <w:start w:val="1"/>
+      <w:numFmt w:val="lowerRoman"/>
+      <w:lvlText w:val="%6."/>
+      <w:lvlJc w:val="right"/>
+      <w:pPr>
+        <w:ind w:left="4320" w:hanging="180"/>
+      </w:pPr>
+    </w:lvl>
+    <w:lvl w:ilvl="6" w:tplc="0809000F" w:tentative="1">
+      <w:start w:val="1"/>
+      <w:numFmt w:val="decimal"/>
+      <w:lvlText w:val="%7."/>
+      <w:lvlJc w:val="left"/>
+      <w:pPr>
+        <w:ind w:left="5040" w:hanging="360"/>
+      </w:pPr>
+    </w:lvl>
+    <w:lvl w:ilvl="7" w:tplc="08090019" w:tentative="1">
+      <w:start w:val="1"/>
+      <w:numFmt w:val="lowerLetter"/>
+      <w:lvlText w:val="%8."/>
+      <w:lvlJc w:val="left"/>
+      <w:pPr>
+        <w:ind w:left="5760" w:hanging="360"/>
+      </w:pPr>
+    </w:lvl>
+    <w:lvl w:ilvl="8" w:tplc="0809001B" w:tentative="1">
+      <w:start w:val="1"/>
+      <w:numFmt w:val="lowerRoman"/>
+      <w:lvlText w:val="%9."/>
+      <w:lvlJc w:val="right"/>
+      <w:pPr>
+        <w:ind w:left="6480" w:hanging="180"/>
+      </w:pPr>
+    </w:lvl>
+  </w:abstractNum>
+  <w:abstractNum w:abstractNumId="3" w15:restartNumberingAfterBreak="0">
     <w:nsid w:val="45452002"/>
     <w:multiLevelType w:val="hybridMultilevel"/>
     <w:tmpl w:val="ED8A7224"/>
@@ -10744,7 +12355,7 @@
       </w:pPr>
     </w:lvl>
   </w:abstractNum>
-  <w:abstractNum w:abstractNumId="3" w15:restartNumberingAfterBreak="0">
+  <w:abstractNum w:abstractNumId="4" w15:restartNumberingAfterBreak="0">
     <w:nsid w:val="6C223294"/>
     <w:multiLevelType w:val="hybridMultilevel"/>
     <w:tmpl w:val="3174B5DA"/>
@@ -10858,16 +12469,19 @@
     </w:lvl>
   </w:abstractNum>
   <w:num w:numId="1">
-    <w:abstractNumId w:val="2"/>
+    <w:abstractNumId w:val="3"/>
   </w:num>
   <w:num w:numId="2">
-    <w:abstractNumId w:val="3"/>
+    <w:abstractNumId w:val="4"/>
   </w:num>
   <w:num w:numId="3">
     <w:abstractNumId w:val="1"/>
   </w:num>
   <w:num w:numId="4">
     <w:abstractNumId w:val="0"/>
+  </w:num>
+  <w:num w:numId="5">
+    <w:abstractNumId w:val="2"/>
   </w:num>
 </w:numbering>
 </file>
@@ -12609,6 +14223,34 @@
 </inkml:ink>
 </file>
 
+<file path=word/ink/ink49.xml><?xml version="1.0" encoding="utf-8"?>
+<inkml:ink xmlns:inkml="http://www.w3.org/2003/InkML">
+  <inkml:definitions>
+    <inkml:context xml:id="ctx0">
+      <inkml:inkSource xml:id="inkSrc0">
+        <inkml:traceFormat>
+          <inkml:channel name="X" type="integer" min="-2.14748E9" max="2.14748E9" units="cm"/>
+          <inkml:channel name="Y" type="integer" min="-2.14748E9" max="2.14748E9" units="cm"/>
+          <inkml:channel name="F" type="integer" max="32767" units="dev"/>
+        </inkml:traceFormat>
+        <inkml:channelProperties>
+          <inkml:channelProperty channel="X" name="resolution" value="1000" units="1/cm"/>
+          <inkml:channelProperty channel="Y" name="resolution" value="1000" units="1/cm"/>
+          <inkml:channelProperty channel="F" name="resolution" value="0" units="1/dev"/>
+        </inkml:channelProperties>
+      </inkml:inkSource>
+      <inkml:timestamp xml:id="ts0" timeString="2021-08-15T07:27:58.642"/>
+    </inkml:context>
+    <inkml:brush xml:id="br0">
+      <inkml:brushProperty name="width" value="0.05" units="cm"/>
+      <inkml:brushProperty name="height" value="0.05" units="cm"/>
+      <inkml:brushProperty name="color" value="#FF0066"/>
+    </inkml:brush>
+  </inkml:definitions>
+  <inkml:trace contextRef="#ctx0" brushRef="#br0">256 0 24575,'85'0'0,"-33"0"0,5 0 0,-41 0 0,-16 0 0,0 0 0,-6 0 0,-2 0 0,-1 0 0,-3 0 0,1 0 0,-5 0 0,4 0 0,-7 0 0,6 0 0,-2 0 0,0 0 0,2 0 0,-14 0 0,5 0 0,-11 0 0,5 0 0,-5 0 0,4 0 0,-3 0 0,3 0 0,8 0 0,-3 0 0,10 0 0,0 0 0,5 0 0,9 3 0,-2 0 0,7 2 0,-2 3 0,2-2 0,1 5 0,0-2 0,0 3 0,0 0 0,5 8 0,0-2 0,1 10 0,-2-3 0,-3 7 0,4 14 0,-3 18 0,3 9 0,-6-4 0,-2-13 0,0 17 0,-2-32 0,3 21 0,-4-34 0,0-4 0,0 5 0,0-12 0,0 4 0,0-12 0,0-1 0,0-3 0,0 0 0,2 3 0,1-2 0,0 2 0,2 3 0,-4 11 0,2 18 0,-3 17 0,0 18 0,0-15 0,0 18 0,0-26 0,0 15 0,0-5 0,0-20 0,0-7 0,0-23 0,0-4 0,0-2 0,0-1 0,0 0 0,0 1 0,0-1 0,0 0 0,0 1 0,0-1 0,0 0 0,0 1 0,2-3 0,-1 1 0,3-3 0,-3 4 0,4-2 0,-2 2 0,2 0 0,0-2 0,-2 2 0,2-4 0,-4 3 0,3-1 0,-1 3 0,0-1 0,2-2 0,-4 2 0,3-5 0,-3 5 0,4-4 0,-2 3 0,2-3 0,0 1 0,1-2 0,-1 0 0,0 0 0,1 0 0,-1 0 0,0 0 0,1-2 0,-1 1 0,0-3 0,1 3 0,1-1 0,-1 2 0,2 0 0,-5-3 0,2 3 0,-2-3 0,2 3 0,-2-2 0,2 1 0,-2-3 0,2 1 0,0 0 0,1-2 0,-1 4 0,0-3 0,1 3 0,-1-1 0,0 2 0,-2-3 0,2 3 0,-2-3 0,2 3 0,1 0 0,-1 0 0,0 0 0,1 0 0,-1 0 0,0 0 0,1 0 0,-6 0 0,-12-10 0,-7-6 0,2 3 0,4-1 0</inkml:trace>
+</inkml:ink>
+</file>
+
 <file path=word/ink/ink5.xml><?xml version="1.0" encoding="utf-8"?>
 <inkml:ink xmlns:inkml="http://www.w3.org/2003/InkML">
   <inkml:definitions>
@@ -12634,6 +14276,291 @@
     </inkml:brush>
   </inkml:definitions>
   <inkml:trace contextRef="#ctx0" brushRef="#br0">1 46 24575,'6'0'0,"2"0"0,2 0 0,3 0 0,-4 0 0,3 0 0,-5 0 0,5 0 0,-2 0 0,-1 0 0,3 0 0,-2 0 0,3 0 0,-1 0 0,-2 0 0,2 0 0,-2 0 0,2 0 0,-2 0 0,2 0 0,-3 0 0,4 0 0,4 0 0,-4 0 0,7 0 0,-6 0 0,6 0 0,-6 0 0,2 0 0,-3 0 0,0 0 0,-4 0 0,3 0 0,-5 0 0,5 0 0,-6 0 0,6 0 0,-5 0 0,5 0 0,0 0 0,1 0 0,-1 0 0,0 0 0,-5 0 0,5 0 0,-6 0 0,6 0 0,-2 0 0,0 0 0,1 0 0,-1 0 0,0 0 0,2 3 0,-6-2 0,3 2 0,-3-3 0,0 0 0,-1 0 0,1 0 0,0 0 0,0 0 0,-1 0 0,1 0 0,0 0 0,3 0 0,4 0 0,4 0 0,4 0 0,0 0 0,0 0 0,0 0 0,-4 0 0,3 0 0,-6 0 0,3 0 0,-8 0 0,3 0 0,-2 0 0,-1 0 0,0 0 0,0 0 0,-2 2 0,5-1 0,-6 2 0,3-3 0,0 0 0,-3 0 0,6 0 0,-2 0 0,0 0 0,2 0 0,-3 0 0,1 0 0,2 0 0,-3 0 0,1 0 0,2 0 0,-2 0 0,-1 0 0,3 0 0,-2 0 0,3 0 0,-1 0 0,1 0 0,0 0 0,0 0 0,-1 0 0,1 0 0,0 0 0,-1 0 0,-2 0 0,2 0 0,-2 0 0,5 0 0,-2 0 0,3 0 0,-4 0 0,-2 0 0,2 0 0,-2 0 0,-1 0 0,3 0 0,-5 0 0,5 0 0,-6 0 0,6 0 0,-2 0 0,-1 0 0,3 0 0,-2 0 0,0 0 0,2 0 0,-3 0 0,4 0 0,0 0 0,-4 0 0,3 0 0,-2 0 0,3 0 0,9 0 0,-7 0 0,11 0 0,-13 0 0,4 0 0,-1 0 0,-2 0 0,6 0 0,-7 0 0,4 0 0,-5 0 0,1 0 0,0 0 0,0 0 0,-1 0 0,-2 0 0,2 0 0,-2 0 0,2 0 0,-2 0 0,-1 0 0,0 0 0,-3 0 0,6 0 0,-3 0 0,1 0 0,-2 0 0,-2 0 0,0 0 0,-1 0 0,-1-3 0,-11-4 0,-21-14 0,13 11 0,-11-7 0</inkml:trace>
+</inkml:ink>
+</file>
+
+<file path=word/ink/ink50.xml><?xml version="1.0" encoding="utf-8"?>
+<inkml:ink xmlns:inkml="http://www.w3.org/2003/InkML">
+  <inkml:definitions>
+    <inkml:context xml:id="ctx0">
+      <inkml:inkSource xml:id="inkSrc0">
+        <inkml:traceFormat>
+          <inkml:channel name="X" type="integer" min="-2.14748E9" max="2.14748E9" units="cm"/>
+          <inkml:channel name="Y" type="integer" min="-2.14748E9" max="2.14748E9" units="cm"/>
+          <inkml:channel name="F" type="integer" max="32767" units="dev"/>
+        </inkml:traceFormat>
+        <inkml:channelProperties>
+          <inkml:channelProperty channel="X" name="resolution" value="1000" units="1/cm"/>
+          <inkml:channelProperty channel="Y" name="resolution" value="1000" units="1/cm"/>
+          <inkml:channelProperty channel="F" name="resolution" value="0" units="1/dev"/>
+        </inkml:channelProperties>
+      </inkml:inkSource>
+      <inkml:timestamp xml:id="ts0" timeString="2021-08-15T07:31:21.627"/>
+    </inkml:context>
+    <inkml:brush xml:id="br0">
+      <inkml:brushProperty name="width" value="0.05" units="cm"/>
+      <inkml:brushProperty name="height" value="0.05" units="cm"/>
+      <inkml:brushProperty name="color" value="#FF0066"/>
+    </inkml:brush>
+  </inkml:definitions>
+  <inkml:trace contextRef="#ctx0" brushRef="#br0">93 15 24575,'8'0'0,"15"0"0,-8 0 0,11 0 0,-17 0 0,-1 0 0,-3 0 0,1 0 0,-1 0 0,0 0 0,-4 0 0,-7 0 0,-1 0 0,-6 0 0,2 0 0,-4-5 0,3 3 0,-2-3 0,5 5 0,-3 0 0,-3 0 0,2 0 0,-2 0 0,3 0 0,3 0 0,-2 0 0,5 0 0,-2 0 0,3 0 0,-1 0 0,3-2 0,1 4 0,2 4 0,3 4 0,0 9 0,3-7 0,1 7 0,2 6 0,-2-4 0,2 11 0,-1 2 0,-1 6 0,-2 14 0,-1 2 0,-4 6 0,0 5 0,0 2 0,0-15 0,0 37 0,0-43 0,0 25 0,0-27 0,0-23 0,0 5 0,0-19 0,0-1 0,0-3 0,0 0 0,0 1 0,0-1 0,0 0 0,0 1 0,0 2 0,0 45 0,0 19 0,0-12 0,0 4 0,0-1 0,0-1 0,0-8 0,0-5 0,0 16 0,0-23 0,0-34 0,0 8 0,0-11 0,0 0 0,0 1 0,0-1 0,0 0 0,0-2 0,0 0 0</inkml:trace>
+  <inkml:trace contextRef="#ctx0" brushRef="#br0" timeOffset="1898">105 1557 24575,'54'0'0,"-9"0"0,-33 0 0,-5 0 0,6 0 0,-8 0 0,0 0 0,1 0 0,-1 0 0,-2 2 0,2 1 0,-2 0 0,-6 0 0,-4-3 0,-1 0 0,0 0 0</inkml:trace>
+</inkml:ink>
+</file>
+
+<file path=word/ink/ink51.xml><?xml version="1.0" encoding="utf-8"?>
+<inkml:ink xmlns:inkml="http://www.w3.org/2003/InkML">
+  <inkml:definitions>
+    <inkml:context xml:id="ctx0">
+      <inkml:inkSource xml:id="inkSrc0">
+        <inkml:traceFormat>
+          <inkml:channel name="X" type="integer" min="-2.14748E9" max="2.14748E9" units="cm"/>
+          <inkml:channel name="Y" type="integer" min="-2.14748E9" max="2.14748E9" units="cm"/>
+          <inkml:channel name="F" type="integer" max="32767" units="dev"/>
+        </inkml:traceFormat>
+        <inkml:channelProperties>
+          <inkml:channelProperty channel="X" name="resolution" value="1000" units="1/cm"/>
+          <inkml:channelProperty channel="Y" name="resolution" value="1000" units="1/cm"/>
+          <inkml:channelProperty channel="F" name="resolution" value="0" units="1/dev"/>
+        </inkml:channelProperties>
+      </inkml:inkSource>
+      <inkml:timestamp xml:id="ts0" timeString="2021-08-15T07:36:15.197"/>
+    </inkml:context>
+    <inkml:brush xml:id="br0">
+      <inkml:brushProperty name="width" value="0.05" units="cm"/>
+      <inkml:brushProperty name="height" value="0.05" units="cm"/>
+      <inkml:brushProperty name="color" value="#FF0066"/>
+    </inkml:brush>
+  </inkml:definitions>
+  <inkml:trace contextRef="#ctx0" brushRef="#br0">1 11 24575,'11'0'0,"6"0"0,12 0 0,9 0 0,2 0 0,30 0 0,-21 0 0,28 0 0,-29 0 0,9 0 0,21 1 0,15 1 0,8 2-1131,-24 1 0,7 1 1,4 1-1,1 1 0,-3-1 1,-7-2 1130,7 0 0,-5-2 0,-2 1 0,2 1 0,23 4 0,9 2 0,-14-1 0,-37-5 0,-44-5 0,-5 0 0,2 0 0,0 0 0,-2 0 0,11 0 6784,-7 0-6784,72 0 0,-57 0 0,48 0 0,-69 0 0,0 0 0,-2 0 0,-2 0 0,-4-2 0,0-3 0,-3-1 0,0-2 0,0-3 0,0 5 0,0-5 0,0 3 0,0 3 0,0-3 0,0 2 0,0 1 0,0 0 0,0-1 0,0 1 0,0 0 0,2 2 0,11 1 0,9 2 0,4 0 0,10 0 0,-1 0 0,4 0 0,9 0 0,-9 0 0,0 0 0,-6 0 0,-9 0 0,-1 0 0,-7 0 0,-3 0 0,-5 0 0,-3 0 0,0 0 0,1 0 0,-3 2 0,1 1 0,-3 2 0,4-2 0,-2-1 0,8-2 0,2 0 0,7 0 0,8 0 0,14 0 0,-5 0 0,8 0 0,-8 0 0,-14 0 0,5 0 0,-20 0 0,1 0 0,-4 0 0,0 3 0,-2 0 0,0 0 0,-3-1 0</inkml:trace>
+</inkml:ink>
+</file>
+
+<file path=word/ink/ink52.xml><?xml version="1.0" encoding="utf-8"?>
+<inkml:ink xmlns:inkml="http://www.w3.org/2003/InkML">
+  <inkml:definitions>
+    <inkml:context xml:id="ctx0">
+      <inkml:inkSource xml:id="inkSrc0">
+        <inkml:traceFormat>
+          <inkml:channel name="X" type="integer" min="-2.14748E9" max="2.14748E9" units="cm"/>
+          <inkml:channel name="Y" type="integer" min="-2.14748E9" max="2.14748E9" units="cm"/>
+          <inkml:channel name="F" type="integer" max="32767" units="dev"/>
+        </inkml:traceFormat>
+        <inkml:channelProperties>
+          <inkml:channelProperty channel="X" name="resolution" value="1000" units="1/cm"/>
+          <inkml:channelProperty channel="Y" name="resolution" value="1000" units="1/cm"/>
+          <inkml:channelProperty channel="F" name="resolution" value="0" units="1/dev"/>
+        </inkml:channelProperties>
+      </inkml:inkSource>
+      <inkml:timestamp xml:id="ts0" timeString="2021-08-15T07:40:06.994"/>
+    </inkml:context>
+    <inkml:brush xml:id="br0">
+      <inkml:brushProperty name="width" value="0.05" units="cm"/>
+      <inkml:brushProperty name="height" value="0.05" units="cm"/>
+      <inkml:brushProperty name="color" value="#FF0066"/>
+    </inkml:brush>
+  </inkml:definitions>
+  <inkml:trace contextRef="#ctx0" brushRef="#br0">437 0 24575,'-15'0'0,"2"0"0,-14 0 0,4 0 0,-15 0 0,5 0 0,-1 0 0,-11 0 0,18 0 0,-6 0 0,15 0 0,9 0 0,-2 0 0,8 2 0,1 1 0,2 6 0,0 3 0,0 4 0,0 7 0,0 2 0,0 7 0,0 7 0,0 0 0,0 4 0,0-5 0,0-4 0,0 11 0,-3-17 0,2 11 0,-4-18 0,4 6 0,-5-3 0,2 1 0,-3 2 0,1-7 0,-1 4 0,1-5 0,2-3 0,-1-4 0,4-4 0,-1 0 0,-1 0 0,3 1 0,-3-2 0,3 2 0,0 0 0,0 0 0,0 2 0,-5-5 0,4 2 0,-4-2 0,5-1 0,0 0 0,0 1 0,0 2 0,0 1 0,0 6 0,-3 6 0,-1 2 0,1-4 0,0-6 0,3-7 0,0-1 0,-3 9 0,3-4 0,-3 8 0,0-1 0,3-4 0,-3 1 0,1-6 0,1-2 0,-1-1 0,2 0 0,2-2 0,4 0 0,6-3 0,4 0 0,7 0 0,-6 2 0,11 5 0,-14-1 0,3 0 0,-9-4 0,-3-2 0,0 0 0,-2 0 0,0 0 0</inkml:trace>
+</inkml:ink>
+</file>
+
+<file path=word/ink/ink53.xml><?xml version="1.0" encoding="utf-8"?>
+<inkml:ink xmlns:inkml="http://www.w3.org/2003/InkML">
+  <inkml:definitions>
+    <inkml:context xml:id="ctx0">
+      <inkml:inkSource xml:id="inkSrc0">
+        <inkml:traceFormat>
+          <inkml:channel name="X" type="integer" min="-2.14748E9" max="2.14748E9" units="cm"/>
+          <inkml:channel name="Y" type="integer" min="-2.14748E9" max="2.14748E9" units="cm"/>
+          <inkml:channel name="F" type="integer" max="32767" units="dev"/>
+        </inkml:traceFormat>
+        <inkml:channelProperties>
+          <inkml:channelProperty channel="X" name="resolution" value="1000" units="1/cm"/>
+          <inkml:channelProperty channel="Y" name="resolution" value="1000" units="1/cm"/>
+          <inkml:channelProperty channel="F" name="resolution" value="0" units="1/dev"/>
+        </inkml:channelProperties>
+      </inkml:inkSource>
+      <inkml:timestamp xml:id="ts0" timeString="2021-08-15T07:40:02.855"/>
+    </inkml:context>
+    <inkml:brush xml:id="br0">
+      <inkml:brushProperty name="width" value="0.05" units="cm"/>
+      <inkml:brushProperty name="height" value="0.05" units="cm"/>
+      <inkml:brushProperty name="color" value="#FF0066"/>
+    </inkml:brush>
+  </inkml:definitions>
+  <inkml:trace contextRef="#ctx0" brushRef="#br0">1 38 24575,'67'-3'0,"-1"0"0,17 1 0,-20-1 0,-5 0 0,-15 3 0,-36 0 0,75 0 0,17 0 0,-49 0 0,46 0 0,-15 0 0,-73 0 0,-3 0 0,0 0 0,1 0 0,2 0 0,4 0 0,8 0 0,4 0 0,4 0 0,5 0 0,-4 0 0,4 0 0,9 0 0,-18 0 0,9 0 0,-24 0 0,-2 0 0,-1 0 0,-1 0 0,0 0 0,1 0 0,17 0 0,-3 0 0,49-4 0,-27 0 0,25 0 0,-29-3 0,-4 6 0,-1-2 0,-9 3 0,-4 0 0,-5 0 0,-3 0 0,-3 0 0,-1 0 0,-3 0 0,1 0 0,-1 0 0,0 0 0,-2 2 0,2-1 0,-4 4 0,1-5 0,-2 3 0</inkml:trace>
+</inkml:ink>
+</file>
+
+<file path=word/ink/ink54.xml><?xml version="1.0" encoding="utf-8"?>
+<inkml:ink xmlns:inkml="http://www.w3.org/2003/InkML">
+  <inkml:definitions>
+    <inkml:context xml:id="ctx0">
+      <inkml:inkSource xml:id="inkSrc0">
+        <inkml:traceFormat>
+          <inkml:channel name="X" type="integer" min="-2.14748E9" max="2.14748E9" units="cm"/>
+          <inkml:channel name="Y" type="integer" min="-2.14748E9" max="2.14748E9" units="cm"/>
+          <inkml:channel name="F" type="integer" max="32767" units="dev"/>
+        </inkml:traceFormat>
+        <inkml:channelProperties>
+          <inkml:channelProperty channel="X" name="resolution" value="1000" units="1/cm"/>
+          <inkml:channelProperty channel="Y" name="resolution" value="1000" units="1/cm"/>
+          <inkml:channelProperty channel="F" name="resolution" value="0" units="1/dev"/>
+        </inkml:channelProperties>
+      </inkml:inkSource>
+      <inkml:timestamp xml:id="ts0" timeString="2021-08-15T07:43:34.105"/>
+    </inkml:context>
+    <inkml:brush xml:id="br0">
+      <inkml:brushProperty name="width" value="0.05" units="cm"/>
+      <inkml:brushProperty name="height" value="0.05" units="cm"/>
+      <inkml:brushProperty name="color" value="#FF0066"/>
+    </inkml:brush>
+  </inkml:definitions>
+  <inkml:trace contextRef="#ctx0" brushRef="#br0">1 8 24575,'30'0'0,"29"0"0,-19 0 0,23 0 0,34 0 0,-22 0 0,8 0 0,-14 0 0,3 0 0,-2 0 0,10 0 0,10 0 0,-14 0 0,19 0 0,8 0 0,0 0 0,-10 0 0,-19 0 0,-2 0 0,-2 0 0,12 0 0,23 0 0,4 0 0,-19 0 0,-37 0 0,-38 0 0,-10 0 0,1 0 0,-1 0 0,0 0 0,1 0 0,-1 0 0,3 0 0,5 0 0,6 0 0,15 0 0,6 0 0,22 0 0,-10 0 0,10 0 0,-13 0 0,-9 0 0,-3-3 0,-12 2 0,-5-2 0,-8 3 0,-2 0 0,-4 0 0,2 0 0,-5 0 0,-1 0 0</inkml:trace>
+</inkml:ink>
+</file>
+
+<file path=word/ink/ink55.xml><?xml version="1.0" encoding="utf-8"?>
+<inkml:ink xmlns:inkml="http://www.w3.org/2003/InkML">
+  <inkml:definitions>
+    <inkml:context xml:id="ctx0">
+      <inkml:inkSource xml:id="inkSrc0">
+        <inkml:traceFormat>
+          <inkml:channel name="X" type="integer" min="-2.14748E9" max="2.14748E9" units="cm"/>
+          <inkml:channel name="Y" type="integer" min="-2.14748E9" max="2.14748E9" units="cm"/>
+          <inkml:channel name="F" type="integer" max="32767" units="dev"/>
+        </inkml:traceFormat>
+        <inkml:channelProperties>
+          <inkml:channelProperty channel="X" name="resolution" value="1000" units="1/cm"/>
+          <inkml:channelProperty channel="Y" name="resolution" value="1000" units="1/cm"/>
+          <inkml:channelProperty channel="F" name="resolution" value="0" units="1/dev"/>
+        </inkml:channelProperties>
+      </inkml:inkSource>
+      <inkml:timestamp xml:id="ts0" timeString="2021-08-15T07:47:16.279"/>
+    </inkml:context>
+    <inkml:brush xml:id="br0">
+      <inkml:brushProperty name="width" value="0.05" units="cm"/>
+      <inkml:brushProperty name="height" value="0.05" units="cm"/>
+      <inkml:brushProperty name="color" value="#FF0066"/>
+    </inkml:brush>
+  </inkml:definitions>
+  <inkml:trace contextRef="#ctx0" brushRef="#br0">1 0 24575,'8'0'0,"1"0"0,12 0 0,-4 0 0,58 0 0,10 0 0,-27 0 0,24 0 0,-7 0 0,-45 0 0,-13 0 0,17 0 0,-13 0 0,3 0 0,-11 0 0,-5 3 0,-2-3 0,2 5 0,-3-4 0,-2 3 0,2-3 0,-2 1 0,5 1 0,4-2 0,8 1 0,4 1 0,5-2 0,-1 5 0,4-5 0,2 6 0,0-3 0,3 0 0,-8 2 0,0-5 0,-2 2 0,-10 0 0,7-3 0,-11 5 0,1-4 0,-6 1 0,-3-2 0,0 3 0,1-3 0,-1 3 0,7 0 0,5-3 0,7 6 0,14-5 0,-8 5 0,12-5 0,4 6 0,-4-6 0,4 5 0,-18-5 0,0 2 0,-3-3 0,2 0 0,0 3 0,-9-3 0,-1 3 0,-5-3 0,5 0 0,0 0 0,9 0 0,-5 0 0,9 0 0,-16 0 0,6 0 0,-14 0 0,2 0 0,-2 0 0,-1 0 0,-2-3 0,-1 3 0,-2-2 0</inkml:trace>
+  <inkml:trace contextRef="#ctx0" brushRef="#br0" timeOffset="2252">2097 513 24575,'-1'-52'0,"-1"0"0,-1-30 0,3 74 0,3 0 0,0-1 0,2 0 0,1 1 0,-1 3 0,-2 0 0,2 2 0,-4-2 0,3 4 0,2-12 0,0 8 0,5-11 0,1 5 0,-2 1 0,0-1 0,-2 6 0,-4-1 0,3 1 0,-1 0 0,2 2 0,8-6 0,8 4 0,1-8 0,8 5 0,-5-2 0,13 0 0,-10 2 0,6-2 0,-9 4 0,-14 2 0,2 2 0,-11 2 0,0 0 0,1 5 0,5 14 0,3 12 0,0 4 0,-2 2 0,-5-4 0,-3-7 0,-1-2 0,-3-9 0,0-6 0,0 5 0,0-5 0,0 6 0,0 0 0,0 1 0,0 3 0,-3 5 0,-1-4 0,-2 5 0,0-8 0,2-3 0,-1-4 0,5-4 0,-3 0 0,3-4 0</inkml:trace>
+  <inkml:trace contextRef="#ctx0" brushRef="#br0" timeOffset="5171">2253 291 24575,'15'-3'0,"3"0"0,-2-1 0,1-1 0,-3 2 0,17 14 0,-17-8 0,9 14 0,-20-9 0,-3 8 0,3-1 0,-3 4 0,0-5 0,0-5 0,0-1 0,0-3 0,0 3 0,0-2 0,0 5 0,0-5 0,-3 2 0,0-5 0,-7 1 0,3-3 0,-6 1 0,4-2 0,-2 0 0,2 0 0,1 0 0,0 0 0,2 0 0,-4 0 0,4 0 0,-1 0 0,1 0 0,3-2 0,-1-1 0,1 0 0,-3-2 0,4 2 0,-1-2 0,3 0 0,3 2 0,-1 0 0,6 3 0,-2 0 0,2-2 0,0 1 0,0-1 0,1 2 0,-1 0 0,0 0 0,5 0 0,-4 0 0,4 0 0,-8 0 0,0 0 0,1 0 0,-1 0 0,3 5 0,-3-4 0,1 6 0,-1-4 0,-2 2 0,2 1 0,0-3 0,-2 1 0,2-1 0,-2 3 0,0-1 0,2 0 0,-5 1 0,3-1 0,-1 0 0,-2 3 0,3 0 0,-3 1 0,0-2 0,0 1 0,0-2 0,0 4 0,0-4 0,0 2 0,0-3 0,0 0 0,0 1 0,0-1 0,0 0 0,-3 1 0,-2-3 0,-1-1 0,-1-2 0,1 0 0,-2 0 0,2 0 0,-5 0 0,-3 0 0,4 0 0,-5 0 0,9 0 0,-4 0 0,4 0 0,-2 0 0,3 0 0,-1 0 0,4-5 0,-1-5 0,3 2 0,0 0 0</inkml:trace>
+</inkml:ink>
+</file>
+
+<file path=word/ink/ink56.xml><?xml version="1.0" encoding="utf-8"?>
+<inkml:ink xmlns:inkml="http://www.w3.org/2003/InkML">
+  <inkml:definitions>
+    <inkml:context xml:id="ctx0">
+      <inkml:inkSource xml:id="inkSrc0">
+        <inkml:traceFormat>
+          <inkml:channel name="X" type="integer" min="-2.14748E9" max="2.14748E9" units="cm"/>
+          <inkml:channel name="Y" type="integer" min="-2.14748E9" max="2.14748E9" units="cm"/>
+          <inkml:channel name="F" type="integer" max="32767" units="dev"/>
+        </inkml:traceFormat>
+        <inkml:channelProperties>
+          <inkml:channelProperty channel="X" name="resolution" value="1000" units="1/cm"/>
+          <inkml:channelProperty channel="Y" name="resolution" value="1000" units="1/cm"/>
+          <inkml:channelProperty channel="F" name="resolution" value="0" units="1/dev"/>
+        </inkml:channelProperties>
+      </inkml:inkSource>
+      <inkml:timestamp xml:id="ts0" timeString="2021-08-15T07:47:12.040"/>
+    </inkml:context>
+    <inkml:brush xml:id="br0">
+      <inkml:brushProperty name="width" value="0.05" units="cm"/>
+      <inkml:brushProperty name="height" value="0.05" units="cm"/>
+      <inkml:brushProperty name="color" value="#FF0066"/>
+    </inkml:brush>
+  </inkml:definitions>
+  <inkml:trace contextRef="#ctx0" brushRef="#br0">50 471 24575,'0'-12'0,"-5"-8"0,1 2 0,-16-39 0,14 33 0,-8-21 0,14 29 0,0 9 0,0-15 0,0 12 0,0-8 0,0 7 0,0 2 0,0-2 0,0 5 0,0-3 0,0 4 0,0 0 0,0-1 0,5-2 0,10-7 0,7 1 0,8-9 0,-1 8 0,0-3 0,-1 4 0,0 0 0,-4 3 0,0 2 0,-8 2 0,1 4 0,-7 0 0,1 3 0,-6 0 0,-2-2 0,2 1 0,-2-1 0,10 2 0,-6 0 0,17 8 0,-16-4 0,8 6 0,-11-4 0,-2-1 0,0 0 0,-3 1 0,0-1 0,0 0 0,0 4 0,0-1 0,0 8 0,3 0 0,-3 16 0,3 3 0,-3 5 0,0-8 0,0-8 0,0-12 0,0-2 0,0-4 0,0-1 0,0 0 0,0 1 0,0-1 0,0-2 0,0-1 0</inkml:trace>
+  <inkml:trace contextRef="#ctx0" brushRef="#br0" timeOffset="1603">248 178 24575,'0'12'0,"-5"42"0,3-34 0,-3 30 0,5-44 0,0-1 0,0 0 0,0 1 0,0-1 0,3 0 0,-3 1 0,7-3 0,-5 1 0,5-1 0,-7 3 0,3 2 0,-3 4 0,0 4 0,0 4 0,0-4 0,0-1 0,0-3 0,0 2 0,0-2 0,0-6 0,0-4 0,0-13 0,-3 2 0,2 0 0,-1 4 0</inkml:trace>
+</inkml:ink>
+</file>
+
+<file path=word/ink/ink57.xml><?xml version="1.0" encoding="utf-8"?>
+<inkml:ink xmlns:inkml="http://www.w3.org/2003/InkML">
+  <inkml:definitions>
+    <inkml:context xml:id="ctx0">
+      <inkml:inkSource xml:id="inkSrc0">
+        <inkml:traceFormat>
+          <inkml:channel name="X" type="integer" min="-2.14748E9" max="2.14748E9" units="cm"/>
+          <inkml:channel name="Y" type="integer" min="-2.14748E9" max="2.14748E9" units="cm"/>
+          <inkml:channel name="F" type="integer" max="32767" units="dev"/>
+        </inkml:traceFormat>
+        <inkml:channelProperties>
+          <inkml:channelProperty channel="X" name="resolution" value="1000" units="1/cm"/>
+          <inkml:channelProperty channel="Y" name="resolution" value="1000" units="1/cm"/>
+          <inkml:channelProperty channel="F" name="resolution" value="0" units="1/dev"/>
+        </inkml:channelProperties>
+      </inkml:inkSource>
+      <inkml:timestamp xml:id="ts0" timeString="2021-08-15T07:47:09.689"/>
+    </inkml:context>
+    <inkml:brush xml:id="br0">
+      <inkml:brushProperty name="width" value="0.05" units="cm"/>
+      <inkml:brushProperty name="height" value="0.05" units="cm"/>
+      <inkml:brushProperty name="color" value="#FF0066"/>
+    </inkml:brush>
+  </inkml:definitions>
+  <inkml:trace contextRef="#ctx0" brushRef="#br0">36 1 24575,'69'32'0,"-15"-3"0,-51-21 0,-1 4 0,-1-3 0,1-1 0,-2-3 0,0 0 0,0 4 0,0 0 0,0 2 0,0-2 0,-13 36 0,2-25 0,-9 25 0,6-31 0,8-5 0,-2-2 0,8-1 0,-8-1 0,2 1 0,-6 0 0,0 2 0,0-1 0,3 1 0,-2-2 0,5-1 0,-2 1 0,5-1 0,-2 1 0,5-6 0,-3 0 0,6-6 0,-3 1 0,5 0 0,-2-1 0,2 3 0,1-1 0,-1 3 0,0-1 0,1 2 0,2 0 0,1 0 0,0 0 0,-1 0 0,-3 0 0,1 0 0,-1 0 0,0 0 0,1 0 0,-1 0 0,0 0 0,1 0 0,-1 0 0,0 0 0,1 0 0,-1-3 0,0 3 0,1-3 0,-1 3 0,0 0 0,1-2 0,-1 1 0,0-1 0,1 2 0,-1 0 0,0 0 0,0 0 0,1 0 0,-3 0 0,-1 0 0</inkml:trace>
+</inkml:ink>
+</file>
+
+<file path=word/ink/ink58.xml><?xml version="1.0" encoding="utf-8"?>
+<inkml:ink xmlns:inkml="http://www.w3.org/2003/InkML">
+  <inkml:definitions>
+    <inkml:context xml:id="ctx0">
+      <inkml:inkSource xml:id="inkSrc0">
+        <inkml:traceFormat>
+          <inkml:channel name="X" type="integer" min="-2.14748E9" max="2.14748E9" units="cm"/>
+          <inkml:channel name="Y" type="integer" min="-2.14748E9" max="2.14748E9" units="cm"/>
+          <inkml:channel name="F" type="integer" max="32767" units="dev"/>
+        </inkml:traceFormat>
+        <inkml:channelProperties>
+          <inkml:channelProperty channel="X" name="resolution" value="1000" units="1/cm"/>
+          <inkml:channelProperty channel="Y" name="resolution" value="1000" units="1/cm"/>
+          <inkml:channelProperty channel="F" name="resolution" value="0" units="1/dev"/>
+        </inkml:channelProperties>
+      </inkml:inkSource>
+      <inkml:timestamp xml:id="ts0" timeString="2021-08-15T07:46:55.755"/>
+    </inkml:context>
+    <inkml:brush xml:id="br0">
+      <inkml:brushProperty name="width" value="0.05" units="cm"/>
+      <inkml:brushProperty name="height" value="0.05" units="cm"/>
+      <inkml:brushProperty name="color" value="#FF0066"/>
+    </inkml:brush>
+  </inkml:definitions>
+  <inkml:trace contextRef="#ctx0" brushRef="#br0">1531 382 24575,'-16'0'0,"-8"0"0,2 0 0,-3 0 0,4 0 0,5 0 0,-10 0 0,0 0 0,1 0 0,1 0 0,4 0 0,1 0 0,-1 0 0,1 0 0,-78 0 0,64 0 0,-56 0 0,84 0 0,0 0 0,-1 0 0,1 0 0,0 0 0,2-2 0,-2 1 0,2-1 0,0 2 0,1 0 0</inkml:trace>
+  <inkml:trace contextRef="#ctx0" brushRef="#br0" timeOffset="1413">38 485 24575,'0'-12'0,"-7"-56"0,-3-10 0,6 35 0,-5-35 0,2 14 0,7 59 0,0-4 0,0 3 0,2-5 0,8 2 0,3-4 0,19-6 0,-5 4 0,9-5 0,5 6 0,8 3 0,-8 4 0,-7 4 0,-19 3 0,-7 0 0,1 0 0,-2 0 0,-1 0 0,2 0 0,17 3 0,-6 3 0,17 5 0,-2 16 0,4-1 0,-2 4 0,-13-8 0,-8-10 0,-9 0 0,5-1 0,-7-2 0,1-1 0,-5 2 0,0 0 0,0 7 0,0-1 0,0 4 0,0 3 0,-4 1 0,1 1 0,-1-2 0,-1-10 0,1 5 0,1-11 0,-2 7 0,4-6 0,-1-2 0,2-1 0</inkml:trace>
+</inkml:ink>
+</file>
+
+<file path=word/ink/ink59.xml><?xml version="1.0" encoding="utf-8"?>
+<inkml:ink xmlns:inkml="http://www.w3.org/2003/InkML">
+  <inkml:definitions>
+    <inkml:context xml:id="ctx0">
+      <inkml:inkSource xml:id="inkSrc0">
+        <inkml:traceFormat>
+          <inkml:channel name="X" type="integer" min="-2.14748E9" max="2.14748E9" units="cm"/>
+          <inkml:channel name="Y" type="integer" min="-2.14748E9" max="2.14748E9" units="cm"/>
+          <inkml:channel name="F" type="integer" max="32767" units="dev"/>
+        </inkml:traceFormat>
+        <inkml:channelProperties>
+          <inkml:channelProperty channel="X" name="resolution" value="1000" units="1/cm"/>
+          <inkml:channelProperty channel="Y" name="resolution" value="1000" units="1/cm"/>
+          <inkml:channelProperty channel="F" name="resolution" value="0" units="1/dev"/>
+        </inkml:channelProperties>
+      </inkml:inkSource>
+      <inkml:timestamp xml:id="ts0" timeString="2021-08-15T07:46:53.734"/>
+    </inkml:context>
+    <inkml:brush xml:id="br0">
+      <inkml:brushProperty name="width" value="0.05" units="cm"/>
+      <inkml:brushProperty name="height" value="0.05" units="cm"/>
+      <inkml:brushProperty name="color" value="#FF0066"/>
+    </inkml:brush>
+  </inkml:definitions>
+  <inkml:trace contextRef="#ctx0" brushRef="#br0">429 0 24575,'-93'0'0,"41"0"0,-36 0 0,48 0 0,18 0 0,-1 0 0,15 35 0,0 27 0,1 20 0,0-10 0,-3 23 0,3-15 0,-1 11 0,0-30 0,2-44 0,0 19 0,0-20 0,-5 25 0,4-21 0,-2 9 0,7-24 0,4-2 0,4 0 0,5-1 0,-1 1 0,0 2 0,-4 1 0,-1-3 0,0-1 0,-2 0 0,0 1 0,-3 3 0,2-3 0,1-1 0,2-2 0,4 0 0,3 0 0,1 0 0,5 0 0,-5 0 0,11-3 0,-10 2 0,3-2 0,-6 3 0,-3 0 0,-2 0 0,-1 0 0</inkml:trace>
 </inkml:ink>
 </file>
 

</xml_diff>

<commit_message>
4.2 add URL to our singer object
</commit_message>
<xml_diff>
--- a/notes/notes.docx
+++ b/notes/notes.docx
@@ -8809,7 +8809,7 @@
           </mc:Choice>
           <mc:Fallback>
             <w:pict>
-              <v:shapetype w14:anchorId="7CB82A31" id="_x0000_t75" coordsize="21600,21600" o:spt="75" o:preferrelative="t" path="m@4@5l@4@11@9@11@9@5xe" filled="f" stroked="f">
+              <v:shapetype w14:anchorId="66738753" id="_x0000_t75" coordsize="21600,21600" o:spt="75" o:preferrelative="t" path="m@4@5l@4@11@9@11@9@5xe" filled="f" stroked="f">
                 <v:stroke joinstyle="miter"/>
                 <v:formulas>
                   <v:f eqn="if lineDrawn pixelLineWidth 0"/>
@@ -8876,7 +8876,7 @@
           </mc:Choice>
           <mc:Fallback>
             <w:pict>
-              <v:shape w14:anchorId="61B12F96" id="Ink 68" o:spid="_x0000_s1026" type="#_x0000_t75" style="position:absolute;margin-left:36.45pt;margin-top:126.55pt;width:60.9pt;height:2.05pt;z-index:251710464;visibility:visible;mso-wrap-style:square;mso-wrap-distance-left:9pt;mso-wrap-distance-top:0;mso-wrap-distance-right:9pt;mso-wrap-distance-bottom:0;mso-position-horizontal:absolute;mso-position-horizontal-relative:text;mso-position-vertical:absolute;mso-position-vertical-relative:text" o:gfxdata="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">
+              <v:shape w14:anchorId="09455C11" id="Ink 68" o:spid="_x0000_s1026" type="#_x0000_t75" style="position:absolute;margin-left:36.45pt;margin-top:126.55pt;width:60.9pt;height:2.05pt;z-index:251710464;visibility:visible;mso-wrap-style:square;mso-wrap-distance-left:9pt;mso-wrap-distance-top:0;mso-wrap-distance-right:9pt;mso-wrap-distance-bottom:0;mso-position-horizontal:absolute;mso-position-horizontal-relative:text;mso-position-vertical:absolute;mso-position-vertical-relative:text" o:gfxdata="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">
                 <v:imagedata r:id="rId113" o:title=""/>
               </v:shape>
             </w:pict>
@@ -8924,7 +8924,7 @@
           </mc:Choice>
           <mc:Fallback>
             <w:pict>
-              <v:shape w14:anchorId="7D99404E" id="Ink 67" o:spid="_x0000_s1026" type="#_x0000_t75" style="position:absolute;margin-left:142.7pt;margin-top:129.55pt;width:76.55pt;height:5.05pt;z-index:251709440;visibility:visible;mso-wrap-style:square;mso-wrap-distance-left:9pt;mso-wrap-distance-top:0;mso-wrap-distance-right:9pt;mso-wrap-distance-bottom:0;mso-position-horizontal:absolute;mso-position-horizontal-relative:text;mso-position-vertical:absolute;mso-position-vertical-relative:text" o:gfxdata="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">
+              <v:shape w14:anchorId="6144E744" id="Ink 67" o:spid="_x0000_s1026" type="#_x0000_t75" style="position:absolute;margin-left:142.7pt;margin-top:129.55pt;width:76.55pt;height:5.05pt;z-index:251709440;visibility:visible;mso-wrap-style:square;mso-wrap-distance-left:9pt;mso-wrap-distance-top:0;mso-wrap-distance-right:9pt;mso-wrap-distance-bottom:0;mso-position-horizontal:absolute;mso-position-horizontal-relative:text;mso-position-vertical:absolute;mso-position-vertical-relative:text" o:gfxdata="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">
                 <v:imagedata r:id="rId115" o:title=""/>
               </v:shape>
             </w:pict>
@@ -9305,7 +9305,7 @@
           </mc:Choice>
           <mc:Fallback>
             <w:pict>
-              <v:shape w14:anchorId="760BA1AC" id="Ink 81" o:spid="_x0000_s1026" type="#_x0000_t75" style="position:absolute;margin-left:28.85pt;margin-top:32.65pt;width:51.35pt;height:2.15pt;z-index:251717632;visibility:visible;mso-wrap-style:square;mso-wrap-distance-left:9pt;mso-wrap-distance-top:0;mso-wrap-distance-right:9pt;mso-wrap-distance-bottom:0;mso-position-horizontal:absolute;mso-position-horizontal-relative:text;mso-position-vertical:absolute;mso-position-vertical-relative:text" o:gfxdata="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">
+              <v:shape w14:anchorId="6FA0A83D" id="Ink 81" o:spid="_x0000_s1026" type="#_x0000_t75" style="position:absolute;margin-left:28.85pt;margin-top:32.65pt;width:51.35pt;height:2.15pt;z-index:251717632;visibility:visible;mso-wrap-style:square;mso-wrap-distance-left:9pt;mso-wrap-distance-top:0;mso-wrap-distance-right:9pt;mso-wrap-distance-bottom:0;mso-position-horizontal:absolute;mso-position-horizontal-relative:text;mso-position-vertical:absolute;mso-position-vertical-relative:text" o:gfxdata="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">
                 <v:imagedata r:id="rId119" o:title=""/>
               </v:shape>
             </w:pict>
@@ -9411,7 +9411,7 @@
           </mc:Choice>
           <mc:Fallback>
             <w:pict>
-              <v:shape w14:anchorId="1CC2E712" id="Ink 79" o:spid="_x0000_s1026" type="#_x0000_t75" style="position:absolute;margin-left:144.6pt;margin-top:184.3pt;width:20.05pt;height:1.9pt;z-index:251716608;visibility:visible;mso-wrap-style:square;mso-wrap-distance-left:9pt;mso-wrap-distance-top:0;mso-wrap-distance-right:9pt;mso-wrap-distance-bottom:0;mso-position-horizontal:absolute;mso-position-horizontal-relative:text;mso-position-vertical:absolute;mso-position-vertical-relative:text" o:gfxdata="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">
+              <v:shape w14:anchorId="38270045" id="Ink 79" o:spid="_x0000_s1026" type="#_x0000_t75" style="position:absolute;margin-left:144.6pt;margin-top:184.3pt;width:20.05pt;height:1.9pt;z-index:251716608;visibility:visible;mso-wrap-style:square;mso-wrap-distance-left:9pt;mso-wrap-distance-top:0;mso-wrap-distance-right:9pt;mso-wrap-distance-bottom:0;mso-position-horizontal:absolute;mso-position-horizontal-relative:text;mso-position-vertical:absolute;mso-position-vertical-relative:text" o:gfxdata="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">
                 <v:imagedata r:id="rId122" o:title=""/>
               </v:shape>
             </w:pict>
@@ -9459,7 +9459,7 @@
           </mc:Choice>
           <mc:Fallback>
             <w:pict>
-              <v:shape w14:anchorId="6E707E5B" id="Ink 78" o:spid="_x0000_s1026" type="#_x0000_t75" style="position:absolute;margin-left:42.75pt;margin-top:173.25pt;width:44.25pt;height:2.65pt;z-index:251715584;visibility:visible;mso-wrap-style:square;mso-wrap-distance-left:9pt;mso-wrap-distance-top:0;mso-wrap-distance-right:9pt;mso-wrap-distance-bottom:0;mso-position-horizontal:absolute;mso-position-horizontal-relative:text;mso-position-vertical:absolute;mso-position-vertical-relative:text" o:gfxdata="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">
+              <v:shape w14:anchorId="32C8BAA8" id="Ink 78" o:spid="_x0000_s1026" type="#_x0000_t75" style="position:absolute;margin-left:42.75pt;margin-top:173.25pt;width:44.25pt;height:2.65pt;z-index:251715584;visibility:visible;mso-wrap-style:square;mso-wrap-distance-left:9pt;mso-wrap-distance-top:0;mso-wrap-distance-right:9pt;mso-wrap-distance-bottom:0;mso-position-horizontal:absolute;mso-position-horizontal-relative:text;mso-position-vertical:absolute;mso-position-vertical-relative:text" o:gfxdata="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">
                 <v:imagedata r:id="rId124" o:title=""/>
               </v:shape>
             </w:pict>
@@ -9507,7 +9507,7 @@
           </mc:Choice>
           <mc:Fallback>
             <w:pict>
-              <v:shape w14:anchorId="02A4965F" id="Ink 75" o:spid="_x0000_s1026" type="#_x0000_t75" style="position:absolute;margin-left:40.45pt;margin-top:122.05pt;width:8.65pt;height:23.5pt;z-index:251714560;visibility:visible;mso-wrap-style:square;mso-wrap-distance-left:9pt;mso-wrap-distance-top:0;mso-wrap-distance-right:9pt;mso-wrap-distance-bottom:0;mso-position-horizontal:absolute;mso-position-horizontal-relative:text;mso-position-vertical:absolute;mso-position-vertical-relative:text" o:gfxdata="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">
+              <v:shape w14:anchorId="27E1C94C" id="Ink 75" o:spid="_x0000_s1026" type="#_x0000_t75" style="position:absolute;margin-left:40.45pt;margin-top:122.05pt;width:8.65pt;height:23.5pt;z-index:251714560;visibility:visible;mso-wrap-style:square;mso-wrap-distance-left:9pt;mso-wrap-distance-top:0;mso-wrap-distance-right:9pt;mso-wrap-distance-bottom:0;mso-position-horizontal:absolute;mso-position-horizontal-relative:text;mso-position-vertical:absolute;mso-position-vertical-relative:text" o:gfxdata="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">
                 <v:imagedata r:id="rId126" o:title=""/>
               </v:shape>
             </w:pict>
@@ -10100,7 +10100,7 @@
           </mc:Choice>
           <mc:Fallback>
             <w:pict>
-              <v:shape w14:anchorId="22974897" id="Ink 89" o:spid="_x0000_s1026" type="#_x0000_t75" style="position:absolute;margin-left:117.4pt;margin-top:50.35pt;width:28.8pt;height:1.8pt;z-index:251720704;visibility:visible;mso-wrap-style:square;mso-wrap-distance-left:9pt;mso-wrap-distance-top:0;mso-wrap-distance-right:9pt;mso-wrap-distance-bottom:0;mso-position-horizontal:absolute;mso-position-horizontal-relative:text;mso-position-vertical:absolute;mso-position-vertical-relative:text" o:gfxdata="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">
+              <v:shape w14:anchorId="3AAEE339" id="Ink 89" o:spid="_x0000_s1026" type="#_x0000_t75" style="position:absolute;margin-left:117.4pt;margin-top:50.35pt;width:28.8pt;height:1.8pt;z-index:251720704;visibility:visible;mso-wrap-style:square;mso-wrap-distance-left:9pt;mso-wrap-distance-top:0;mso-wrap-distance-right:9pt;mso-wrap-distance-bottom:0;mso-position-horizontal:absolute;mso-position-horizontal-relative:text;mso-position-vertical:absolute;mso-position-vertical-relative:text" o:gfxdata="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">
                 <v:imagedata r:id="rId132" o:title=""/>
               </v:shape>
             </w:pict>
@@ -10148,7 +10148,7 @@
           </mc:Choice>
           <mc:Fallback>
             <w:pict>
-              <v:shape w14:anchorId="7D5D165E" id="Ink 88" o:spid="_x0000_s1026" type="#_x0000_t75" style="position:absolute;margin-left:46.1pt;margin-top:197.9pt;width:111.95pt;height:2.1pt;z-index:251719680;visibility:visible;mso-wrap-style:square;mso-wrap-distance-left:9pt;mso-wrap-distance-top:0;mso-wrap-distance-right:9pt;mso-wrap-distance-bottom:0;mso-position-horizontal:absolute;mso-position-horizontal-relative:text;mso-position-vertical:absolute;mso-position-vertical-relative:text" o:gfxdata="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">
+              <v:shape w14:anchorId="4FE6512E" id="Ink 88" o:spid="_x0000_s1026" type="#_x0000_t75" style="position:absolute;margin-left:46.1pt;margin-top:197.9pt;width:111.95pt;height:2.1pt;z-index:251719680;visibility:visible;mso-wrap-style:square;mso-wrap-distance-left:9pt;mso-wrap-distance-top:0;mso-wrap-distance-right:9pt;mso-wrap-distance-bottom:0;mso-position-horizontal:absolute;mso-position-horizontal-relative:text;mso-position-vertical:absolute;mso-position-vertical-relative:text" o:gfxdata="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">
                 <v:imagedata r:id="rId134" o:title=""/>
               </v:shape>
             </w:pict>
@@ -10196,7 +10196,7 @@
           </mc:Choice>
           <mc:Fallback>
             <w:pict>
-              <v:shape w14:anchorId="7AE91247" id="Ink 86" o:spid="_x0000_s1026" type="#_x0000_t75" style="position:absolute;margin-left:-.35pt;margin-top:7.4pt;width:6.95pt;height:57.1pt;z-index:251718656;visibility:visible;mso-wrap-style:square;mso-wrap-distance-left:9pt;mso-wrap-distance-top:0;mso-wrap-distance-right:9pt;mso-wrap-distance-bottom:0;mso-position-horizontal:absolute;mso-position-horizontal-relative:text;mso-position-vertical:absolute;mso-position-vertical-relative:text" o:gfxdata="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">
+              <v:shape w14:anchorId="37BED50D" id="Ink 86" o:spid="_x0000_s1026" type="#_x0000_t75" style="position:absolute;margin-left:-.35pt;margin-top:7.4pt;width:6.95pt;height:57.1pt;z-index:251718656;visibility:visible;mso-wrap-style:square;mso-wrap-distance-left:9pt;mso-wrap-distance-top:0;mso-wrap-distance-right:9pt;mso-wrap-distance-bottom:0;mso-position-horizontal:absolute;mso-position-horizontal-relative:text;mso-position-vertical:absolute;mso-position-vertical-relative:text" o:gfxdata="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">
                 <v:imagedata r:id="rId136" o:title=""/>
               </v:shape>
             </w:pict>
@@ -10650,7 +10650,7 @@
           </mc:Choice>
           <mc:Fallback>
             <w:pict>
-              <v:shape w14:anchorId="6401BB63" id="Ink 92" o:spid="_x0000_s1026" type="#_x0000_t75" style="position:absolute;margin-left:-8.3pt;margin-top:96.35pt;width:14.7pt;height:46.6pt;z-index:251721728;visibility:visible;mso-wrap-style:square;mso-wrap-distance-left:9pt;mso-wrap-distance-top:0;mso-wrap-distance-right:9pt;mso-wrap-distance-bottom:0;mso-position-horizontal:absolute;mso-position-horizontal-relative:text;mso-position-vertical:absolute;mso-position-vertical-relative:text" o:gfxdata="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">
+              <v:shape w14:anchorId="018E5FEC" id="Ink 92" o:spid="_x0000_s1026" type="#_x0000_t75" style="position:absolute;margin-left:-8.3pt;margin-top:96.35pt;width:14.7pt;height:46.6pt;z-index:251721728;visibility:visible;mso-wrap-style:square;mso-wrap-distance-left:9pt;mso-wrap-distance-top:0;mso-wrap-distance-right:9pt;mso-wrap-distance-bottom:0;mso-position-horizontal:absolute;mso-position-horizontal-relative:text;mso-position-vertical:absolute;mso-position-vertical-relative:text" o:gfxdata="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">
                 <v:imagedata r:id="rId140" o:title=""/>
               </v:shape>
             </w:pict>
@@ -10854,7 +10854,7 @@
           </mc:Choice>
           <mc:Fallback>
             <w:pict>
-              <v:shape w14:anchorId="49841474" id="Ink 96" o:spid="_x0000_s1026" type="#_x0000_t75" style="position:absolute;margin-left:9.25pt;margin-top:34.5pt;width:9.05pt;height:46.4pt;z-index:251724800;visibility:visible;mso-wrap-style:square;mso-wrap-distance-left:9pt;mso-wrap-distance-top:0;mso-wrap-distance-right:9pt;mso-wrap-distance-bottom:0;mso-position-horizontal:absolute;mso-position-horizontal-relative:text;mso-position-vertical:absolute;mso-position-vertical-relative:text" o:gfxdata="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">
+              <v:shape w14:anchorId="73DBAE88" id="Ink 96" o:spid="_x0000_s1026" type="#_x0000_t75" style="position:absolute;margin-left:9.25pt;margin-top:34.5pt;width:9.05pt;height:46.4pt;z-index:251724800;visibility:visible;mso-wrap-style:square;mso-wrap-distance-left:9pt;mso-wrap-distance-top:0;mso-wrap-distance-right:9pt;mso-wrap-distance-bottom:0;mso-position-horizontal:absolute;mso-position-horizontal-relative:text;mso-position-vertical:absolute;mso-position-vertical-relative:text" o:gfxdata="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">
                 <v:imagedata r:id="rId144" o:title=""/>
               </v:shape>
             </w:pict>
@@ -11081,7 +11081,7 @@
           </mc:Choice>
           <mc:Fallback>
             <w:pict>
-              <v:shape w14:anchorId="67EE5D8A" id="Ink 98" o:spid="_x0000_s1026" type="#_x0000_t75" style="position:absolute;margin-left:83.9pt;margin-top:128.3pt;width:87.65pt;height:4.55pt;z-index:251725824;visibility:visible;mso-wrap-style:square;mso-wrap-distance-left:9pt;mso-wrap-distance-top:0;mso-wrap-distance-right:9pt;mso-wrap-distance-bottom:0;mso-position-horizontal:absolute;mso-position-horizontal-relative:text;mso-position-vertical:absolute;mso-position-vertical-relative:text" o:gfxdata="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">
+              <v:shape w14:anchorId="4DDEDFD2" id="Ink 98" o:spid="_x0000_s1026" type="#_x0000_t75" style="position:absolute;margin-left:83.9pt;margin-top:128.3pt;width:87.65pt;height:4.55pt;z-index:251725824;visibility:visible;mso-wrap-style:square;mso-wrap-distance-left:9pt;mso-wrap-distance-top:0;mso-wrap-distance-right:9pt;mso-wrap-distance-bottom:0;mso-position-horizontal:absolute;mso-position-horizontal-relative:text;mso-position-vertical:absolute;mso-position-vertical-relative:text" o:gfxdata="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">
                 <v:imagedata r:id="rId147" o:title=""/>
               </v:shape>
             </w:pict>
@@ -11238,7 +11238,7 @@
           </mc:Choice>
           <mc:Fallback>
             <w:pict>
-              <v:shape w14:anchorId="601CF950" id="Ink 101" o:spid="_x0000_s1026" type="#_x0000_t75" style="position:absolute;margin-left:41.5pt;margin-top:117.5pt;width:13.8pt;height:30.15pt;z-index:251727872;visibility:visible;mso-wrap-style:square;mso-wrap-distance-left:9pt;mso-wrap-distance-top:0;mso-wrap-distance-right:9pt;mso-wrap-distance-bottom:0;mso-position-horizontal:absolute;mso-position-horizontal-relative:text;mso-position-vertical:absolute;mso-position-vertical-relative:text" o:gfxdata="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">
+              <v:shape w14:anchorId="512EAF65" id="Ink 101" o:spid="_x0000_s1026" type="#_x0000_t75" style="position:absolute;margin-left:41.5pt;margin-top:117.5pt;width:13.8pt;height:30.15pt;z-index:251727872;visibility:visible;mso-wrap-style:square;mso-wrap-distance-left:9pt;mso-wrap-distance-top:0;mso-wrap-distance-right:9pt;mso-wrap-distance-bottom:0;mso-position-horizontal:absolute;mso-position-horizontal-relative:text;mso-position-vertical:absolute;mso-position-vertical-relative:text" o:gfxdata="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">
                 <v:imagedata r:id="rId150" o:title=""/>
               </v:shape>
             </w:pict>
@@ -11287,7 +11287,7 @@
           </mc:Choice>
           <mc:Fallback>
             <w:pict>
-              <v:shape w14:anchorId="3E815E31" id="Ink 100" o:spid="_x0000_s1026" type="#_x0000_t75" style="position:absolute;margin-left:47.2pt;margin-top:29.9pt;width:46.45pt;height:2.5pt;z-index:251726848;visibility:visible;mso-wrap-style:square;mso-wrap-distance-left:9pt;mso-wrap-distance-top:0;mso-wrap-distance-right:9pt;mso-wrap-distance-bottom:0;mso-position-horizontal:absolute;mso-position-horizontal-relative:text;mso-position-vertical:absolute;mso-position-vertical-relative:text" o:gfxdata="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">
+              <v:shape w14:anchorId="7E612CD9" id="Ink 100" o:spid="_x0000_s1026" type="#_x0000_t75" style="position:absolute;margin-left:47.2pt;margin-top:29.9pt;width:46.45pt;height:2.5pt;z-index:251726848;visibility:visible;mso-wrap-style:square;mso-wrap-distance-left:9pt;mso-wrap-distance-top:0;mso-wrap-distance-right:9pt;mso-wrap-distance-bottom:0;mso-position-horizontal:absolute;mso-position-horizontal-relative:text;mso-position-vertical:absolute;mso-position-vertical-relative:text" o:gfxdata="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">
                 <v:imagedata r:id="rId152" o:title=""/>
               </v:shape>
             </w:pict>
@@ -11439,7 +11439,7 @@
           </mc:Choice>
           <mc:Fallback>
             <w:pict>
-              <v:shape w14:anchorId="06FE4EC8" id="Ink 103" o:spid="_x0000_s1026" type="#_x0000_t75" style="position:absolute;margin-left:255.45pt;margin-top:31pt;width:72.4pt;height:1.65pt;z-index:251728896;visibility:visible;mso-wrap-style:square;mso-wrap-distance-left:9pt;mso-wrap-distance-top:0;mso-wrap-distance-right:9pt;mso-wrap-distance-bottom:0;mso-position-horizontal:absolute;mso-position-horizontal-relative:text;mso-position-vertical:absolute;mso-position-vertical-relative:text" o:gfxdata="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">
+              <v:shape w14:anchorId="2D51A37B" id="Ink 103" o:spid="_x0000_s1026" type="#_x0000_t75" style="position:absolute;margin-left:255.45pt;margin-top:31pt;width:72.4pt;height:1.65pt;z-index:251728896;visibility:visible;mso-wrap-style:square;mso-wrap-distance-left:9pt;mso-wrap-distance-top:0;mso-wrap-distance-right:9pt;mso-wrap-distance-bottom:0;mso-position-horizontal:absolute;mso-position-horizontal-relative:text;mso-position-vertical:absolute;mso-position-vertical-relative:text" o:gfxdata="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">
                 <v:imagedata r:id="rId155" o:title=""/>
               </v:shape>
             </w:pict>
@@ -11598,7 +11598,7 @@
           </mc:Choice>
           <mc:Fallback>
             <w:pict>
-              <v:shape w14:anchorId="64527850" id="Ink 120" o:spid="_x0000_s1026" type="#_x0000_t75" style="position:absolute;margin-left:80.95pt;margin-top:9.35pt;width:74.75pt;height:18pt;z-index:251745280;visibility:visible;mso-wrap-style:square;mso-wrap-distance-left:9pt;mso-wrap-distance-top:0;mso-wrap-distance-right:9pt;mso-wrap-distance-bottom:0;mso-position-horizontal:absolute;mso-position-horizontal-relative:text;mso-position-vertical:absolute;mso-position-vertical-relative:text" o:gfxdata="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">
+              <v:shape w14:anchorId="179BDE2F" id="Ink 120" o:spid="_x0000_s1026" type="#_x0000_t75" style="position:absolute;margin-left:80.95pt;margin-top:9.35pt;width:74.75pt;height:18pt;z-index:251745280;visibility:visible;mso-wrap-style:square;mso-wrap-distance-left:9pt;mso-wrap-distance-top:0;mso-wrap-distance-right:9pt;mso-wrap-distance-bottom:0;mso-position-horizontal:absolute;mso-position-horizontal-relative:text;mso-position-vertical:absolute;mso-position-vertical-relative:text" o:gfxdata="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">
                 <v:imagedata r:id="rId158" o:title=""/>
               </v:shape>
             </w:pict>
@@ -11647,7 +11647,7 @@
           </mc:Choice>
           <mc:Fallback>
             <w:pict>
-              <v:shape w14:anchorId="7E1B0BEA" id="Ink 115" o:spid="_x0000_s1026" type="#_x0000_t75" style="position:absolute;margin-left:14.6pt;margin-top:139.65pt;width:12.45pt;height:15.7pt;z-index:251740160;visibility:visible;mso-wrap-style:square;mso-wrap-distance-left:9pt;mso-wrap-distance-top:0;mso-wrap-distance-right:9pt;mso-wrap-distance-bottom:0;mso-position-horizontal:absolute;mso-position-horizontal-relative:text;mso-position-vertical:absolute;mso-position-vertical-relative:text" o:gfxdata="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">
+              <v:shape w14:anchorId="2C5ED294" id="Ink 115" o:spid="_x0000_s1026" type="#_x0000_t75" style="position:absolute;margin-left:14.6pt;margin-top:139.65pt;width:12.45pt;height:15.7pt;z-index:251740160;visibility:visible;mso-wrap-style:square;mso-wrap-distance-left:9pt;mso-wrap-distance-top:0;mso-wrap-distance-right:9pt;mso-wrap-distance-bottom:0;mso-position-horizontal:absolute;mso-position-horizontal-relative:text;mso-position-vertical:absolute;mso-position-vertical-relative:text" o:gfxdata="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">
                 <v:imagedata r:id="rId160" o:title=""/>
               </v:shape>
             </w:pict>
@@ -11696,7 +11696,7 @@
           </mc:Choice>
           <mc:Fallback>
             <w:pict>
-              <v:shape w14:anchorId="2CCAE4E7" id="Ink 112" o:spid="_x0000_s1026" type="#_x0000_t75" style="position:absolute;margin-left:15.4pt;margin-top:95.95pt;width:7.3pt;height:11.65pt;z-index:251737088;visibility:visible;mso-wrap-style:square;mso-wrap-distance-left:9pt;mso-wrap-distance-top:0;mso-wrap-distance-right:9pt;mso-wrap-distance-bottom:0;mso-position-horizontal:absolute;mso-position-horizontal-relative:text;mso-position-vertical:absolute;mso-position-vertical-relative:text" o:gfxdata="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">
+              <v:shape w14:anchorId="3BA7E884" id="Ink 112" o:spid="_x0000_s1026" type="#_x0000_t75" style="position:absolute;margin-left:15.4pt;margin-top:95.95pt;width:7.3pt;height:11.65pt;z-index:251737088;visibility:visible;mso-wrap-style:square;mso-wrap-distance-left:9pt;mso-wrap-distance-top:0;mso-wrap-distance-right:9pt;mso-wrap-distance-bottom:0;mso-position-horizontal:absolute;mso-position-horizontal-relative:text;mso-position-vertical:absolute;mso-position-vertical-relative:text" o:gfxdata="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">
                 <v:imagedata r:id="rId162" o:title=""/>
               </v:shape>
             </w:pict>
@@ -11748,7 +11748,7 @@
           </mc:Choice>
           <mc:Fallback>
             <w:pict>
-              <v:shape w14:anchorId="0A3E59CD" id="Ink 111" o:spid="_x0000_s1026" type="#_x0000_t75" style="position:absolute;margin-left:9.5pt;margin-top:89.3pt;width:44.85pt;height:15.2pt;z-index:251736064;visibility:visible;mso-wrap-style:square;mso-height-percent:0;mso-wrap-distance-left:9pt;mso-wrap-distance-top:0;mso-wrap-distance-right:9pt;mso-wrap-distance-bottom:0;mso-position-horizontal:absolute;mso-position-horizontal-relative:text;mso-position-vertical:absolute;mso-position-vertical-relative:text;mso-height-percent:0;mso-height-relative:margin" o:gfxdata="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">
+              <v:shape w14:anchorId="2ECEBECA" id="Ink 111" o:spid="_x0000_s1026" type="#_x0000_t75" style="position:absolute;margin-left:9.5pt;margin-top:89.3pt;width:44.85pt;height:15.2pt;z-index:251736064;visibility:visible;mso-wrap-style:square;mso-height-percent:0;mso-wrap-distance-left:9pt;mso-wrap-distance-top:0;mso-wrap-distance-right:9pt;mso-wrap-distance-bottom:0;mso-position-horizontal:absolute;mso-position-horizontal-relative:text;mso-position-vertical:absolute;mso-position-vertical-relative:text;mso-height-percent:0;mso-height-relative:margin" o:gfxdata="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">
                 <v:imagedata r:id="rId164" o:title=""/>
               </v:shape>
             </w:pict>
@@ -11797,7 +11797,7 @@
           </mc:Choice>
           <mc:Fallback>
             <w:pict>
-              <v:shape w14:anchorId="5D676688" id="Ink 105" o:spid="_x0000_s1026" type="#_x0000_t75" style="position:absolute;margin-left:26.85pt;margin-top:141pt;width:13.55pt;height:23.65pt;z-index:251729920;visibility:visible;mso-wrap-style:square;mso-wrap-distance-left:9pt;mso-wrap-distance-top:0;mso-wrap-distance-right:9pt;mso-wrap-distance-bottom:0;mso-position-horizontal:absolute;mso-position-horizontal-relative:text;mso-position-vertical:absolute;mso-position-vertical-relative:text" o:gfxdata="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">
+              <v:shape w14:anchorId="7456D585" id="Ink 105" o:spid="_x0000_s1026" type="#_x0000_t75" style="position:absolute;margin-left:26.85pt;margin-top:141pt;width:13.55pt;height:23.65pt;z-index:251729920;visibility:visible;mso-wrap-style:square;mso-wrap-distance-left:9pt;mso-wrap-distance-top:0;mso-wrap-distance-right:9pt;mso-wrap-distance-bottom:0;mso-position-horizontal:absolute;mso-position-horizontal-relative:text;mso-position-vertical:absolute;mso-position-vertical-relative:text" o:gfxdata="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">
                 <v:imagedata r:id="rId166" o:title=""/>
               </v:shape>
             </w:pict>
@@ -11906,7 +11906,7 @@
       <w:pPr>
         <w:ind w:left="720"/>
         <w:rPr>
-          <w:rFonts w:eastAsia="PingFang TC" w:cstheme="minorHAnsi" w:hint="eastAsia"/>
+          <w:rFonts w:eastAsia="PingFang TC" w:cstheme="minorHAnsi"/>
           <w:sz w:val="22"/>
           <w:szCs w:val="22"/>
           <w:lang w:val="en-US"/>
@@ -11951,6 +11951,431 @@
                     <a:xfrm>
                       <a:off x="0" y="0"/>
                       <a:ext cx="2554877" cy="1244472"/>
+                    </a:xfrm>
+                    <a:prstGeom prst="rect">
+                      <a:avLst/>
+                    </a:prstGeom>
+                  </pic:spPr>
+                </pic:pic>
+              </a:graphicData>
+            </a:graphic>
+          </wp:inline>
+        </w:drawing>
+      </w:r>
+    </w:p>
+    <w:p>
+      <w:pPr>
+        <w:ind w:left="720"/>
+        <w:rPr>
+          <w:rFonts w:eastAsia="PingFang TC" w:cstheme="minorHAnsi"/>
+          <w:sz w:val="22"/>
+          <w:szCs w:val="22"/>
+          <w:lang w:val="en-US"/>
+        </w:rPr>
+      </w:pPr>
+    </w:p>
+    <w:p>
+      <w:pPr>
+        <w:rPr>
+          <w:rFonts w:eastAsia="PingFang TC" w:cstheme="minorHAnsi"/>
+          <w:sz w:val="22"/>
+          <w:szCs w:val="22"/>
+          <w:lang w:val="en-US"/>
+        </w:rPr>
+      </w:pPr>
+      <w:r>
+        <w:rPr>
+          <w:rFonts w:eastAsia="PingFang TC" w:cstheme="minorHAnsi"/>
+          <w:sz w:val="22"/>
+          <w:szCs w:val="22"/>
+          <w:lang w:val="en-US"/>
+        </w:rPr>
+        <w:t xml:space="preserve">4.2 : </w:t>
+      </w:r>
+      <w:r>
+        <w:rPr>
+          <w:rFonts w:eastAsia="PingFang TC" w:cstheme="minorHAnsi" w:hint="eastAsia"/>
+          <w:sz w:val="22"/>
+          <w:szCs w:val="22"/>
+          <w:lang w:val="en-US"/>
+        </w:rPr>
+        <w:t>從另一個</w:t>
+      </w:r>
+      <w:r>
+        <w:rPr>
+          <w:rFonts w:eastAsia="PingFang TC" w:cstheme="minorHAnsi" w:hint="eastAsia"/>
+          <w:sz w:val="22"/>
+          <w:szCs w:val="22"/>
+          <w:lang w:val="en-US"/>
+        </w:rPr>
+        <w:t>A</w:t>
+      </w:r>
+      <w:r>
+        <w:rPr>
+          <w:rFonts w:eastAsia="PingFang TC" w:cstheme="minorHAnsi"/>
+          <w:sz w:val="22"/>
+          <w:szCs w:val="22"/>
+          <w:lang w:val="en-US"/>
+        </w:rPr>
+        <w:t xml:space="preserve">PI </w:t>
+      </w:r>
+      <w:r>
+        <w:rPr>
+          <w:rFonts w:eastAsia="PingFang TC" w:cstheme="minorHAnsi" w:hint="eastAsia"/>
+          <w:sz w:val="22"/>
+          <w:szCs w:val="22"/>
+          <w:lang w:val="en-US"/>
+        </w:rPr>
+        <w:t>接口，獲得歌曲播放的</w:t>
+      </w:r>
+      <w:r>
+        <w:rPr>
+          <w:rFonts w:eastAsia="PingFang TC" w:cstheme="minorHAnsi" w:hint="eastAsia"/>
+          <w:sz w:val="22"/>
+          <w:szCs w:val="22"/>
+          <w:lang w:val="en-US"/>
+        </w:rPr>
+        <w:t>U</w:t>
+      </w:r>
+      <w:r>
+        <w:rPr>
+          <w:rFonts w:eastAsia="PingFang TC" w:cstheme="minorHAnsi"/>
+          <w:sz w:val="22"/>
+          <w:szCs w:val="22"/>
+          <w:lang w:val="en-US"/>
+        </w:rPr>
+        <w:t>RL</w:t>
+      </w:r>
+      <w:r>
+        <w:rPr>
+          <w:rFonts w:eastAsia="PingFang TC" w:cstheme="minorHAnsi" w:hint="eastAsia"/>
+          <w:sz w:val="22"/>
+          <w:szCs w:val="22"/>
+          <w:lang w:val="en-US"/>
+        </w:rPr>
+        <w:t>路徑</w:t>
+      </w:r>
+    </w:p>
+    <w:p>
+      <w:pPr>
+        <w:rPr>
+          <w:rFonts w:eastAsia="PingFang TC" w:cstheme="minorHAnsi"/>
+          <w:sz w:val="22"/>
+          <w:szCs w:val="22"/>
+          <w:lang w:val="en-US"/>
+        </w:rPr>
+      </w:pPr>
+    </w:p>
+    <w:p>
+      <w:pPr>
+        <w:rPr>
+          <w:rFonts w:eastAsia="PingFang TC" w:cstheme="minorHAnsi"/>
+          <w:sz w:val="22"/>
+          <w:szCs w:val="22"/>
+          <w:lang w:val="en-US"/>
+        </w:rPr>
+      </w:pPr>
+      <w:r>
+        <w:rPr>
+          <w:rFonts w:eastAsia="PingFang TC" w:cstheme="minorHAnsi"/>
+          <w:sz w:val="22"/>
+          <w:szCs w:val="22"/>
+          <w:lang w:val="en-US"/>
+        </w:rPr>
+        <w:t xml:space="preserve"> Step 1 : </w:t>
+      </w:r>
+      <w:r>
+        <w:rPr>
+          <w:rFonts w:eastAsia="PingFang TC" w:cstheme="minorHAnsi" w:hint="eastAsia"/>
+          <w:sz w:val="22"/>
+          <w:szCs w:val="22"/>
+          <w:lang w:val="en-US"/>
+        </w:rPr>
+        <w:t>寫一個後端方法使用該</w:t>
+      </w:r>
+      <w:r>
+        <w:rPr>
+          <w:rFonts w:eastAsia="PingFang TC" w:cstheme="minorHAnsi" w:hint="eastAsia"/>
+          <w:sz w:val="22"/>
+          <w:szCs w:val="22"/>
+          <w:lang w:val="en-US"/>
+        </w:rPr>
+        <w:t xml:space="preserve"> </w:t>
+      </w:r>
+      <w:r>
+        <w:rPr>
+          <w:rFonts w:eastAsia="PingFang TC" w:cstheme="minorHAnsi"/>
+          <w:sz w:val="22"/>
+          <w:szCs w:val="22"/>
+          <w:lang w:val="en-US"/>
+        </w:rPr>
+        <w:t>API</w:t>
+      </w:r>
+    </w:p>
+    <w:p>
+      <w:pPr>
+        <w:rPr>
+          <w:rFonts w:eastAsia="PingFang TC" w:cstheme="minorHAnsi"/>
+          <w:sz w:val="22"/>
+          <w:szCs w:val="22"/>
+          <w:lang w:val="en-US"/>
+        </w:rPr>
+      </w:pPr>
+    </w:p>
+    <w:p>
+      <w:pPr>
+        <w:rPr>
+          <w:rFonts w:eastAsia="PingFang TC" w:cstheme="minorHAnsi"/>
+          <w:sz w:val="22"/>
+          <w:szCs w:val="22"/>
+          <w:lang w:val="en-US"/>
+        </w:rPr>
+      </w:pPr>
+      <w:r>
+        <w:rPr>
+          <w:rFonts w:eastAsia="PingFang TC" w:cstheme="minorHAnsi" w:hint="eastAsia"/>
+          <w:noProof/>
+          <w:sz w:val="22"/>
+          <w:szCs w:val="22"/>
+          <w:lang w:val="en-US"/>
+        </w:rPr>
+        <mc:AlternateContent>
+          <mc:Choice Requires="wpi">
+            <w:drawing>
+              <wp:anchor distT="0" distB="0" distL="114300" distR="114300" simplePos="0" relativeHeight="251746304" behindDoc="0" locked="0" layoutInCell="1" allowOverlap="1" wp14:anchorId="585E93C2" wp14:editId="6D8FC2C3">
+                <wp:simplePos x="0" y="0"/>
+                <wp:positionH relativeFrom="column">
+                  <wp:posOffset>53704</wp:posOffset>
+                </wp:positionH>
+                <wp:positionV relativeFrom="paragraph">
+                  <wp:posOffset>788619</wp:posOffset>
+                </wp:positionV>
+                <wp:extent cx="147960" cy="1465560"/>
+                <wp:effectExtent l="38100" t="38100" r="42545" b="46355"/>
+                <wp:wrapNone/>
+                <wp:docPr id="124" name="Ink 124"/>
+                <wp:cNvGraphicFramePr/>
+                <a:graphic xmlns:a="http://schemas.openxmlformats.org/drawingml/2006/main">
+                  <a:graphicData uri="http://schemas.microsoft.com/office/word/2010/wordprocessingInk">
+                    <w14:contentPart bwMode="auto" r:id="rId169">
+                      <w14:nvContentPartPr>
+                        <w14:cNvContentPartPr/>
+                      </w14:nvContentPartPr>
+                      <w14:xfrm>
+                        <a:off x="0" y="0"/>
+                        <a:ext cx="147960" cy="1465560"/>
+                      </w14:xfrm>
+                    </w14:contentPart>
+                  </a:graphicData>
+                </a:graphic>
+              </wp:anchor>
+            </w:drawing>
+          </mc:Choice>
+          <mc:Fallback>
+            <w:pict>
+              <v:shape w14:anchorId="33AFFCDC" id="Ink 124" o:spid="_x0000_s1026" type="#_x0000_t75" style="position:absolute;margin-left:3.55pt;margin-top:61.4pt;width:13.05pt;height:116.85pt;z-index:251746304;visibility:visible;mso-wrap-style:square;mso-wrap-distance-left:9pt;mso-wrap-distance-top:0;mso-wrap-distance-right:9pt;mso-wrap-distance-bottom:0;mso-position-horizontal:absolute;mso-position-horizontal-relative:text;mso-position-vertical:absolute;mso-position-vertical-relative:text" o:gfxdata="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">
+                <v:imagedata r:id="rId170" o:title=""/>
+              </v:shape>
+            </w:pict>
+          </mc:Fallback>
+        </mc:AlternateContent>
+      </w:r>
+      <w:r>
+        <w:rPr>
+          <w:rFonts w:eastAsia="PingFang TC" w:cstheme="minorHAnsi" w:hint="eastAsia"/>
+          <w:noProof/>
+          <w:sz w:val="22"/>
+          <w:szCs w:val="22"/>
+          <w:lang w:val="en-US"/>
+        </w:rPr>
+        <w:drawing>
+          <wp:inline distT="0" distB="0" distL="0" distR="0" wp14:anchorId="2769B20F" wp14:editId="25B11460">
+            <wp:extent cx="4345039" cy="2349190"/>
+            <wp:effectExtent l="0" t="0" r="0" b="635"/>
+            <wp:docPr id="123" name="Picture 123" descr="Text&#10;&#10;Description automatically generated"/>
+            <wp:cNvGraphicFramePr>
+              <a:graphicFrameLocks xmlns:a="http://schemas.openxmlformats.org/drawingml/2006/main" noChangeAspect="1"/>
+            </wp:cNvGraphicFramePr>
+            <a:graphic xmlns:a="http://schemas.openxmlformats.org/drawingml/2006/main">
+              <a:graphicData uri="http://schemas.openxmlformats.org/drawingml/2006/picture">
+                <pic:pic xmlns:pic="http://schemas.openxmlformats.org/drawingml/2006/picture">
+                  <pic:nvPicPr>
+                    <pic:cNvPr id="123" name="Picture 123" descr="Text&#10;&#10;Description automatically generated"/>
+                    <pic:cNvPicPr/>
+                  </pic:nvPicPr>
+                  <pic:blipFill>
+                    <a:blip r:embed="rId171">
+                      <a:extLst>
+                        <a:ext uri="{28A0092B-C50C-407E-A947-70E740481C1C}">
+                          <a14:useLocalDpi xmlns:a14="http://schemas.microsoft.com/office/drawing/2010/main" val="0"/>
+                        </a:ext>
+                      </a:extLst>
+                    </a:blip>
+                    <a:stretch>
+                      <a:fillRect/>
+                    </a:stretch>
+                  </pic:blipFill>
+                  <pic:spPr>
+                    <a:xfrm>
+                      <a:off x="0" y="0"/>
+                      <a:ext cx="4351767" cy="2352828"/>
+                    </a:xfrm>
+                    <a:prstGeom prst="rect">
+                      <a:avLst/>
+                    </a:prstGeom>
+                  </pic:spPr>
+                </pic:pic>
+              </a:graphicData>
+            </a:graphic>
+          </wp:inline>
+        </w:drawing>
+      </w:r>
+    </w:p>
+    <w:p>
+      <w:pPr>
+        <w:rPr>
+          <w:rFonts w:eastAsia="PingFang TC" w:cstheme="minorHAnsi"/>
+          <w:sz w:val="22"/>
+          <w:szCs w:val="22"/>
+          <w:lang w:val="en-US"/>
+        </w:rPr>
+      </w:pPr>
+    </w:p>
+    <w:p>
+      <w:pPr>
+        <w:rPr>
+          <w:rFonts w:eastAsia="PingFang TC" w:cstheme="minorHAnsi"/>
+          <w:sz w:val="22"/>
+          <w:szCs w:val="22"/>
+          <w:lang w:val="en-US"/>
+        </w:rPr>
+      </w:pPr>
+      <w:r>
+        <w:rPr>
+          <w:rFonts w:eastAsia="PingFang TC" w:cstheme="minorHAnsi"/>
+          <w:sz w:val="22"/>
+          <w:szCs w:val="22"/>
+          <w:lang w:val="en-US"/>
+        </w:rPr>
+        <w:t xml:space="preserve">Step 2 : </w:t>
+      </w:r>
+      <w:r>
+        <w:rPr>
+          <w:rFonts w:eastAsia="PingFang TC" w:cstheme="minorHAnsi" w:hint="eastAsia"/>
+          <w:sz w:val="22"/>
+          <w:szCs w:val="22"/>
+          <w:lang w:val="en-US"/>
+        </w:rPr>
+        <w:t>在前端發送這個請求，從後端中提取數據</w:t>
+      </w:r>
+    </w:p>
+    <w:p>
+      <w:pPr>
+        <w:rPr>
+          <w:rFonts w:eastAsia="PingFang TC" w:cstheme="minorHAnsi"/>
+          <w:sz w:val="22"/>
+          <w:szCs w:val="22"/>
+          <w:lang w:val="en-US"/>
+        </w:rPr>
+      </w:pPr>
+    </w:p>
+    <w:p>
+      <w:pPr>
+        <w:rPr>
+          <w:rFonts w:eastAsia="PingFang TC" w:cstheme="minorHAnsi" w:hint="eastAsia"/>
+          <w:sz w:val="22"/>
+          <w:szCs w:val="22"/>
+          <w:lang w:val="en-US"/>
+        </w:rPr>
+      </w:pPr>
+      <w:r>
+        <w:rPr>
+          <w:rFonts w:eastAsia="PingFang TC" w:cstheme="minorHAnsi" w:hint="eastAsia"/>
+          <w:noProof/>
+          <w:sz w:val="22"/>
+          <w:szCs w:val="22"/>
+          <w:lang w:val="en-US"/>
+        </w:rPr>
+        <mc:AlternateContent>
+          <mc:Choice Requires="wpi">
+            <w:drawing>
+              <wp:anchor distT="0" distB="0" distL="114300" distR="114300" simplePos="0" relativeHeight="251747328" behindDoc="0" locked="0" layoutInCell="1" allowOverlap="1" wp14:anchorId="4269FF59" wp14:editId="1E9F318F">
+                <wp:simplePos x="0" y="0"/>
+                <wp:positionH relativeFrom="column">
+                  <wp:posOffset>389584</wp:posOffset>
+                </wp:positionH>
+                <wp:positionV relativeFrom="paragraph">
+                  <wp:posOffset>1831068</wp:posOffset>
+                </wp:positionV>
+                <wp:extent cx="2569320" cy="114840"/>
+                <wp:effectExtent l="38100" t="38100" r="34290" b="38100"/>
+                <wp:wrapNone/>
+                <wp:docPr id="126" name="Ink 126"/>
+                <wp:cNvGraphicFramePr/>
+                <a:graphic xmlns:a="http://schemas.openxmlformats.org/drawingml/2006/main">
+                  <a:graphicData uri="http://schemas.microsoft.com/office/word/2010/wordprocessingInk">
+                    <w14:contentPart bwMode="auto" r:id="rId172">
+                      <w14:nvContentPartPr>
+                        <w14:cNvContentPartPr/>
+                      </w14:nvContentPartPr>
+                      <w14:xfrm>
+                        <a:off x="0" y="0"/>
+                        <a:ext cx="2569320" cy="114840"/>
+                      </w14:xfrm>
+                    </w14:contentPart>
+                  </a:graphicData>
+                </a:graphic>
+              </wp:anchor>
+            </w:drawing>
+          </mc:Choice>
+          <mc:Fallback>
+            <w:pict>
+              <v:shape w14:anchorId="5482953F" id="Ink 126" o:spid="_x0000_s1026" type="#_x0000_t75" style="position:absolute;margin-left:30pt;margin-top:143.5pt;width:203.7pt;height:10.5pt;z-index:251747328;visibility:visible;mso-wrap-style:square;mso-wrap-distance-left:9pt;mso-wrap-distance-top:0;mso-wrap-distance-right:9pt;mso-wrap-distance-bottom:0;mso-position-horizontal:absolute;mso-position-horizontal-relative:text;mso-position-vertical:absolute;mso-position-vertical-relative:text" o:gfxdata="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">
+                <v:imagedata r:id="rId173" o:title=""/>
+              </v:shape>
+            </w:pict>
+          </mc:Fallback>
+        </mc:AlternateContent>
+      </w:r>
+      <w:r>
+        <w:rPr>
+          <w:rFonts w:eastAsia="PingFang TC" w:cstheme="minorHAnsi" w:hint="eastAsia"/>
+          <w:noProof/>
+          <w:sz w:val="22"/>
+          <w:szCs w:val="22"/>
+          <w:lang w:val="en-US"/>
+        </w:rPr>
+        <w:drawing>
+          <wp:inline distT="0" distB="0" distL="0" distR="0" wp14:anchorId="5D492749" wp14:editId="18F0C708">
+            <wp:extent cx="3485048" cy="2490439"/>
+            <wp:effectExtent l="0" t="0" r="0" b="0"/>
+            <wp:docPr id="125" name="Picture 125" descr="Text&#10;&#10;Description automatically generated"/>
+            <wp:cNvGraphicFramePr>
+              <a:graphicFrameLocks xmlns:a="http://schemas.openxmlformats.org/drawingml/2006/main" noChangeAspect="1"/>
+            </wp:cNvGraphicFramePr>
+            <a:graphic xmlns:a="http://schemas.openxmlformats.org/drawingml/2006/main">
+              <a:graphicData uri="http://schemas.openxmlformats.org/drawingml/2006/picture">
+                <pic:pic xmlns:pic="http://schemas.openxmlformats.org/drawingml/2006/picture">
+                  <pic:nvPicPr>
+                    <pic:cNvPr id="125" name="Picture 125" descr="Text&#10;&#10;Description automatically generated"/>
+                    <pic:cNvPicPr/>
+                  </pic:nvPicPr>
+                  <pic:blipFill>
+                    <a:blip r:embed="rId174">
+                      <a:extLst>
+                        <a:ext uri="{28A0092B-C50C-407E-A947-70E740481C1C}">
+                          <a14:useLocalDpi xmlns:a14="http://schemas.microsoft.com/office/drawing/2010/main" val="0"/>
+                        </a:ext>
+                      </a:extLst>
+                    </a:blip>
+                    <a:stretch>
+                      <a:fillRect/>
+                    </a:stretch>
+                  </pic:blipFill>
+                  <pic:spPr>
+                    <a:xfrm>
+                      <a:off x="0" y="0"/>
+                      <a:ext cx="3493957" cy="2496806"/>
                     </a:xfrm>
                     <a:prstGeom prst="rect">
                       <a:avLst/>
@@ -14592,6 +15017,62 @@
 </inkml:ink>
 </file>
 
+<file path=word/ink/ink60.xml><?xml version="1.0" encoding="utf-8"?>
+<inkml:ink xmlns:inkml="http://www.w3.org/2003/InkML">
+  <inkml:definitions>
+    <inkml:context xml:id="ctx0">
+      <inkml:inkSource xml:id="inkSrc0">
+        <inkml:traceFormat>
+          <inkml:channel name="X" type="integer" min="-2.14748E9" max="2.14748E9" units="cm"/>
+          <inkml:channel name="Y" type="integer" min="-2.14748E9" max="2.14748E9" units="cm"/>
+          <inkml:channel name="F" type="integer" max="32767" units="dev"/>
+        </inkml:traceFormat>
+        <inkml:channelProperties>
+          <inkml:channelProperty channel="X" name="resolution" value="1000" units="1/cm"/>
+          <inkml:channelProperty channel="Y" name="resolution" value="1000" units="1/cm"/>
+          <inkml:channelProperty channel="F" name="resolution" value="0" units="1/dev"/>
+        </inkml:channelProperties>
+      </inkml:inkSource>
+      <inkml:timestamp xml:id="ts0" timeString="2021-08-15T08:48:43.950"/>
+    </inkml:context>
+    <inkml:brush xml:id="br0">
+      <inkml:brushProperty name="width" value="0.05" units="cm"/>
+      <inkml:brushProperty name="height" value="0.05" units="cm"/>
+      <inkml:brushProperty name="color" value="#FF0066"/>
+    </inkml:brush>
+  </inkml:definitions>
+  <inkml:trace contextRef="#ctx0" brushRef="#br0">301 0 24575,'0'20'0,"-7"39"0,-4 24 0,-1-11 0,2-4 0,8-56 0,2 11 0,0-18 0,0 3 0,0 4 0,0 13 0,3 0 0,-2 12 0,5-3 0,-5 9 0,6-4 0,-6 4 0,5-4 0,-5-6 0,6 0 0,-7-9 0,6-4 0,-5-5 0,4-3 0,-4-3 0,1-1 0,-2-2 0,3-1 0,-3 0 0,5-2 0,-4 2 0,3-5 0,-3 5 0,4-2 0,-5 22 0,6 0 0,-5 28 0,7 4 0,-3 18 0,0 8 0,4 7 0,-8-19 0,4 8 0,-2-22 0,-2 10 0,3-16 0,-4-2 0,0-15 0,0-2 0,3-8 0,-2 0 0,2-8 0,-3-4 0,0-4 0,0-2 0,0-1 0,0 0 0,-3-2 0,-6 0 0,-4 0 0,-10 0 0,-3 11 0,-6-1 0,1 5 0,-6-3 0,4 0 0,-6 0 0,6 0 0,-5-1 0,16-7 0,-3-1 0,16-6 0,4-2 0,2-1 0,3-2 0,3 2 0,-1-2 0,4 4 0,-1-1 0,3 2 0,1 0 0,6 0 0,-2 0 0,6 0 0,-3 0 0,11 7 0,-8 0 0,17 15 0,-20-4 0,21 13 0,-20-10 0,12 9 0,-15-9 0,8 8 0,-8-8 0,1 3 0,-4-8 0,-3 3 0,0-7 0,-2 1 0,0-5 0,-3 0 0,1-2 0,-3 2 0,1-2 0,1 2 0,-2 1 0,4 6 0,-4 1 0,2 4 0,0-1 0,-3 0 0,3 1 0,-3-1 0,0 1 0,0 4 0,0-6 0,0 6 0,0-12 0,0 3 0,0-6 0,0 2 0,0-2 0,0 0 0,0 0 0,-3-1 0,0-2 0,0 2 0,-1-3 0,3 1 0,-4-3 0,2 1 0,-2-3 0,0 1 0,-1-2 0,1 0 0,0 0 0,-1 0 0,1 0 0,0 0 0,-1 0 0,1 0 0,0 0 0,2-2 0,-2 1 0,4-3 0,-1 16 0,2 16 0,-4 24 0,3 1 0,-7 11 0,-1-18 0,4 9 0,-6-15 0,7-3 0,-9 49 0,0-29 0,-1 33 0,1-20 0,5-35 0,-4 30 0,4-30 0,-3 0 0,7-8 0,1-7 0,0-7 0,3-2 0,-3-5 0,3-1 0,0 56 0,-1 42 0,1-19 0,0-21 0,-1 19 0,1-1 0,-1 1 0</inkml:trace>
+</inkml:ink>
+</file>
+
+<file path=word/ink/ink61.xml><?xml version="1.0" encoding="utf-8"?>
+<inkml:ink xmlns:inkml="http://www.w3.org/2003/InkML">
+  <inkml:definitions>
+    <inkml:context xml:id="ctx0">
+      <inkml:inkSource xml:id="inkSrc0">
+        <inkml:traceFormat>
+          <inkml:channel name="X" type="integer" min="-2.14748E9" max="2.14748E9" units="cm"/>
+          <inkml:channel name="Y" type="integer" min="-2.14748E9" max="2.14748E9" units="cm"/>
+          <inkml:channel name="F" type="integer" max="32767" units="dev"/>
+        </inkml:traceFormat>
+        <inkml:channelProperties>
+          <inkml:channelProperty channel="X" name="resolution" value="1000" units="1/cm"/>
+          <inkml:channelProperty channel="Y" name="resolution" value="1000" units="1/cm"/>
+          <inkml:channelProperty channel="F" name="resolution" value="0" units="1/dev"/>
+        </inkml:channelProperties>
+      </inkml:inkSource>
+      <inkml:timestamp xml:id="ts0" timeString="2021-08-15T08:51:29.926"/>
+    </inkml:context>
+    <inkml:brush xml:id="br0">
+      <inkml:brushProperty name="width" value="0.05" units="cm"/>
+      <inkml:brushProperty name="height" value="0.05" units="cm"/>
+      <inkml:brushProperty name="color" value="#FF0066"/>
+    </inkml:brush>
+  </inkml:definitions>
+  <inkml:trace contextRef="#ctx0" brushRef="#br0">0 102 24575,'29'0'0,"3"0"0,29 0 0,9 0 0,13 0 0,13 0 0,-5 0 0,-6 0 0,6 0 0,-13 0 0,8 0 0,4 2 0,17 0 0,0 0 0,-15 0 0,1 1 0,-1 0 0,-9 0 0,13 2 0,-5-1 0,-23 0 0,-4 1 0,34 6 0,-64-10 0,3 2 0,-8-3 0,8 3 0,-3-2 0,9 3 0,-8-4 0,21 4 0,3 2 0,-12-4 0,16 5 0,-3 0 0,-29-4 0,4 1 0,-21-1 0,-9-3 0,0 0 0,-2 2 0,16-2 0,3 3 0,21-3 0,1 0 0,23 0 0,11 0-343,-26 0 0,2 0 343,0 0 0,-1 0 0,35 0-112,-3 0 112,-28 0 0,11-4 0,-17 3 0,-7-3 0,-19 4 682,-6 0-682,-7 0 116,-3 0-116,-1-2 0,-2 1 0,-1-1 0,0-1 0,1 3 0,-1-3 0,0 1 0,0 1 0,1-1 0,2-1 0,4 3 0,4-6 0,8 6 0,9-3 0,7 3 0,15 0 0,13 0 0,3 0 0,16 0-716,3 0 716,8 4 0,0 2 0,-46 1 0,0 1 0,32 7-9,4 5 9,-29-6 0,6 3 0,-25-5 0,9 1 0,-16-3 715,-4-3-715,-9 0 10,-8-1-10,-1-3 0,-5-1 0,-1 1 0,10-3 0,5-1 0,24-11 0,20-8 0,27-10-910,-4 5 910,-29 11 0,0 1 0,16 3 0,-23 0 0,-1 1 0,27 2-97,6-7 97,-13 9 0,-10-3 0,-11 7 0,-9-2 0,2 3 906,-13-4-906,4 4 101,-5-4-101,10 1 0,-3-1 0,3-4 0,-1 4 0,7-7 0,-7 6 0,10-11 0,-8 8 0,0-3 0,4 0 0,-5 2 0,-4-2 0,-1 4 0,-5 3 0,-4-2 0,-1 5 0,-3-4 0,-4 4 0,2-2 0,-2 3 0,1 0 0,1 0 0,7 0 0,-4 0 0,11 0 0,-11 0 0,2 0 0,-7 0 0,-1 0 0,-3 0 0,-3 0 0,-1 0 0,-2 0 0,-1 0 0,0 0 0,1 0 0,-1 0 0,6 0 0,3 0 0,5 3 0,-3-2 0,3 4 0,-7-1 0,3 2 0,-3-3 0,0 2 0,-3-2 0,2 3 0,-5 0 0,5 0 0,-5-1 0,3 0 0,-1 1 0,-2-1 0,2 1 0,-3-3 0,1-1 0,-1 1 0,0-3 0,7 3 0,-2-1 0,2 1 0,-1 3 0,-5 0 0,5-3 0,-5 2 0,2-5 0,-2 3 0,-3-1 0,-1-2 0,-2 3 0</inkml:trace>
+</inkml:ink>
+</file>
+
 <file path=word/ink/ink7.xml><?xml version="1.0" encoding="utf-8"?>
 <inkml:ink xmlns:inkml="http://www.w3.org/2003/InkML">
   <inkml:definitions>

</xml_diff>